<commit_message>
Reviewed, made changes to Register
</commit_message>
<xml_diff>
--- a/UAT/UAT Test Report.docx
+++ b/UAT/UAT Test Report.docx
@@ -2204,10 +2204,7 @@
     <w:p/>
     <w:p/>
     <w:p/>
-    <w:p>
-      <w:bookmarkStart w:id="0" w:name="_GoBack"/>
-      <w:bookmarkEnd w:id="0"/>
-    </w:p>
+    <w:p/>
     <w:p/>
     <w:p/>
     <w:p/>
@@ -2215,12 +2212,12 @@
       <w:pPr>
         <w:pStyle w:val="Heading1"/>
       </w:pPr>
-      <w:bookmarkStart w:id="1" w:name="_Toc515955819"/>
+      <w:bookmarkStart w:id="0" w:name="_Toc515955819"/>
       <w:r>
         <w:lastRenderedPageBreak/>
         <w:t>Introduction</w:t>
       </w:r>
-      <w:bookmarkEnd w:id="1"/>
+      <w:bookmarkEnd w:id="0"/>
     </w:p>
     <w:p>
       <w:pPr>
@@ -2323,31 +2320,42 @@
       <w:pPr>
         <w:pStyle w:val="Heading1"/>
       </w:pPr>
-      <w:bookmarkStart w:id="2" w:name="_Toc515955820"/>
+      <w:bookmarkStart w:id="1" w:name="_Toc515955820"/>
       <w:r>
         <w:t>Test Reports</w:t>
+      </w:r>
+      <w:bookmarkEnd w:id="1"/>
+    </w:p>
+    <w:p>
+      <w:pPr>
+        <w:pStyle w:val="Heading2"/>
+      </w:pPr>
+      <w:bookmarkStart w:id="2" w:name="_Toc515955821"/>
+      <w:r>
+        <w:t>Launch Application</w:t>
       </w:r>
       <w:bookmarkEnd w:id="2"/>
     </w:p>
     <w:p>
       <w:pPr>
-        <w:pStyle w:val="Heading2"/>
-      </w:pPr>
-      <w:bookmarkStart w:id="3" w:name="_Toc515955821"/>
-      <w:r>
-        <w:t>Launch Application</w:t>
-      </w:r>
-      <w:bookmarkEnd w:id="3"/>
-    </w:p>
-    <w:p>
-      <w:pPr>
         <w:pStyle w:val="Heading3"/>
       </w:pPr>
-      <w:bookmarkStart w:id="4" w:name="_Toc515955822"/>
+      <w:bookmarkStart w:id="3" w:name="_Toc515955822"/>
+      <w:commentRangeStart w:id="4"/>
       <w:commentRangeStart w:id="5"/>
-      <w:commentRangeStart w:id="6"/>
       <w:r>
         <w:t>Report</w:t>
+      </w:r>
+      <w:commentRangeEnd w:id="4"/>
+      <w:r>
+        <w:rPr>
+          <w:rStyle w:val="CommentReference"/>
+          <w:rFonts w:asciiTheme="minorHAnsi" w:eastAsiaTheme="minorEastAsia" w:hAnsiTheme="minorHAnsi" w:cstheme="minorBidi"/>
+          <w:b w:val="0"/>
+          <w:bCs w:val="0"/>
+          <w:color w:val="auto"/>
+        </w:rPr>
+        <w:commentReference w:id="4"/>
       </w:r>
       <w:commentRangeEnd w:id="5"/>
       <w:r>
@@ -2360,32 +2368,38 @@
         </w:rPr>
         <w:commentReference w:id="5"/>
       </w:r>
+      <w:bookmarkEnd w:id="3"/>
+    </w:p>
+    <w:p>
+      <w:r>
+        <w:t>Two tests were completed, these can be seen</w:t>
+      </w:r>
+      <w:r>
+        <w:t xml:space="preserve"> in detail</w:t>
+      </w:r>
+      <w:r>
+        <w:t xml:space="preserve"> on the </w:t>
+      </w:r>
+      <w:commentRangeStart w:id="6"/>
+      <w:r>
+        <w:t xml:space="preserve">Launch App UAT </w:t>
+      </w:r>
       <w:commentRangeEnd w:id="6"/>
       <w:r>
         <w:rPr>
           <w:rStyle w:val="CommentReference"/>
-          <w:rFonts w:asciiTheme="minorHAnsi" w:eastAsiaTheme="minorEastAsia" w:hAnsiTheme="minorHAnsi" w:cstheme="minorBidi"/>
-          <w:b w:val="0"/>
-          <w:bCs w:val="0"/>
-          <w:color w:val="auto"/>
         </w:rPr>
         <w:commentReference w:id="6"/>
       </w:r>
-      <w:bookmarkEnd w:id="4"/>
-    </w:p>
-    <w:p>
-      <w:r>
-        <w:t>Two tests were completed, these can be seen</w:t>
-      </w:r>
-      <w:r>
-        <w:t xml:space="preserve"> in detail</w:t>
-      </w:r>
-      <w:r>
-        <w:t xml:space="preserve"> on the </w:t>
+      <w:r>
+        <w:t xml:space="preserve">test script, these tests plus accompanied screen shots show that the application launches as expected </w:t>
+      </w:r>
+      <w:r>
+        <w:t xml:space="preserve">starting with display of the splash screen and that it then opens login / register screen. </w:t>
       </w:r>
       <w:commentRangeStart w:id="7"/>
       <w:r>
-        <w:t xml:space="preserve">Launch App UAT </w:t>
+        <w:t>The other test shows that the application buttons for register and login act as expected and open their corresponding screens.</w:t>
       </w:r>
       <w:commentRangeEnd w:id="7"/>
       <w:r>
@@ -2395,23 +2409,6 @@
         <w:commentReference w:id="7"/>
       </w:r>
       <w:r>
-        <w:t xml:space="preserve">test script, these tests plus accompanied screen shots show that the application launches as expected </w:t>
-      </w:r>
-      <w:r>
-        <w:t xml:space="preserve">starting with display of the splash screen and that it then opens login / register screen. </w:t>
-      </w:r>
-      <w:commentRangeStart w:id="8"/>
-      <w:r>
-        <w:t>The other test shows that the application buttons for register and login act as expected and open their corresponding screens.</w:t>
-      </w:r>
-      <w:commentRangeEnd w:id="8"/>
-      <w:r>
-        <w:rPr>
-          <w:rStyle w:val="CommentReference"/>
-        </w:rPr>
-        <w:commentReference w:id="8"/>
-      </w:r>
-      <w:r>
         <w:t xml:space="preserve"> All of the launch application tests passed on first run, </w:t>
       </w:r>
       <w:r>
@@ -2434,23 +2431,11 @@
       <w:pPr>
         <w:pStyle w:val="Heading3"/>
       </w:pPr>
-      <w:bookmarkStart w:id="9" w:name="_Toc515955823"/>
-      <w:commentRangeStart w:id="10"/>
+      <w:bookmarkStart w:id="8" w:name="_Toc515955823"/>
       <w:r>
         <w:t>Analysis Tracking</w:t>
       </w:r>
-      <w:commentRangeEnd w:id="10"/>
-      <w:r>
-        <w:rPr>
-          <w:rStyle w:val="CommentReference"/>
-          <w:rFonts w:asciiTheme="minorHAnsi" w:eastAsiaTheme="minorEastAsia" w:hAnsiTheme="minorHAnsi" w:cstheme="minorBidi"/>
-          <w:b w:val="0"/>
-          <w:bCs w:val="0"/>
-          <w:color w:val="auto"/>
-        </w:rPr>
-        <w:commentReference w:id="10"/>
-      </w:r>
-      <w:bookmarkEnd w:id="9"/>
+      <w:bookmarkEnd w:id="8"/>
     </w:p>
     <w:p>
       <w:pPr>
@@ -2491,7 +2476,7 @@
                 <w:lang w:val="nl-NL"/>
               </w:rPr>
             </w:pPr>
-            <w:bookmarkStart w:id="11" w:name="_Hlk515899257"/>
+            <w:bookmarkStart w:id="9" w:name="_Hlk515899257"/>
           </w:p>
         </w:tc>
         <w:tc>
@@ -2690,25 +2675,52 @@
     <w:p>
       <w:pPr>
         <w:pStyle w:val="Heading2"/>
-      </w:pPr>
-      <w:bookmarkStart w:id="12" w:name="_Toc515955824"/>
-      <w:bookmarkEnd w:id="11"/>
-      <w:r>
-        <w:t>Register</w:t>
-      </w:r>
-      <w:bookmarkEnd w:id="12"/>
+        <w:numPr>
+          <w:ilvl w:val="0"/>
+          <w:numId w:val="0"/>
+        </w:numPr>
+        <w:ind w:left="576"/>
+      </w:pPr>
+      <w:bookmarkStart w:id="10" w:name="_Toc515955824"/>
+      <w:bookmarkEnd w:id="9"/>
     </w:p>
     <w:p>
       <w:pPr>
-        <w:pStyle w:val="Heading3"/>
-      </w:pPr>
-      <w:bookmarkStart w:id="13" w:name="_Toc515955825"/>
-      <w:r>
-        <w:t>Report</w:t>
-      </w:r>
-      <w:bookmarkEnd w:id="13"/>
+        <w:rPr>
+          <w:rFonts w:asciiTheme="majorHAnsi" w:eastAsiaTheme="majorEastAsia" w:hAnsiTheme="majorHAnsi" w:cstheme="majorBidi"/>
+          <w:b/>
+          <w:bCs/>
+          <w:smallCaps/>
+          <w:color w:val="000000" w:themeColor="text1"/>
+          <w:sz w:val="28"/>
+          <w:szCs w:val="28"/>
+        </w:rPr>
+      </w:pPr>
+      <w:r>
+        <w:br w:type="page"/>
+      </w:r>
     </w:p>
     <w:p>
+      <w:pPr>
+        <w:pStyle w:val="Heading2"/>
+      </w:pPr>
+      <w:r>
+        <w:lastRenderedPageBreak/>
+        <w:t>Register</w:t>
+      </w:r>
+      <w:bookmarkEnd w:id="10"/>
+    </w:p>
+    <w:p>
+      <w:pPr>
+        <w:pStyle w:val="Heading3"/>
+      </w:pPr>
+      <w:bookmarkStart w:id="11" w:name="_Toc515955825"/>
+      <w:r>
+        <w:t>Report</w:t>
+      </w:r>
+      <w:bookmarkEnd w:id="11"/>
+    </w:p>
+    <w:p>
       <w:r>
         <w:t xml:space="preserve">Nine tests were conducted and can be seen </w:t>
       </w:r>
@@ -2718,16 +2730,16 @@
       <w:r>
         <w:t xml:space="preserve">in the </w:t>
       </w:r>
-      <w:commentRangeStart w:id="14"/>
+      <w:commentRangeStart w:id="12"/>
       <w:r>
         <w:t xml:space="preserve">Register Account UAT </w:t>
       </w:r>
-      <w:commentRangeEnd w:id="14"/>
+      <w:commentRangeEnd w:id="12"/>
       <w:r>
         <w:rPr>
           <w:rStyle w:val="CommentReference"/>
         </w:rPr>
-        <w:commentReference w:id="14"/>
+        <w:commentReference w:id="12"/>
       </w:r>
       <w:r>
         <w:t xml:space="preserve">test scripts, </w:t>
@@ -2739,7 +2751,13 @@
         <w:t xml:space="preserve"> Tests checked that fields were editable, error messages occurred with incorrect </w:t>
       </w:r>
       <w:r>
-        <w:t>input that</w:t>
+        <w:t xml:space="preserve">input </w:t>
+      </w:r>
+      <w:r>
+        <w:t xml:space="preserve">and </w:t>
+      </w:r>
+      <w:r>
+        <w:t>that</w:t>
       </w:r>
       <w:r>
         <w:t xml:space="preserve"> users can register or skip registration.</w:t>
@@ -2782,14 +2800,153 @@
       <w:pPr>
         <w:pStyle w:val="Heading3"/>
       </w:pPr>
-      <w:bookmarkStart w:id="15" w:name="_Toc515955826"/>
+      <w:bookmarkStart w:id="13" w:name="_Toc515955826"/>
+      <w:r>
+        <w:t>Expected Results</w:t>
+      </w:r>
+    </w:p>
+    <w:p>
+      <w:pPr>
+        <w:pStyle w:val="ListParagraph"/>
+        <w:numPr>
+          <w:ilvl w:val="0"/>
+          <w:numId w:val="13"/>
+        </w:numPr>
+      </w:pPr>
+      <w:r>
+        <w:t xml:space="preserve">A user could enter data in each of the user input fields. </w:t>
+      </w:r>
+    </w:p>
+    <w:p>
+      <w:pPr>
+        <w:pStyle w:val="ListParagraph"/>
+        <w:numPr>
+          <w:ilvl w:val="0"/>
+          <w:numId w:val="13"/>
+        </w:numPr>
+      </w:pPr>
+      <w:r>
+        <w:t>In the event of incorrect data entry an error message was displayed to user</w:t>
+      </w:r>
+    </w:p>
+    <w:p>
+      <w:pPr>
+        <w:pStyle w:val="ListParagraph"/>
+        <w:numPr>
+          <w:ilvl w:val="0"/>
+          <w:numId w:val="13"/>
+        </w:numPr>
+      </w:pPr>
+      <w:r>
+        <w:t>The user could clear the error message</w:t>
+      </w:r>
+    </w:p>
+    <w:p>
+      <w:pPr>
+        <w:pStyle w:val="ListParagraph"/>
+        <w:numPr>
+          <w:ilvl w:val="0"/>
+          <w:numId w:val="13"/>
+        </w:numPr>
+      </w:pPr>
+      <w:r>
+        <w:t>With correct data inputted a user could register their account</w:t>
+      </w:r>
+    </w:p>
+    <w:p>
+      <w:pPr>
+        <w:pStyle w:val="ListParagraph"/>
+        <w:numPr>
+          <w:ilvl w:val="0"/>
+          <w:numId w:val="13"/>
+        </w:numPr>
+      </w:pPr>
+      <w:r>
+        <w:t>A user could skip the registration and continue as a Guest user</w:t>
+      </w:r>
+    </w:p>
+    <w:p>
+      <w:pPr>
+        <w:pStyle w:val="Heading3"/>
+      </w:pPr>
+      <w:r>
+        <w:t xml:space="preserve">Observed Results </w:t>
+      </w:r>
+    </w:p>
+    <w:p>
+      <w:pPr>
+        <w:pStyle w:val="ListParagraph"/>
+        <w:numPr>
+          <w:ilvl w:val="0"/>
+          <w:numId w:val="14"/>
+        </w:numPr>
+      </w:pPr>
+      <w:r>
+        <w:t>First run of Test 1</w:t>
+      </w:r>
+      <w:r>
+        <w:t xml:space="preserve"> fail</w:t>
+      </w:r>
+      <w:r>
+        <w:t>ed</w:t>
+      </w:r>
+      <w:r>
+        <w:t xml:space="preserve"> </w:t>
+      </w:r>
+      <w:r>
+        <w:t xml:space="preserve">to detect user </w:t>
+      </w:r>
+      <w:r>
+        <w:t>passwords did not match</w:t>
+      </w:r>
+    </w:p>
+    <w:p>
+      <w:pPr>
+        <w:pStyle w:val="ListParagraph"/>
+        <w:numPr>
+          <w:ilvl w:val="0"/>
+          <w:numId w:val="14"/>
+        </w:numPr>
+      </w:pPr>
+      <w:r>
+        <w:t>First run of Test 2</w:t>
+      </w:r>
+      <w:r>
+        <w:t xml:space="preserve"> failed </w:t>
+      </w:r>
+      <w:r>
+        <w:t>to change the</w:t>
+      </w:r>
+      <w:r>
+        <w:t xml:space="preserve"> username placeholder </w:t>
+      </w:r>
+      <w:r>
+        <w:t>text to ‘Guest’</w:t>
+      </w:r>
+    </w:p>
+    <w:p>
+      <w:pPr>
+        <w:pStyle w:val="ListParagraph"/>
+        <w:numPr>
+          <w:ilvl w:val="0"/>
+          <w:numId w:val="14"/>
+        </w:numPr>
+      </w:pPr>
+      <w:r>
+        <w:t>All other tests passed as expected</w:t>
+      </w:r>
+    </w:p>
+    <w:p>
+      <w:pPr>
+        <w:pStyle w:val="Heading3"/>
+      </w:pPr>
       <w:r>
         <w:t>Analysis</w:t>
       </w:r>
       <w:r>
         <w:t xml:space="preserve"> Tracking</w:t>
       </w:r>
-      <w:bookmarkEnd w:id="15"/>
+      <w:bookmarkEnd w:id="13"/>
     </w:p>
     <w:p>
       <w:pPr>
@@ -2802,6 +2959,1473 @@
         <w:rPr>
           <w:lang w:val="nl-NL"/>
         </w:rPr>
+        <w:t xml:space="preserve">Passed test cases percentage </w:t>
+      </w:r>
+    </w:p>
+    <w:tbl>
+      <w:tblPr>
+        <w:tblStyle w:val="GridTable2"/>
+        <w:tblW w:w="0" w:type="auto"/>
+        <w:tblLook w:val="04A0" w:firstRow="1" w:lastRow="0" w:firstColumn="1" w:lastColumn="0" w:noHBand="0" w:noVBand="1"/>
+      </w:tblPr>
+      <w:tblGrid>
+        <w:gridCol w:w="3328"/>
+        <w:gridCol w:w="1655"/>
+      </w:tblGrid>
+      <w:tr>
+        <w:trPr>
+          <w:cnfStyle w:val="100000000000" w:firstRow="1" w:lastRow="0" w:firstColumn="0" w:lastColumn="0" w:oddVBand="0" w:evenVBand="0" w:oddHBand="0" w:evenHBand="0" w:firstRowFirstColumn="0" w:firstRowLastColumn="0" w:lastRowFirstColumn="0" w:lastRowLastColumn="0"/>
+        </w:trPr>
+        <w:tc>
+          <w:tcPr>
+            <w:cnfStyle w:val="001000000000" w:firstRow="0" w:lastRow="0" w:firstColumn="1" w:lastColumn="0" w:oddVBand="0" w:evenVBand="0" w:oddHBand="0" w:evenHBand="0" w:firstRowFirstColumn="0" w:firstRowLastColumn="0" w:lastRowFirstColumn="0" w:lastRowLastColumn="0"/>
+            <w:tcW w:w="3328" w:type="dxa"/>
+          </w:tcPr>
+          <w:p>
+            <w:pPr>
+              <w:rPr>
+                <w:lang w:val="nl-NL"/>
+              </w:rPr>
+            </w:pPr>
+            <w:commentRangeStart w:id="14"/>
+          </w:p>
+        </w:tc>
+        <w:tc>
+          <w:tcPr>
+            <w:tcW w:w="1655" w:type="dxa"/>
+          </w:tcPr>
+          <w:p>
+            <w:pPr>
+              <w:cnfStyle w:val="100000000000" w:firstRow="1" w:lastRow="0" w:firstColumn="0" w:lastColumn="0" w:oddVBand="0" w:evenVBand="0" w:oddHBand="0" w:evenHBand="0" w:firstRowFirstColumn="0" w:firstRowLastColumn="0" w:lastRowFirstColumn="0" w:lastRowLastColumn="0"/>
+              <w:rPr>
+                <w:lang w:val="nl-NL"/>
+              </w:rPr>
+            </w:pPr>
+          </w:p>
+        </w:tc>
+      </w:tr>
+      <w:tr>
+        <w:trPr>
+          <w:cnfStyle w:val="000000100000" w:firstRow="0" w:lastRow="0" w:firstColumn="0" w:lastColumn="0" w:oddVBand="0" w:evenVBand="0" w:oddHBand="1" w:evenHBand="0" w:firstRowFirstColumn="0" w:firstRowLastColumn="0" w:lastRowFirstColumn="0" w:lastRowLastColumn="0"/>
+        </w:trPr>
+        <w:tc>
+          <w:tcPr>
+            <w:cnfStyle w:val="001000000000" w:firstRow="0" w:lastRow="0" w:firstColumn="1" w:lastColumn="0" w:oddVBand="0" w:evenVBand="0" w:oddHBand="0" w:evenHBand="0" w:firstRowFirstColumn="0" w:firstRowLastColumn="0" w:lastRowFirstColumn="0" w:lastRowLastColumn="0"/>
+            <w:tcW w:w="3328" w:type="dxa"/>
+            <w:shd w:val="clear" w:color="auto" w:fill="A6A6A6" w:themeFill="background1" w:themeFillShade="A6"/>
+          </w:tcPr>
+          <w:p>
+            <w:pPr>
+              <w:rPr>
+                <w:i/>
+              </w:rPr>
+            </w:pPr>
+            <w:r>
+              <w:rPr>
+                <w:i/>
+                <w:lang w:val="nl-NL"/>
+              </w:rPr>
+              <w:t>Number of tests</w:t>
+            </w:r>
+          </w:p>
+        </w:tc>
+        <w:tc>
+          <w:tcPr>
+            <w:tcW w:w="1655" w:type="dxa"/>
+            <w:shd w:val="clear" w:color="auto" w:fill="A6A6A6" w:themeFill="background1" w:themeFillShade="A6"/>
+          </w:tcPr>
+          <w:p>
+            <w:pPr>
+              <w:cnfStyle w:val="000000100000" w:firstRow="0" w:lastRow="0" w:firstColumn="0" w:lastColumn="0" w:oddVBand="0" w:evenVBand="0" w:oddHBand="1" w:evenHBand="0" w:firstRowFirstColumn="0" w:firstRowLastColumn="0" w:lastRowFirstColumn="0" w:lastRowLastColumn="0"/>
+              <w:rPr>
+                <w:lang w:val="nl-NL"/>
+              </w:rPr>
+            </w:pPr>
+            <w:r>
+              <w:rPr>
+                <w:lang w:val="nl-NL"/>
+              </w:rPr>
+              <w:t>9</w:t>
+            </w:r>
+          </w:p>
+        </w:tc>
+      </w:tr>
+      <w:tr>
+        <w:tc>
+          <w:tcPr>
+            <w:cnfStyle w:val="001000000000" w:firstRow="0" w:lastRow="0" w:firstColumn="1" w:lastColumn="0" w:oddVBand="0" w:evenVBand="0" w:oddHBand="0" w:evenHBand="0" w:firstRowFirstColumn="0" w:firstRowLastColumn="0" w:lastRowFirstColumn="0" w:lastRowLastColumn="0"/>
+            <w:tcW w:w="3328" w:type="dxa"/>
+          </w:tcPr>
+          <w:p>
+            <w:pPr>
+              <w:rPr>
+                <w:i/>
+                <w:lang w:val="nl-NL"/>
+              </w:rPr>
+            </w:pPr>
+            <w:r>
+              <w:rPr>
+                <w:i/>
+                <w:lang w:val="nl-NL"/>
+              </w:rPr>
+              <w:t>Passed tests</w:t>
+            </w:r>
+          </w:p>
+        </w:tc>
+        <w:tc>
+          <w:tcPr>
+            <w:tcW w:w="1655" w:type="dxa"/>
+          </w:tcPr>
+          <w:p>
+            <w:pPr>
+              <w:cnfStyle w:val="000000000000" w:firstRow="0" w:lastRow="0" w:firstColumn="0" w:lastColumn="0" w:oddVBand="0" w:evenVBand="0" w:oddHBand="0" w:evenHBand="0" w:firstRowFirstColumn="0" w:firstRowLastColumn="0" w:lastRowFirstColumn="0" w:lastRowLastColumn="0"/>
+              <w:rPr>
+                <w:lang w:val="nl-NL"/>
+              </w:rPr>
+            </w:pPr>
+            <w:r>
+              <w:rPr>
+                <w:lang w:val="nl-NL"/>
+              </w:rPr>
+              <w:t>7 first run, 9 second run</w:t>
+            </w:r>
+          </w:p>
+        </w:tc>
+      </w:tr>
+      <w:tr>
+        <w:trPr>
+          <w:cnfStyle w:val="000000100000" w:firstRow="0" w:lastRow="0" w:firstColumn="0" w:lastColumn="0" w:oddVBand="0" w:evenVBand="0" w:oddHBand="1" w:evenHBand="0" w:firstRowFirstColumn="0" w:firstRowLastColumn="0" w:lastRowFirstColumn="0" w:lastRowLastColumn="0"/>
+        </w:trPr>
+        <w:tc>
+          <w:tcPr>
+            <w:cnfStyle w:val="001000000000" w:firstRow="0" w:lastRow="0" w:firstColumn="1" w:lastColumn="0" w:oddVBand="0" w:evenVBand="0" w:oddHBand="0" w:evenHBand="0" w:firstRowFirstColumn="0" w:firstRowLastColumn="0" w:lastRowFirstColumn="0" w:lastRowLastColumn="0"/>
+            <w:tcW w:w="3328" w:type="dxa"/>
+            <w:shd w:val="clear" w:color="auto" w:fill="A6A6A6" w:themeFill="background1" w:themeFillShade="A6"/>
+          </w:tcPr>
+          <w:p>
+            <w:pPr>
+              <w:rPr>
+                <w:i/>
+                <w:lang w:val="nl-NL"/>
+              </w:rPr>
+            </w:pPr>
+            <w:r>
+              <w:rPr>
+                <w:i/>
+                <w:lang w:val="nl-NL"/>
+              </w:rPr>
+              <w:t>Failed tests</w:t>
+            </w:r>
+          </w:p>
+        </w:tc>
+        <w:tc>
+          <w:tcPr>
+            <w:tcW w:w="1655" w:type="dxa"/>
+            <w:shd w:val="clear" w:color="auto" w:fill="A6A6A6" w:themeFill="background1" w:themeFillShade="A6"/>
+          </w:tcPr>
+          <w:p>
+            <w:pPr>
+              <w:cnfStyle w:val="000000100000" w:firstRow="0" w:lastRow="0" w:firstColumn="0" w:lastColumn="0" w:oddVBand="0" w:evenVBand="0" w:oddHBand="1" w:evenHBand="0" w:firstRowFirstColumn="0" w:firstRowLastColumn="0" w:lastRowFirstColumn="0" w:lastRowLastColumn="0"/>
+              <w:rPr>
+                <w:lang w:val="nl-NL"/>
+              </w:rPr>
+            </w:pPr>
+            <w:r>
+              <w:rPr>
+                <w:lang w:val="nl-NL"/>
+              </w:rPr>
+              <w:t xml:space="preserve">2 first run, 0 second run </w:t>
+            </w:r>
+          </w:p>
+        </w:tc>
+      </w:tr>
+      <w:tr>
+        <w:tc>
+          <w:tcPr>
+            <w:cnfStyle w:val="001000000000" w:firstRow="0" w:lastRow="0" w:firstColumn="1" w:lastColumn="0" w:oddVBand="0" w:evenVBand="0" w:oddHBand="0" w:evenHBand="0" w:firstRowFirstColumn="0" w:firstRowLastColumn="0" w:lastRowFirstColumn="0" w:lastRowLastColumn="0"/>
+            <w:tcW w:w="3328" w:type="dxa"/>
+          </w:tcPr>
+          <w:p>
+            <w:pPr>
+              <w:rPr>
+                <w:i/>
+                <w:lang w:val="nl-NL"/>
+              </w:rPr>
+            </w:pPr>
+            <w:r>
+              <w:rPr>
+                <w:i/>
+                <w:lang w:val="nl-NL"/>
+              </w:rPr>
+              <w:t>Tests passed</w:t>
+            </w:r>
+          </w:p>
+        </w:tc>
+        <w:tc>
+          <w:tcPr>
+            <w:tcW w:w="1655" w:type="dxa"/>
+          </w:tcPr>
+          <w:p>
+            <w:pPr>
+              <w:cnfStyle w:val="000000000000" w:firstRow="0" w:lastRow="0" w:firstColumn="0" w:lastColumn="0" w:oddVBand="0" w:evenVBand="0" w:oddHBand="0" w:evenHBand="0" w:firstRowFirstColumn="0" w:firstRowLastColumn="0" w:lastRowFirstColumn="0" w:lastRowLastColumn="0"/>
+              <w:rPr>
+                <w:lang w:val="nl-NL"/>
+              </w:rPr>
+            </w:pPr>
+            <w:r>
+              <w:rPr>
+                <w:lang w:val="nl-NL"/>
+              </w:rPr>
+              <w:t xml:space="preserve">77.78 % first run, </w:t>
+            </w:r>
+            <w:r>
+              <w:rPr>
+                <w:lang w:val="nl-NL"/>
+              </w:rPr>
+              <w:t>100% passed</w:t>
+            </w:r>
+            <w:r>
+              <w:rPr>
+                <w:lang w:val="nl-NL"/>
+              </w:rPr>
+              <w:t xml:space="preserve"> second run</w:t>
+            </w:r>
+          </w:p>
+        </w:tc>
+      </w:tr>
+      <w:tr>
+        <w:trPr>
+          <w:cnfStyle w:val="000000100000" w:firstRow="0" w:lastRow="0" w:firstColumn="0" w:lastColumn="0" w:oddVBand="0" w:evenVBand="0" w:oddHBand="1" w:evenHBand="0" w:firstRowFirstColumn="0" w:firstRowLastColumn="0" w:lastRowFirstColumn="0" w:lastRowLastColumn="0"/>
+        </w:trPr>
+        <w:tc>
+          <w:tcPr>
+            <w:cnfStyle w:val="001000000000" w:firstRow="0" w:lastRow="0" w:firstColumn="1" w:lastColumn="0" w:oddVBand="0" w:evenVBand="0" w:oddHBand="0" w:evenHBand="0" w:firstRowFirstColumn="0" w:firstRowLastColumn="0" w:lastRowFirstColumn="0" w:lastRowLastColumn="0"/>
+            <w:tcW w:w="3328" w:type="dxa"/>
+          </w:tcPr>
+          <w:p>
+            <w:r>
+              <w:t>Executed percentage of tests run</w:t>
+            </w:r>
+          </w:p>
+        </w:tc>
+        <w:tc>
+          <w:tcPr>
+            <w:tcW w:w="1655" w:type="dxa"/>
+          </w:tcPr>
+          <w:p>
+            <w:pPr>
+              <w:cnfStyle w:val="000000100000" w:firstRow="0" w:lastRow="0" w:firstColumn="0" w:lastColumn="0" w:oddVBand="0" w:evenVBand="0" w:oddHBand="1" w:evenHBand="0" w:firstRowFirstColumn="0" w:firstRowLastColumn="0" w:lastRowFirstColumn="0" w:lastRowLastColumn="0"/>
+            </w:pPr>
+            <w:r>
+              <w:t>100%</w:t>
+            </w:r>
+            <w:commentRangeEnd w:id="14"/>
+            <w:r>
+              <w:rPr>
+                <w:rStyle w:val="CommentReference"/>
+              </w:rPr>
+              <w:commentReference w:id="14"/>
+            </w:r>
+          </w:p>
+        </w:tc>
+      </w:tr>
+    </w:tbl>
+    <w:p>
+      <w:pPr>
+        <w:pStyle w:val="Heading2"/>
+        <w:numPr>
+          <w:ilvl w:val="0"/>
+          <w:numId w:val="0"/>
+        </w:numPr>
+        <w:ind w:left="576"/>
+      </w:pPr>
+      <w:bookmarkStart w:id="15" w:name="_Toc515955827"/>
+    </w:p>
+    <w:tbl>
+      <w:tblPr>
+        <w:tblStyle w:val="GridTable2"/>
+        <w:tblW w:w="0" w:type="auto"/>
+        <w:tblLook w:val="04A0" w:firstRow="1" w:lastRow="0" w:firstColumn="1" w:lastColumn="0" w:noHBand="0" w:noVBand="1"/>
+      </w:tblPr>
+      <w:tblGrid>
+        <w:gridCol w:w="3328"/>
+        <w:gridCol w:w="1371"/>
+        <w:gridCol w:w="1496"/>
+        <w:gridCol w:w="1496"/>
+      </w:tblGrid>
+      <w:tr>
+        <w:trPr>
+          <w:cnfStyle w:val="100000000000" w:firstRow="1" w:lastRow="0" w:firstColumn="0" w:lastColumn="0" w:oddVBand="0" w:evenVBand="0" w:oddHBand="0" w:evenHBand="0" w:firstRowFirstColumn="0" w:firstRowLastColumn="0" w:lastRowFirstColumn="0" w:lastRowLastColumn="0"/>
+        </w:trPr>
+        <w:tc>
+          <w:tcPr>
+            <w:cnfStyle w:val="001000000000" w:firstRow="0" w:lastRow="0" w:firstColumn="1" w:lastColumn="0" w:oddVBand="0" w:evenVBand="0" w:oddHBand="0" w:evenHBand="0" w:firstRowFirstColumn="0" w:firstRowLastColumn="0" w:lastRowFirstColumn="0" w:lastRowLastColumn="0"/>
+            <w:tcW w:w="3328" w:type="dxa"/>
+          </w:tcPr>
+          <w:p>
+            <w:pPr>
+              <w:rPr>
+                <w:lang w:val="nl-NL"/>
+              </w:rPr>
+            </w:pPr>
+            <w:r>
+              <w:rPr>
+                <w:lang w:val="nl-NL"/>
+              </w:rPr>
+              <w:t>Name</w:t>
+            </w:r>
+          </w:p>
+        </w:tc>
+        <w:tc>
+          <w:tcPr>
+            <w:tcW w:w="1371" w:type="dxa"/>
+          </w:tcPr>
+          <w:p>
+            <w:pPr>
+              <w:cnfStyle w:val="100000000000" w:firstRow="1" w:lastRow="0" w:firstColumn="0" w:lastColumn="0" w:oddVBand="0" w:evenVBand="0" w:oddHBand="0" w:evenHBand="0" w:firstRowFirstColumn="0" w:firstRowLastColumn="0" w:lastRowFirstColumn="0" w:lastRowLastColumn="0"/>
+              <w:rPr>
+                <w:lang w:val="nl-NL"/>
+              </w:rPr>
+            </w:pPr>
+            <w:r>
+              <w:rPr>
+                <w:lang w:val="nl-NL"/>
+              </w:rPr>
+              <w:t>First Run</w:t>
+            </w:r>
+          </w:p>
+        </w:tc>
+        <w:tc>
+          <w:tcPr>
+            <w:tcW w:w="1496" w:type="dxa"/>
+          </w:tcPr>
+          <w:p>
+            <w:pPr>
+              <w:cnfStyle w:val="100000000000" w:firstRow="1" w:lastRow="0" w:firstColumn="0" w:lastColumn="0" w:oddVBand="0" w:evenVBand="0" w:oddHBand="0" w:evenHBand="0" w:firstRowFirstColumn="0" w:firstRowLastColumn="0" w:lastRowFirstColumn="0" w:lastRowLastColumn="0"/>
+              <w:rPr>
+                <w:lang w:val="nl-NL"/>
+              </w:rPr>
+            </w:pPr>
+            <w:r>
+              <w:rPr>
+                <w:lang w:val="nl-NL"/>
+              </w:rPr>
+              <w:t>Second Run</w:t>
+            </w:r>
+          </w:p>
+        </w:tc>
+        <w:tc>
+          <w:tcPr>
+            <w:tcW w:w="1496" w:type="dxa"/>
+          </w:tcPr>
+          <w:p>
+            <w:pPr>
+              <w:cnfStyle w:val="100000000000" w:firstRow="1" w:lastRow="0" w:firstColumn="0" w:lastColumn="0" w:oddVBand="0" w:evenVBand="0" w:oddHBand="0" w:evenHBand="0" w:firstRowFirstColumn="0" w:firstRowLastColumn="0" w:lastRowFirstColumn="0" w:lastRowLastColumn="0"/>
+              <w:rPr>
+                <w:lang w:val="nl-NL"/>
+              </w:rPr>
+            </w:pPr>
+            <w:commentRangeStart w:id="16"/>
+            <w:r>
+              <w:rPr>
+                <w:lang w:val="nl-NL"/>
+              </w:rPr>
+              <w:t>Defect Fixed</w:t>
+            </w:r>
+            <w:commentRangeEnd w:id="16"/>
+            <w:r>
+              <w:rPr>
+                <w:rStyle w:val="CommentReference"/>
+                <w:b w:val="0"/>
+                <w:bCs w:val="0"/>
+              </w:rPr>
+              <w:commentReference w:id="16"/>
+            </w:r>
+          </w:p>
+        </w:tc>
+      </w:tr>
+      <w:tr>
+        <w:trPr>
+          <w:cnfStyle w:val="000000100000" w:firstRow="0" w:lastRow="0" w:firstColumn="0" w:lastColumn="0" w:oddVBand="0" w:evenVBand="0" w:oddHBand="1" w:evenHBand="0" w:firstRowFirstColumn="0" w:firstRowLastColumn="0" w:lastRowFirstColumn="0" w:lastRowLastColumn="0"/>
+        </w:trPr>
+        <w:tc>
+          <w:tcPr>
+            <w:cnfStyle w:val="001000000000" w:firstRow="0" w:lastRow="0" w:firstColumn="1" w:lastColumn="0" w:oddVBand="0" w:evenVBand="0" w:oddHBand="0" w:evenHBand="0" w:firstRowFirstColumn="0" w:firstRowLastColumn="0" w:lastRowFirstColumn="0" w:lastRowLastColumn="0"/>
+            <w:tcW w:w="3328" w:type="dxa"/>
+            <w:shd w:val="clear" w:color="auto" w:fill="A6A6A6" w:themeFill="background1" w:themeFillShade="A6"/>
+          </w:tcPr>
+          <w:p>
+            <w:pPr>
+              <w:rPr>
+                <w:i/>
+                <w:lang w:val="nl-NL"/>
+              </w:rPr>
+            </w:pPr>
+            <w:r>
+              <w:rPr>
+                <w:i/>
+                <w:lang w:val="nl-NL"/>
+              </w:rPr>
+              <w:t>Regester test 1</w:t>
+            </w:r>
+          </w:p>
+        </w:tc>
+        <w:tc>
+          <w:tcPr>
+            <w:tcW w:w="1371" w:type="dxa"/>
+            <w:shd w:val="clear" w:color="auto" w:fill="A6A6A6" w:themeFill="background1" w:themeFillShade="A6"/>
+          </w:tcPr>
+          <w:p>
+            <w:pPr>
+              <w:cnfStyle w:val="000000100000" w:firstRow="0" w:lastRow="0" w:firstColumn="0" w:lastColumn="0" w:oddVBand="0" w:evenVBand="0" w:oddHBand="1" w:evenHBand="0" w:firstRowFirstColumn="0" w:firstRowLastColumn="0" w:lastRowFirstColumn="0" w:lastRowLastColumn="0"/>
+              <w:rPr>
+                <w:lang w:val="nl-NL"/>
+              </w:rPr>
+            </w:pPr>
+            <w:r>
+              <w:rPr>
+                <w:lang w:val="nl-NL"/>
+              </w:rPr>
+              <w:t>Fail</w:t>
+            </w:r>
+          </w:p>
+        </w:tc>
+        <w:tc>
+          <w:tcPr>
+            <w:tcW w:w="1496" w:type="dxa"/>
+            <w:shd w:val="clear" w:color="auto" w:fill="A6A6A6" w:themeFill="background1" w:themeFillShade="A6"/>
+          </w:tcPr>
+          <w:p>
+            <w:pPr>
+              <w:cnfStyle w:val="000000100000" w:firstRow="0" w:lastRow="0" w:firstColumn="0" w:lastColumn="0" w:oddVBand="0" w:evenVBand="0" w:oddHBand="1" w:evenHBand="0" w:firstRowFirstColumn="0" w:firstRowLastColumn="0" w:lastRowFirstColumn="0" w:lastRowLastColumn="0"/>
+              <w:rPr>
+                <w:lang w:val="nl-NL"/>
+              </w:rPr>
+            </w:pPr>
+            <w:r>
+              <w:rPr>
+                <w:lang w:val="nl-NL"/>
+              </w:rPr>
+              <w:t>Pass</w:t>
+            </w:r>
+          </w:p>
+        </w:tc>
+        <w:tc>
+          <w:tcPr>
+            <w:tcW w:w="1496" w:type="dxa"/>
+            <w:shd w:val="clear" w:color="auto" w:fill="A6A6A6" w:themeFill="background1" w:themeFillShade="A6"/>
+          </w:tcPr>
+          <w:p>
+            <w:pPr>
+              <w:cnfStyle w:val="000000100000" w:firstRow="0" w:lastRow="0" w:firstColumn="0" w:lastColumn="0" w:oddVBand="0" w:evenVBand="0" w:oddHBand="1" w:evenHBand="0" w:firstRowFirstColumn="0" w:firstRowLastColumn="0" w:lastRowFirstColumn="0" w:lastRowLastColumn="0"/>
+              <w:rPr>
+                <w:lang w:val="nl-NL"/>
+              </w:rPr>
+            </w:pPr>
+            <w:r>
+              <w:rPr>
+                <w:lang w:val="nl-NL"/>
+              </w:rPr>
+              <w:t>Yes</w:t>
+            </w:r>
+          </w:p>
+        </w:tc>
+      </w:tr>
+      <w:tr>
+        <w:tc>
+          <w:tcPr>
+            <w:cnfStyle w:val="001000000000" w:firstRow="0" w:lastRow="0" w:firstColumn="1" w:lastColumn="0" w:oddVBand="0" w:evenVBand="0" w:oddHBand="0" w:evenHBand="0" w:firstRowFirstColumn="0" w:firstRowLastColumn="0" w:lastRowFirstColumn="0" w:lastRowLastColumn="0"/>
+            <w:tcW w:w="3328" w:type="dxa"/>
+            <w:shd w:val="clear" w:color="auto" w:fill="A6A6A6" w:themeFill="background1" w:themeFillShade="A6"/>
+          </w:tcPr>
+          <w:p>
+            <w:pPr>
+              <w:rPr>
+                <w:i/>
+                <w:lang w:val="nl-NL"/>
+              </w:rPr>
+            </w:pPr>
+            <w:r>
+              <w:rPr>
+                <w:i/>
+                <w:lang w:val="nl-NL"/>
+              </w:rPr>
+              <w:t>Regester test 2</w:t>
+            </w:r>
+          </w:p>
+        </w:tc>
+        <w:tc>
+          <w:tcPr>
+            <w:tcW w:w="1371" w:type="dxa"/>
+            <w:shd w:val="clear" w:color="auto" w:fill="A6A6A6" w:themeFill="background1" w:themeFillShade="A6"/>
+          </w:tcPr>
+          <w:p>
+            <w:pPr>
+              <w:cnfStyle w:val="000000000000" w:firstRow="0" w:lastRow="0" w:firstColumn="0" w:lastColumn="0" w:oddVBand="0" w:evenVBand="0" w:oddHBand="0" w:evenHBand="0" w:firstRowFirstColumn="0" w:firstRowLastColumn="0" w:lastRowFirstColumn="0" w:lastRowLastColumn="0"/>
+              <w:rPr>
+                <w:lang w:val="nl-NL"/>
+              </w:rPr>
+            </w:pPr>
+            <w:r>
+              <w:rPr>
+                <w:lang w:val="nl-NL"/>
+              </w:rPr>
+              <w:t>Fail</w:t>
+            </w:r>
+          </w:p>
+        </w:tc>
+        <w:tc>
+          <w:tcPr>
+            <w:tcW w:w="1496" w:type="dxa"/>
+            <w:shd w:val="clear" w:color="auto" w:fill="A6A6A6" w:themeFill="background1" w:themeFillShade="A6"/>
+          </w:tcPr>
+          <w:p>
+            <w:pPr>
+              <w:cnfStyle w:val="000000000000" w:firstRow="0" w:lastRow="0" w:firstColumn="0" w:lastColumn="0" w:oddVBand="0" w:evenVBand="0" w:oddHBand="0" w:evenHBand="0" w:firstRowFirstColumn="0" w:firstRowLastColumn="0" w:lastRowFirstColumn="0" w:lastRowLastColumn="0"/>
+              <w:rPr>
+                <w:lang w:val="nl-NL"/>
+              </w:rPr>
+            </w:pPr>
+            <w:r>
+              <w:rPr>
+                <w:lang w:val="nl-NL"/>
+              </w:rPr>
+              <w:t>Pass</w:t>
+            </w:r>
+          </w:p>
+        </w:tc>
+        <w:tc>
+          <w:tcPr>
+            <w:tcW w:w="1496" w:type="dxa"/>
+            <w:shd w:val="clear" w:color="auto" w:fill="A6A6A6" w:themeFill="background1" w:themeFillShade="A6"/>
+          </w:tcPr>
+          <w:p>
+            <w:pPr>
+              <w:cnfStyle w:val="000000000000" w:firstRow="0" w:lastRow="0" w:firstColumn="0" w:lastColumn="0" w:oddVBand="0" w:evenVBand="0" w:oddHBand="0" w:evenHBand="0" w:firstRowFirstColumn="0" w:firstRowLastColumn="0" w:lastRowFirstColumn="0" w:lastRowLastColumn="0"/>
+              <w:rPr>
+                <w:lang w:val="nl-NL"/>
+              </w:rPr>
+            </w:pPr>
+            <w:r>
+              <w:rPr>
+                <w:lang w:val="nl-NL"/>
+              </w:rPr>
+              <w:t>Yes</w:t>
+            </w:r>
+          </w:p>
+        </w:tc>
+      </w:tr>
+      <w:tr>
+        <w:trPr>
+          <w:cnfStyle w:val="000000100000" w:firstRow="0" w:lastRow="0" w:firstColumn="0" w:lastColumn="0" w:oddVBand="0" w:evenVBand="0" w:oddHBand="1" w:evenHBand="0" w:firstRowFirstColumn="0" w:firstRowLastColumn="0" w:lastRowFirstColumn="0" w:lastRowLastColumn="0"/>
+        </w:trPr>
+        <w:tc>
+          <w:tcPr>
+            <w:cnfStyle w:val="001000000000" w:firstRow="0" w:lastRow="0" w:firstColumn="1" w:lastColumn="0" w:oddVBand="0" w:evenVBand="0" w:oddHBand="0" w:evenHBand="0" w:firstRowFirstColumn="0" w:firstRowLastColumn="0" w:lastRowFirstColumn="0" w:lastRowLastColumn="0"/>
+            <w:tcW w:w="3328" w:type="dxa"/>
+            <w:shd w:val="clear" w:color="auto" w:fill="A6A6A6" w:themeFill="background1" w:themeFillShade="A6"/>
+          </w:tcPr>
+          <w:p>
+            <w:pPr>
+              <w:rPr>
+                <w:i/>
+                <w:lang w:val="nl-NL"/>
+              </w:rPr>
+            </w:pPr>
+            <w:r>
+              <w:rPr>
+                <w:i/>
+                <w:lang w:val="nl-NL"/>
+              </w:rPr>
+              <w:t>Regester test 3</w:t>
+            </w:r>
+          </w:p>
+        </w:tc>
+        <w:tc>
+          <w:tcPr>
+            <w:tcW w:w="1371" w:type="dxa"/>
+            <w:shd w:val="clear" w:color="auto" w:fill="A6A6A6" w:themeFill="background1" w:themeFillShade="A6"/>
+          </w:tcPr>
+          <w:p>
+            <w:pPr>
+              <w:cnfStyle w:val="000000100000" w:firstRow="0" w:lastRow="0" w:firstColumn="0" w:lastColumn="0" w:oddVBand="0" w:evenVBand="0" w:oddHBand="1" w:evenHBand="0" w:firstRowFirstColumn="0" w:firstRowLastColumn="0" w:lastRowFirstColumn="0" w:lastRowLastColumn="0"/>
+              <w:rPr>
+                <w:lang w:val="nl-NL"/>
+              </w:rPr>
+            </w:pPr>
+            <w:r>
+              <w:rPr>
+                <w:lang w:val="nl-NL"/>
+              </w:rPr>
+              <w:t>Pass</w:t>
+            </w:r>
+          </w:p>
+        </w:tc>
+        <w:tc>
+          <w:tcPr>
+            <w:tcW w:w="1496" w:type="dxa"/>
+            <w:shd w:val="clear" w:color="auto" w:fill="A6A6A6" w:themeFill="background1" w:themeFillShade="A6"/>
+          </w:tcPr>
+          <w:p>
+            <w:pPr>
+              <w:cnfStyle w:val="000000100000" w:firstRow="0" w:lastRow="0" w:firstColumn="0" w:lastColumn="0" w:oddVBand="0" w:evenVBand="0" w:oddHBand="1" w:evenHBand="0" w:firstRowFirstColumn="0" w:firstRowLastColumn="0" w:lastRowFirstColumn="0" w:lastRowLastColumn="0"/>
+              <w:rPr>
+                <w:lang w:val="nl-NL"/>
+              </w:rPr>
+            </w:pPr>
+            <w:r>
+              <w:rPr>
+                <w:lang w:val="nl-NL"/>
+              </w:rPr>
+              <w:t>Pass</w:t>
+            </w:r>
+          </w:p>
+        </w:tc>
+        <w:tc>
+          <w:tcPr>
+            <w:tcW w:w="1496" w:type="dxa"/>
+            <w:shd w:val="clear" w:color="auto" w:fill="A6A6A6" w:themeFill="background1" w:themeFillShade="A6"/>
+          </w:tcPr>
+          <w:p>
+            <w:pPr>
+              <w:cnfStyle w:val="000000100000" w:firstRow="0" w:lastRow="0" w:firstColumn="0" w:lastColumn="0" w:oddVBand="0" w:evenVBand="0" w:oddHBand="1" w:evenHBand="0" w:firstRowFirstColumn="0" w:firstRowLastColumn="0" w:lastRowFirstColumn="0" w:lastRowLastColumn="0"/>
+              <w:rPr>
+                <w:lang w:val="nl-NL"/>
+              </w:rPr>
+            </w:pPr>
+            <w:r>
+              <w:rPr>
+                <w:lang w:val="nl-NL"/>
+              </w:rPr>
+              <w:t xml:space="preserve">N/A </w:t>
+            </w:r>
+          </w:p>
+        </w:tc>
+      </w:tr>
+      <w:tr>
+        <w:tc>
+          <w:tcPr>
+            <w:cnfStyle w:val="001000000000" w:firstRow="0" w:lastRow="0" w:firstColumn="1" w:lastColumn="0" w:oddVBand="0" w:evenVBand="0" w:oddHBand="0" w:evenHBand="0" w:firstRowFirstColumn="0" w:firstRowLastColumn="0" w:lastRowFirstColumn="0" w:lastRowLastColumn="0"/>
+            <w:tcW w:w="3328" w:type="dxa"/>
+            <w:shd w:val="clear" w:color="auto" w:fill="A6A6A6" w:themeFill="background1" w:themeFillShade="A6"/>
+          </w:tcPr>
+          <w:p>
+            <w:pPr>
+              <w:rPr>
+                <w:i/>
+                <w:lang w:val="nl-NL"/>
+              </w:rPr>
+            </w:pPr>
+            <w:r>
+              <w:rPr>
+                <w:i/>
+                <w:lang w:val="nl-NL"/>
+              </w:rPr>
+              <w:t>Regester test 4</w:t>
+            </w:r>
+          </w:p>
+        </w:tc>
+        <w:tc>
+          <w:tcPr>
+            <w:tcW w:w="1371" w:type="dxa"/>
+            <w:shd w:val="clear" w:color="auto" w:fill="A6A6A6" w:themeFill="background1" w:themeFillShade="A6"/>
+          </w:tcPr>
+          <w:p>
+            <w:pPr>
+              <w:cnfStyle w:val="000000000000" w:firstRow="0" w:lastRow="0" w:firstColumn="0" w:lastColumn="0" w:oddVBand="0" w:evenVBand="0" w:oddHBand="0" w:evenHBand="0" w:firstRowFirstColumn="0" w:firstRowLastColumn="0" w:lastRowFirstColumn="0" w:lastRowLastColumn="0"/>
+              <w:rPr>
+                <w:lang w:val="nl-NL"/>
+              </w:rPr>
+            </w:pPr>
+            <w:r>
+              <w:rPr>
+                <w:lang w:val="nl-NL"/>
+              </w:rPr>
+              <w:t>Pass</w:t>
+            </w:r>
+          </w:p>
+        </w:tc>
+        <w:tc>
+          <w:tcPr>
+            <w:tcW w:w="1496" w:type="dxa"/>
+            <w:shd w:val="clear" w:color="auto" w:fill="A6A6A6" w:themeFill="background1" w:themeFillShade="A6"/>
+          </w:tcPr>
+          <w:p>
+            <w:pPr>
+              <w:cnfStyle w:val="000000000000" w:firstRow="0" w:lastRow="0" w:firstColumn="0" w:lastColumn="0" w:oddVBand="0" w:evenVBand="0" w:oddHBand="0" w:evenHBand="0" w:firstRowFirstColumn="0" w:firstRowLastColumn="0" w:lastRowFirstColumn="0" w:lastRowLastColumn="0"/>
+              <w:rPr>
+                <w:lang w:val="nl-NL"/>
+              </w:rPr>
+            </w:pPr>
+            <w:r>
+              <w:rPr>
+                <w:lang w:val="nl-NL"/>
+              </w:rPr>
+              <w:t>Pass</w:t>
+            </w:r>
+          </w:p>
+        </w:tc>
+        <w:tc>
+          <w:tcPr>
+            <w:tcW w:w="1496" w:type="dxa"/>
+            <w:shd w:val="clear" w:color="auto" w:fill="A6A6A6" w:themeFill="background1" w:themeFillShade="A6"/>
+          </w:tcPr>
+          <w:p>
+            <w:pPr>
+              <w:cnfStyle w:val="000000000000" w:firstRow="0" w:lastRow="0" w:firstColumn="0" w:lastColumn="0" w:oddVBand="0" w:evenVBand="0" w:oddHBand="0" w:evenHBand="0" w:firstRowFirstColumn="0" w:firstRowLastColumn="0" w:lastRowFirstColumn="0" w:lastRowLastColumn="0"/>
+              <w:rPr>
+                <w:lang w:val="nl-NL"/>
+              </w:rPr>
+            </w:pPr>
+            <w:r>
+              <w:rPr>
+                <w:lang w:val="nl-NL"/>
+              </w:rPr>
+              <w:t>N/A</w:t>
+            </w:r>
+          </w:p>
+        </w:tc>
+      </w:tr>
+      <w:tr>
+        <w:trPr>
+          <w:cnfStyle w:val="000000100000" w:firstRow="0" w:lastRow="0" w:firstColumn="0" w:lastColumn="0" w:oddVBand="0" w:evenVBand="0" w:oddHBand="1" w:evenHBand="0" w:firstRowFirstColumn="0" w:firstRowLastColumn="0" w:lastRowFirstColumn="0" w:lastRowLastColumn="0"/>
+        </w:trPr>
+        <w:tc>
+          <w:tcPr>
+            <w:cnfStyle w:val="001000000000" w:firstRow="0" w:lastRow="0" w:firstColumn="1" w:lastColumn="0" w:oddVBand="0" w:evenVBand="0" w:oddHBand="0" w:evenHBand="0" w:firstRowFirstColumn="0" w:firstRowLastColumn="0" w:lastRowFirstColumn="0" w:lastRowLastColumn="0"/>
+            <w:tcW w:w="3328" w:type="dxa"/>
+            <w:shd w:val="clear" w:color="auto" w:fill="A6A6A6" w:themeFill="background1" w:themeFillShade="A6"/>
+          </w:tcPr>
+          <w:p>
+            <w:pPr>
+              <w:rPr>
+                <w:i/>
+                <w:lang w:val="nl-NL"/>
+              </w:rPr>
+            </w:pPr>
+            <w:r>
+              <w:rPr>
+                <w:i/>
+                <w:lang w:val="nl-NL"/>
+              </w:rPr>
+              <w:t>Regester test 5</w:t>
+            </w:r>
+          </w:p>
+        </w:tc>
+        <w:tc>
+          <w:tcPr>
+            <w:tcW w:w="1371" w:type="dxa"/>
+            <w:shd w:val="clear" w:color="auto" w:fill="A6A6A6" w:themeFill="background1" w:themeFillShade="A6"/>
+          </w:tcPr>
+          <w:p>
+            <w:pPr>
+              <w:cnfStyle w:val="000000100000" w:firstRow="0" w:lastRow="0" w:firstColumn="0" w:lastColumn="0" w:oddVBand="0" w:evenVBand="0" w:oddHBand="1" w:evenHBand="0" w:firstRowFirstColumn="0" w:firstRowLastColumn="0" w:lastRowFirstColumn="0" w:lastRowLastColumn="0"/>
+              <w:rPr>
+                <w:lang w:val="nl-NL"/>
+              </w:rPr>
+            </w:pPr>
+            <w:r>
+              <w:rPr>
+                <w:lang w:val="nl-NL"/>
+              </w:rPr>
+              <w:t>Pass</w:t>
+            </w:r>
+          </w:p>
+        </w:tc>
+        <w:tc>
+          <w:tcPr>
+            <w:tcW w:w="1496" w:type="dxa"/>
+            <w:shd w:val="clear" w:color="auto" w:fill="A6A6A6" w:themeFill="background1" w:themeFillShade="A6"/>
+          </w:tcPr>
+          <w:p>
+            <w:pPr>
+              <w:cnfStyle w:val="000000100000" w:firstRow="0" w:lastRow="0" w:firstColumn="0" w:lastColumn="0" w:oddVBand="0" w:evenVBand="0" w:oddHBand="1" w:evenHBand="0" w:firstRowFirstColumn="0" w:firstRowLastColumn="0" w:lastRowFirstColumn="0" w:lastRowLastColumn="0"/>
+              <w:rPr>
+                <w:lang w:val="nl-NL"/>
+              </w:rPr>
+            </w:pPr>
+            <w:r>
+              <w:rPr>
+                <w:lang w:val="nl-NL"/>
+              </w:rPr>
+              <w:t>Pass</w:t>
+            </w:r>
+          </w:p>
+        </w:tc>
+        <w:tc>
+          <w:tcPr>
+            <w:tcW w:w="1496" w:type="dxa"/>
+            <w:shd w:val="clear" w:color="auto" w:fill="A6A6A6" w:themeFill="background1" w:themeFillShade="A6"/>
+          </w:tcPr>
+          <w:p>
+            <w:pPr>
+              <w:cnfStyle w:val="000000100000" w:firstRow="0" w:lastRow="0" w:firstColumn="0" w:lastColumn="0" w:oddVBand="0" w:evenVBand="0" w:oddHBand="1" w:evenHBand="0" w:firstRowFirstColumn="0" w:firstRowLastColumn="0" w:lastRowFirstColumn="0" w:lastRowLastColumn="0"/>
+              <w:rPr>
+                <w:lang w:val="nl-NL"/>
+              </w:rPr>
+            </w:pPr>
+            <w:r>
+              <w:rPr>
+                <w:lang w:val="nl-NL"/>
+              </w:rPr>
+              <w:t>N/A</w:t>
+            </w:r>
+          </w:p>
+        </w:tc>
+      </w:tr>
+      <w:tr>
+        <w:tc>
+          <w:tcPr>
+            <w:cnfStyle w:val="001000000000" w:firstRow="0" w:lastRow="0" w:firstColumn="1" w:lastColumn="0" w:oddVBand="0" w:evenVBand="0" w:oddHBand="0" w:evenHBand="0" w:firstRowFirstColumn="0" w:firstRowLastColumn="0" w:lastRowFirstColumn="0" w:lastRowLastColumn="0"/>
+            <w:tcW w:w="3328" w:type="dxa"/>
+            <w:shd w:val="clear" w:color="auto" w:fill="A6A6A6" w:themeFill="background1" w:themeFillShade="A6"/>
+          </w:tcPr>
+          <w:p>
+            <w:pPr>
+              <w:rPr>
+                <w:i/>
+                <w:lang w:val="nl-NL"/>
+              </w:rPr>
+            </w:pPr>
+            <w:r>
+              <w:rPr>
+                <w:i/>
+                <w:lang w:val="nl-NL"/>
+              </w:rPr>
+              <w:t>Regester test 6</w:t>
+            </w:r>
+          </w:p>
+        </w:tc>
+        <w:tc>
+          <w:tcPr>
+            <w:tcW w:w="1371" w:type="dxa"/>
+            <w:shd w:val="clear" w:color="auto" w:fill="A6A6A6" w:themeFill="background1" w:themeFillShade="A6"/>
+          </w:tcPr>
+          <w:p>
+            <w:pPr>
+              <w:cnfStyle w:val="000000000000" w:firstRow="0" w:lastRow="0" w:firstColumn="0" w:lastColumn="0" w:oddVBand="0" w:evenVBand="0" w:oddHBand="0" w:evenHBand="0" w:firstRowFirstColumn="0" w:firstRowLastColumn="0" w:lastRowFirstColumn="0" w:lastRowLastColumn="0"/>
+              <w:rPr>
+                <w:lang w:val="nl-NL"/>
+              </w:rPr>
+            </w:pPr>
+            <w:r>
+              <w:rPr>
+                <w:lang w:val="nl-NL"/>
+              </w:rPr>
+              <w:t>Pass</w:t>
+            </w:r>
+          </w:p>
+        </w:tc>
+        <w:tc>
+          <w:tcPr>
+            <w:tcW w:w="1496" w:type="dxa"/>
+            <w:shd w:val="clear" w:color="auto" w:fill="A6A6A6" w:themeFill="background1" w:themeFillShade="A6"/>
+          </w:tcPr>
+          <w:p>
+            <w:pPr>
+              <w:cnfStyle w:val="000000000000" w:firstRow="0" w:lastRow="0" w:firstColumn="0" w:lastColumn="0" w:oddVBand="0" w:evenVBand="0" w:oddHBand="0" w:evenHBand="0" w:firstRowFirstColumn="0" w:firstRowLastColumn="0" w:lastRowFirstColumn="0" w:lastRowLastColumn="0"/>
+              <w:rPr>
+                <w:lang w:val="nl-NL"/>
+              </w:rPr>
+            </w:pPr>
+            <w:r>
+              <w:rPr>
+                <w:lang w:val="nl-NL"/>
+              </w:rPr>
+              <w:t>Pass</w:t>
+            </w:r>
+          </w:p>
+        </w:tc>
+        <w:tc>
+          <w:tcPr>
+            <w:tcW w:w="1496" w:type="dxa"/>
+            <w:shd w:val="clear" w:color="auto" w:fill="A6A6A6" w:themeFill="background1" w:themeFillShade="A6"/>
+          </w:tcPr>
+          <w:p>
+            <w:pPr>
+              <w:cnfStyle w:val="000000000000" w:firstRow="0" w:lastRow="0" w:firstColumn="0" w:lastColumn="0" w:oddVBand="0" w:evenVBand="0" w:oddHBand="0" w:evenHBand="0" w:firstRowFirstColumn="0" w:firstRowLastColumn="0" w:lastRowFirstColumn="0" w:lastRowLastColumn="0"/>
+              <w:rPr>
+                <w:lang w:val="nl-NL"/>
+              </w:rPr>
+            </w:pPr>
+            <w:r>
+              <w:rPr>
+                <w:lang w:val="nl-NL"/>
+              </w:rPr>
+              <w:t>N/A</w:t>
+            </w:r>
+          </w:p>
+        </w:tc>
+      </w:tr>
+      <w:tr>
+        <w:trPr>
+          <w:cnfStyle w:val="000000100000" w:firstRow="0" w:lastRow="0" w:firstColumn="0" w:lastColumn="0" w:oddVBand="0" w:evenVBand="0" w:oddHBand="1" w:evenHBand="0" w:firstRowFirstColumn="0" w:firstRowLastColumn="0" w:lastRowFirstColumn="0" w:lastRowLastColumn="0"/>
+        </w:trPr>
+        <w:tc>
+          <w:tcPr>
+            <w:cnfStyle w:val="001000000000" w:firstRow="0" w:lastRow="0" w:firstColumn="1" w:lastColumn="0" w:oddVBand="0" w:evenVBand="0" w:oddHBand="0" w:evenHBand="0" w:firstRowFirstColumn="0" w:firstRowLastColumn="0" w:lastRowFirstColumn="0" w:lastRowLastColumn="0"/>
+            <w:tcW w:w="3328" w:type="dxa"/>
+            <w:shd w:val="clear" w:color="auto" w:fill="A6A6A6" w:themeFill="background1" w:themeFillShade="A6"/>
+          </w:tcPr>
+          <w:p>
+            <w:pPr>
+              <w:rPr>
+                <w:i/>
+                <w:lang w:val="nl-NL"/>
+              </w:rPr>
+            </w:pPr>
+            <w:r>
+              <w:rPr>
+                <w:i/>
+                <w:lang w:val="nl-NL"/>
+              </w:rPr>
+              <w:lastRenderedPageBreak/>
+              <w:t>Regester test 7</w:t>
+            </w:r>
+          </w:p>
+        </w:tc>
+        <w:tc>
+          <w:tcPr>
+            <w:tcW w:w="1371" w:type="dxa"/>
+            <w:shd w:val="clear" w:color="auto" w:fill="A6A6A6" w:themeFill="background1" w:themeFillShade="A6"/>
+          </w:tcPr>
+          <w:p>
+            <w:pPr>
+              <w:cnfStyle w:val="000000100000" w:firstRow="0" w:lastRow="0" w:firstColumn="0" w:lastColumn="0" w:oddVBand="0" w:evenVBand="0" w:oddHBand="1" w:evenHBand="0" w:firstRowFirstColumn="0" w:firstRowLastColumn="0" w:lastRowFirstColumn="0" w:lastRowLastColumn="0"/>
+              <w:rPr>
+                <w:lang w:val="nl-NL"/>
+              </w:rPr>
+            </w:pPr>
+            <w:r>
+              <w:rPr>
+                <w:lang w:val="nl-NL"/>
+              </w:rPr>
+              <w:t>Pass</w:t>
+            </w:r>
+          </w:p>
+        </w:tc>
+        <w:tc>
+          <w:tcPr>
+            <w:tcW w:w="1496" w:type="dxa"/>
+            <w:shd w:val="clear" w:color="auto" w:fill="A6A6A6" w:themeFill="background1" w:themeFillShade="A6"/>
+          </w:tcPr>
+          <w:p>
+            <w:pPr>
+              <w:cnfStyle w:val="000000100000" w:firstRow="0" w:lastRow="0" w:firstColumn="0" w:lastColumn="0" w:oddVBand="0" w:evenVBand="0" w:oddHBand="1" w:evenHBand="0" w:firstRowFirstColumn="0" w:firstRowLastColumn="0" w:lastRowFirstColumn="0" w:lastRowLastColumn="0"/>
+              <w:rPr>
+                <w:lang w:val="nl-NL"/>
+              </w:rPr>
+            </w:pPr>
+            <w:r>
+              <w:rPr>
+                <w:lang w:val="nl-NL"/>
+              </w:rPr>
+              <w:t>Pass</w:t>
+            </w:r>
+          </w:p>
+        </w:tc>
+        <w:tc>
+          <w:tcPr>
+            <w:tcW w:w="1496" w:type="dxa"/>
+            <w:shd w:val="clear" w:color="auto" w:fill="A6A6A6" w:themeFill="background1" w:themeFillShade="A6"/>
+          </w:tcPr>
+          <w:p>
+            <w:pPr>
+              <w:cnfStyle w:val="000000100000" w:firstRow="0" w:lastRow="0" w:firstColumn="0" w:lastColumn="0" w:oddVBand="0" w:evenVBand="0" w:oddHBand="1" w:evenHBand="0" w:firstRowFirstColumn="0" w:firstRowLastColumn="0" w:lastRowFirstColumn="0" w:lastRowLastColumn="0"/>
+              <w:rPr>
+                <w:lang w:val="nl-NL"/>
+              </w:rPr>
+            </w:pPr>
+            <w:r>
+              <w:rPr>
+                <w:lang w:val="nl-NL"/>
+              </w:rPr>
+              <w:t>N/A</w:t>
+            </w:r>
+          </w:p>
+        </w:tc>
+      </w:tr>
+      <w:tr>
+        <w:tc>
+          <w:tcPr>
+            <w:cnfStyle w:val="001000000000" w:firstRow="0" w:lastRow="0" w:firstColumn="1" w:lastColumn="0" w:oddVBand="0" w:evenVBand="0" w:oddHBand="0" w:evenHBand="0" w:firstRowFirstColumn="0" w:firstRowLastColumn="0" w:lastRowFirstColumn="0" w:lastRowLastColumn="0"/>
+            <w:tcW w:w="3328" w:type="dxa"/>
+            <w:shd w:val="clear" w:color="auto" w:fill="A6A6A6" w:themeFill="background1" w:themeFillShade="A6"/>
+          </w:tcPr>
+          <w:p>
+            <w:pPr>
+              <w:rPr>
+                <w:i/>
+                <w:lang w:val="nl-NL"/>
+              </w:rPr>
+            </w:pPr>
+            <w:r>
+              <w:rPr>
+                <w:i/>
+                <w:lang w:val="nl-NL"/>
+              </w:rPr>
+              <w:t>Regester test 9</w:t>
+            </w:r>
+          </w:p>
+        </w:tc>
+        <w:tc>
+          <w:tcPr>
+            <w:tcW w:w="1371" w:type="dxa"/>
+            <w:shd w:val="clear" w:color="auto" w:fill="A6A6A6" w:themeFill="background1" w:themeFillShade="A6"/>
+          </w:tcPr>
+          <w:p>
+            <w:pPr>
+              <w:cnfStyle w:val="000000000000" w:firstRow="0" w:lastRow="0" w:firstColumn="0" w:lastColumn="0" w:oddVBand="0" w:evenVBand="0" w:oddHBand="0" w:evenHBand="0" w:firstRowFirstColumn="0" w:firstRowLastColumn="0" w:lastRowFirstColumn="0" w:lastRowLastColumn="0"/>
+              <w:rPr>
+                <w:lang w:val="nl-NL"/>
+              </w:rPr>
+            </w:pPr>
+            <w:r>
+              <w:rPr>
+                <w:lang w:val="nl-NL"/>
+              </w:rPr>
+              <w:t>Pass</w:t>
+            </w:r>
+          </w:p>
+        </w:tc>
+        <w:tc>
+          <w:tcPr>
+            <w:tcW w:w="1496" w:type="dxa"/>
+            <w:shd w:val="clear" w:color="auto" w:fill="A6A6A6" w:themeFill="background1" w:themeFillShade="A6"/>
+          </w:tcPr>
+          <w:p>
+            <w:pPr>
+              <w:cnfStyle w:val="000000000000" w:firstRow="0" w:lastRow="0" w:firstColumn="0" w:lastColumn="0" w:oddVBand="0" w:evenVBand="0" w:oddHBand="0" w:evenHBand="0" w:firstRowFirstColumn="0" w:firstRowLastColumn="0" w:lastRowFirstColumn="0" w:lastRowLastColumn="0"/>
+              <w:rPr>
+                <w:lang w:val="nl-NL"/>
+              </w:rPr>
+            </w:pPr>
+            <w:r>
+              <w:rPr>
+                <w:lang w:val="nl-NL"/>
+              </w:rPr>
+              <w:t>Pass</w:t>
+            </w:r>
+          </w:p>
+        </w:tc>
+        <w:tc>
+          <w:tcPr>
+            <w:tcW w:w="1496" w:type="dxa"/>
+            <w:shd w:val="clear" w:color="auto" w:fill="A6A6A6" w:themeFill="background1" w:themeFillShade="A6"/>
+          </w:tcPr>
+          <w:p>
+            <w:pPr>
+              <w:cnfStyle w:val="000000000000" w:firstRow="0" w:lastRow="0" w:firstColumn="0" w:lastColumn="0" w:oddVBand="0" w:evenVBand="0" w:oddHBand="0" w:evenHBand="0" w:firstRowFirstColumn="0" w:firstRowLastColumn="0" w:lastRowFirstColumn="0" w:lastRowLastColumn="0"/>
+              <w:rPr>
+                <w:lang w:val="nl-NL"/>
+              </w:rPr>
+            </w:pPr>
+            <w:r>
+              <w:rPr>
+                <w:lang w:val="nl-NL"/>
+              </w:rPr>
+              <w:t>N/A</w:t>
+            </w:r>
+          </w:p>
+        </w:tc>
+      </w:tr>
+      <w:tr>
+        <w:trPr>
+          <w:cnfStyle w:val="000000100000" w:firstRow="0" w:lastRow="0" w:firstColumn="0" w:lastColumn="0" w:oddVBand="0" w:evenVBand="0" w:oddHBand="1" w:evenHBand="0" w:firstRowFirstColumn="0" w:firstRowLastColumn="0" w:lastRowFirstColumn="0" w:lastRowLastColumn="0"/>
+        </w:trPr>
+        <w:tc>
+          <w:tcPr>
+            <w:cnfStyle w:val="001000000000" w:firstRow="0" w:lastRow="0" w:firstColumn="1" w:lastColumn="0" w:oddVBand="0" w:evenVBand="0" w:oddHBand="0" w:evenHBand="0" w:firstRowFirstColumn="0" w:firstRowLastColumn="0" w:lastRowFirstColumn="0" w:lastRowLastColumn="0"/>
+            <w:tcW w:w="3328" w:type="dxa"/>
+          </w:tcPr>
+          <w:p>
+            <w:pPr>
+              <w:rPr>
+                <w:i/>
+                <w:lang w:val="nl-NL"/>
+              </w:rPr>
+            </w:pPr>
+            <w:r>
+              <w:rPr>
+                <w:i/>
+                <w:lang w:val="nl-NL"/>
+              </w:rPr>
+              <w:t xml:space="preserve">Total </w:t>
+            </w:r>
+            <w:r>
+              <w:rPr>
+                <w:i/>
+                <w:lang w:val="nl-NL"/>
+              </w:rPr>
+              <w:t>Passed tests</w:t>
+            </w:r>
+          </w:p>
+        </w:tc>
+        <w:tc>
+          <w:tcPr>
+            <w:tcW w:w="1371" w:type="dxa"/>
+          </w:tcPr>
+          <w:p>
+            <w:pPr>
+              <w:cnfStyle w:val="000000100000" w:firstRow="0" w:lastRow="0" w:firstColumn="0" w:lastColumn="0" w:oddVBand="0" w:evenVBand="0" w:oddHBand="1" w:evenHBand="0" w:firstRowFirstColumn="0" w:firstRowLastColumn="0" w:lastRowFirstColumn="0" w:lastRowLastColumn="0"/>
+              <w:rPr>
+                <w:lang w:val="nl-NL"/>
+              </w:rPr>
+            </w:pPr>
+            <w:r>
+              <w:rPr>
+                <w:lang w:val="nl-NL"/>
+              </w:rPr>
+              <w:t>7</w:t>
+            </w:r>
+          </w:p>
+        </w:tc>
+        <w:tc>
+          <w:tcPr>
+            <w:tcW w:w="1496" w:type="dxa"/>
+          </w:tcPr>
+          <w:p>
+            <w:pPr>
+              <w:cnfStyle w:val="000000100000" w:firstRow="0" w:lastRow="0" w:firstColumn="0" w:lastColumn="0" w:oddVBand="0" w:evenVBand="0" w:oddHBand="1" w:evenHBand="0" w:firstRowFirstColumn="0" w:firstRowLastColumn="0" w:lastRowFirstColumn="0" w:lastRowLastColumn="0"/>
+              <w:rPr>
+                <w:lang w:val="nl-NL"/>
+              </w:rPr>
+            </w:pPr>
+            <w:r>
+              <w:rPr>
+                <w:lang w:val="nl-NL"/>
+              </w:rPr>
+              <w:t>9</w:t>
+            </w:r>
+          </w:p>
+        </w:tc>
+        <w:tc>
+          <w:tcPr>
+            <w:tcW w:w="1496" w:type="dxa"/>
+          </w:tcPr>
+          <w:p>
+            <w:pPr>
+              <w:cnfStyle w:val="000000100000" w:firstRow="0" w:lastRow="0" w:firstColumn="0" w:lastColumn="0" w:oddVBand="0" w:evenVBand="0" w:oddHBand="1" w:evenHBand="0" w:firstRowFirstColumn="0" w:firstRowLastColumn="0" w:lastRowFirstColumn="0" w:lastRowLastColumn="0"/>
+              <w:rPr>
+                <w:lang w:val="nl-NL"/>
+              </w:rPr>
+            </w:pPr>
+          </w:p>
+        </w:tc>
+      </w:tr>
+      <w:tr>
+        <w:tc>
+          <w:tcPr>
+            <w:cnfStyle w:val="001000000000" w:firstRow="0" w:lastRow="0" w:firstColumn="1" w:lastColumn="0" w:oddVBand="0" w:evenVBand="0" w:oddHBand="0" w:evenHBand="0" w:firstRowFirstColumn="0" w:firstRowLastColumn="0" w:lastRowFirstColumn="0" w:lastRowLastColumn="0"/>
+            <w:tcW w:w="3328" w:type="dxa"/>
+            <w:shd w:val="clear" w:color="auto" w:fill="A6A6A6" w:themeFill="background1" w:themeFillShade="A6"/>
+          </w:tcPr>
+          <w:p>
+            <w:pPr>
+              <w:rPr>
+                <w:i/>
+                <w:lang w:val="nl-NL"/>
+              </w:rPr>
+            </w:pPr>
+            <w:r>
+              <w:rPr>
+                <w:i/>
+                <w:lang w:val="nl-NL"/>
+              </w:rPr>
+              <w:t>Failed tests</w:t>
+            </w:r>
+          </w:p>
+        </w:tc>
+        <w:tc>
+          <w:tcPr>
+            <w:tcW w:w="1371" w:type="dxa"/>
+            <w:shd w:val="clear" w:color="auto" w:fill="A6A6A6" w:themeFill="background1" w:themeFillShade="A6"/>
+          </w:tcPr>
+          <w:p>
+            <w:pPr>
+              <w:cnfStyle w:val="000000000000" w:firstRow="0" w:lastRow="0" w:firstColumn="0" w:lastColumn="0" w:oddVBand="0" w:evenVBand="0" w:oddHBand="0" w:evenHBand="0" w:firstRowFirstColumn="0" w:firstRowLastColumn="0" w:lastRowFirstColumn="0" w:lastRowLastColumn="0"/>
+              <w:rPr>
+                <w:lang w:val="nl-NL"/>
+              </w:rPr>
+            </w:pPr>
+            <w:r>
+              <w:rPr>
+                <w:lang w:val="nl-NL"/>
+              </w:rPr>
+              <w:t>2</w:t>
+            </w:r>
+          </w:p>
+        </w:tc>
+        <w:tc>
+          <w:tcPr>
+            <w:tcW w:w="1496" w:type="dxa"/>
+            <w:shd w:val="clear" w:color="auto" w:fill="A6A6A6" w:themeFill="background1" w:themeFillShade="A6"/>
+          </w:tcPr>
+          <w:p>
+            <w:pPr>
+              <w:cnfStyle w:val="000000000000" w:firstRow="0" w:lastRow="0" w:firstColumn="0" w:lastColumn="0" w:oddVBand="0" w:evenVBand="0" w:oddHBand="0" w:evenHBand="0" w:firstRowFirstColumn="0" w:firstRowLastColumn="0" w:lastRowFirstColumn="0" w:lastRowLastColumn="0"/>
+              <w:rPr>
+                <w:lang w:val="nl-NL"/>
+              </w:rPr>
+            </w:pPr>
+            <w:r>
+              <w:rPr>
+                <w:lang w:val="nl-NL"/>
+              </w:rPr>
+              <w:t>0</w:t>
+            </w:r>
+          </w:p>
+        </w:tc>
+        <w:tc>
+          <w:tcPr>
+            <w:tcW w:w="1496" w:type="dxa"/>
+            <w:shd w:val="clear" w:color="auto" w:fill="A6A6A6" w:themeFill="background1" w:themeFillShade="A6"/>
+          </w:tcPr>
+          <w:p>
+            <w:pPr>
+              <w:cnfStyle w:val="000000000000" w:firstRow="0" w:lastRow="0" w:firstColumn="0" w:lastColumn="0" w:oddVBand="0" w:evenVBand="0" w:oddHBand="0" w:evenHBand="0" w:firstRowFirstColumn="0" w:firstRowLastColumn="0" w:lastRowFirstColumn="0" w:lastRowLastColumn="0"/>
+              <w:rPr>
+                <w:lang w:val="nl-NL"/>
+              </w:rPr>
+            </w:pPr>
+          </w:p>
+        </w:tc>
+      </w:tr>
+      <w:tr>
+        <w:trPr>
+          <w:cnfStyle w:val="000000100000" w:firstRow="0" w:lastRow="0" w:firstColumn="0" w:lastColumn="0" w:oddVBand="0" w:evenVBand="0" w:oddHBand="1" w:evenHBand="0" w:firstRowFirstColumn="0" w:firstRowLastColumn="0" w:lastRowFirstColumn="0" w:lastRowLastColumn="0"/>
+        </w:trPr>
+        <w:tc>
+          <w:tcPr>
+            <w:cnfStyle w:val="001000000000" w:firstRow="0" w:lastRow="0" w:firstColumn="1" w:lastColumn="0" w:oddVBand="0" w:evenVBand="0" w:oddHBand="0" w:evenHBand="0" w:firstRowFirstColumn="0" w:firstRowLastColumn="0" w:lastRowFirstColumn="0" w:lastRowLastColumn="0"/>
+            <w:tcW w:w="3328" w:type="dxa"/>
+          </w:tcPr>
+          <w:p>
+            <w:pPr>
+              <w:rPr>
+                <w:i/>
+                <w:lang w:val="nl-NL"/>
+              </w:rPr>
+            </w:pPr>
+            <w:r>
+              <w:rPr>
+                <w:i/>
+                <w:lang w:val="nl-NL"/>
+              </w:rPr>
+              <w:t>Tests passed</w:t>
+            </w:r>
+            <w:r>
+              <w:rPr>
+                <w:i/>
+                <w:lang w:val="nl-NL"/>
+              </w:rPr>
+              <w:t xml:space="preserve"> percent</w:t>
+            </w:r>
+          </w:p>
+        </w:tc>
+        <w:tc>
+          <w:tcPr>
+            <w:tcW w:w="1371" w:type="dxa"/>
+          </w:tcPr>
+          <w:p>
+            <w:pPr>
+              <w:cnfStyle w:val="000000100000" w:firstRow="0" w:lastRow="0" w:firstColumn="0" w:lastColumn="0" w:oddVBand="0" w:evenVBand="0" w:oddHBand="1" w:evenHBand="0" w:firstRowFirstColumn="0" w:firstRowLastColumn="0" w:lastRowFirstColumn="0" w:lastRowLastColumn="0"/>
+              <w:rPr>
+                <w:lang w:val="nl-NL"/>
+              </w:rPr>
+            </w:pPr>
+            <w:r>
+              <w:rPr>
+                <w:lang w:val="nl-NL"/>
+              </w:rPr>
+              <w:t>77.78%</w:t>
+            </w:r>
+          </w:p>
+        </w:tc>
+        <w:tc>
+          <w:tcPr>
+            <w:tcW w:w="1496" w:type="dxa"/>
+          </w:tcPr>
+          <w:p>
+            <w:pPr>
+              <w:cnfStyle w:val="000000100000" w:firstRow="0" w:lastRow="0" w:firstColumn="0" w:lastColumn="0" w:oddVBand="0" w:evenVBand="0" w:oddHBand="1" w:evenHBand="0" w:firstRowFirstColumn="0" w:firstRowLastColumn="0" w:lastRowFirstColumn="0" w:lastRowLastColumn="0"/>
+              <w:rPr>
+                <w:lang w:val="nl-NL"/>
+              </w:rPr>
+            </w:pPr>
+            <w:r>
+              <w:rPr>
+                <w:lang w:val="nl-NL"/>
+              </w:rPr>
+              <w:t>100%</w:t>
+            </w:r>
+          </w:p>
+        </w:tc>
+        <w:tc>
+          <w:tcPr>
+            <w:tcW w:w="1496" w:type="dxa"/>
+          </w:tcPr>
+          <w:p>
+            <w:pPr>
+              <w:cnfStyle w:val="000000100000" w:firstRow="0" w:lastRow="0" w:firstColumn="0" w:lastColumn="0" w:oddVBand="0" w:evenVBand="0" w:oddHBand="1" w:evenHBand="0" w:firstRowFirstColumn="0" w:firstRowLastColumn="0" w:lastRowFirstColumn="0" w:lastRowLastColumn="0"/>
+              <w:rPr>
+                <w:lang w:val="nl-NL"/>
+              </w:rPr>
+            </w:pPr>
+            <w:r>
+              <w:rPr>
+                <w:lang w:val="nl-NL"/>
+              </w:rPr>
+              <w:t>100%</w:t>
+            </w:r>
+          </w:p>
+        </w:tc>
+      </w:tr>
+      <w:tr>
+        <w:tc>
+          <w:tcPr>
+            <w:cnfStyle w:val="001000000000" w:firstRow="0" w:lastRow="0" w:firstColumn="1" w:lastColumn="0" w:oddVBand="0" w:evenVBand="0" w:oddHBand="0" w:evenHBand="0" w:firstRowFirstColumn="0" w:firstRowLastColumn="0" w:lastRowFirstColumn="0" w:lastRowLastColumn="0"/>
+            <w:tcW w:w="3328" w:type="dxa"/>
+          </w:tcPr>
+          <w:p>
+            <w:r>
+              <w:t>Executed percentage of tests run</w:t>
+            </w:r>
+          </w:p>
+        </w:tc>
+        <w:tc>
+          <w:tcPr>
+            <w:tcW w:w="1371" w:type="dxa"/>
+          </w:tcPr>
+          <w:p>
+            <w:pPr>
+              <w:cnfStyle w:val="000000000000" w:firstRow="0" w:lastRow="0" w:firstColumn="0" w:lastColumn="0" w:oddVBand="0" w:evenVBand="0" w:oddHBand="0" w:evenHBand="0" w:firstRowFirstColumn="0" w:firstRowLastColumn="0" w:lastRowFirstColumn="0" w:lastRowLastColumn="0"/>
+            </w:pPr>
+            <w:r>
+              <w:t>100%</w:t>
+            </w:r>
+          </w:p>
+        </w:tc>
+        <w:tc>
+          <w:tcPr>
+            <w:tcW w:w="1496" w:type="dxa"/>
+          </w:tcPr>
+          <w:p>
+            <w:pPr>
+              <w:cnfStyle w:val="000000000000" w:firstRow="0" w:lastRow="0" w:firstColumn="0" w:lastColumn="0" w:oddVBand="0" w:evenVBand="0" w:oddHBand="0" w:evenHBand="0" w:firstRowFirstColumn="0" w:firstRowLastColumn="0" w:lastRowFirstColumn="0" w:lastRowLastColumn="0"/>
+            </w:pPr>
+            <w:r>
+              <w:t>100%</w:t>
+            </w:r>
+          </w:p>
+        </w:tc>
+        <w:tc>
+          <w:tcPr>
+            <w:tcW w:w="1496" w:type="dxa"/>
+          </w:tcPr>
+          <w:p>
+            <w:pPr>
+              <w:cnfStyle w:val="000000000000" w:firstRow="0" w:lastRow="0" w:firstColumn="0" w:lastColumn="0" w:oddVBand="0" w:evenVBand="0" w:oddHBand="0" w:evenHBand="0" w:firstRowFirstColumn="0" w:firstRowLastColumn="0" w:lastRowFirstColumn="0" w:lastRowLastColumn="0"/>
+            </w:pPr>
+          </w:p>
+        </w:tc>
+      </w:tr>
+    </w:tbl>
+    <w:p/>
+    <w:p/>
+    <w:p>
+      <w:pPr>
+        <w:pStyle w:val="Heading2"/>
+      </w:pPr>
+      <w:r>
+        <w:t>Login</w:t>
+      </w:r>
+      <w:bookmarkEnd w:id="15"/>
+    </w:p>
+    <w:p>
+      <w:pPr>
+        <w:pStyle w:val="Heading3"/>
+      </w:pPr>
+      <w:bookmarkStart w:id="18" w:name="_Toc515955828"/>
+      <w:r>
+        <w:t>Report</w:t>
+      </w:r>
+      <w:bookmarkEnd w:id="18"/>
+    </w:p>
+    <w:p>
+      <w:r>
+        <w:t>Seven</w:t>
+      </w:r>
+      <w:r>
+        <w:t xml:space="preserve"> tests were conducted and can be seen</w:t>
+      </w:r>
+      <w:r>
+        <w:t xml:space="preserve"> in detail</w:t>
+      </w:r>
+      <w:r>
+        <w:t xml:space="preserve"> in the </w:t>
+      </w:r>
+      <w:r>
+        <w:t>Login</w:t>
+      </w:r>
+      <w:r>
+        <w:t xml:space="preserve"> UAT test scripts, with </w:t>
+      </w:r>
+      <w:r>
+        <w:t>six</w:t>
+      </w:r>
+      <w:r>
+        <w:t xml:space="preserve"> running as expected and </w:t>
+      </w:r>
+      <w:r>
+        <w:t>one</w:t>
+      </w:r>
+      <w:r>
+        <w:t xml:space="preserve"> failing on first run but passing after implementation was redone. Tests checked that fields were editable, error messages occurred with incorrect input, that users can </w:t>
+      </w:r>
+      <w:r>
+        <w:t>login</w:t>
+      </w:r>
+      <w:r>
+        <w:t xml:space="preserve"> or skip </w:t>
+      </w:r>
+      <w:r>
+        <w:t>login.</w:t>
+      </w:r>
+      <w:r>
+        <w:t xml:space="preserve"> The only test that failed was when login was skipped it s</w:t>
+      </w:r>
+      <w:r>
+        <w:t xml:space="preserve">hould have reduced options on menu page and the username placeholder should have changed from username to guest these did not happen. All other tests showed that the fields were editable, and that error messages displayed when fields were </w:t>
+      </w:r>
+      <w:r>
+        <w:t>blank, or login was skipped</w:t>
+      </w:r>
+      <w:r>
+        <w:t>.</w:t>
+      </w:r>
+      <w:r>
+        <w:t xml:space="preserve"> On second run through the one failed test </w:t>
+      </w:r>
+      <w:r>
+        <w:t>correctly displayed fewer options and changed to guest.</w:t>
+      </w:r>
+    </w:p>
+    <w:p>
+      <w:pPr>
+        <w:pStyle w:val="Heading3"/>
+      </w:pPr>
+      <w:bookmarkStart w:id="19" w:name="_Toc515955829"/>
+      <w:r>
+        <w:t>Analysis Tracking</w:t>
+      </w:r>
+      <w:bookmarkEnd w:id="19"/>
+    </w:p>
+    <w:p>
+      <w:pPr>
+        <w:pStyle w:val="Heading4"/>
+      </w:pPr>
+      <w:r>
         <w:t xml:space="preserve">Passed test cases percentage </w:t>
       </w:r>
     </w:p>
@@ -2830,6 +4454,7 @@
                 <w:lang w:val="nl-NL"/>
               </w:rPr>
             </w:pPr>
+            <w:bookmarkStart w:id="20" w:name="_Hlk515899803"/>
           </w:p>
         </w:tc>
         <w:tc>
@@ -2860,6 +4485,7 @@
             <w:pPr>
               <w:rPr>
                 <w:i/>
+                <w:lang w:val="nl-NL"/>
               </w:rPr>
             </w:pPr>
             <w:r>
@@ -2867,7 +4493,6 @@
                 <w:i/>
                 <w:lang w:val="nl-NL"/>
               </w:rPr>
-              <w:lastRenderedPageBreak/>
               <w:t>Number of tests</w:t>
             </w:r>
           </w:p>
@@ -2888,7 +4513,7 @@
               <w:rPr>
                 <w:lang w:val="nl-NL"/>
               </w:rPr>
-              <w:t>9</w:t>
+              <w:t>7</w:t>
             </w:r>
           </w:p>
         </w:tc>
@@ -2927,10 +4552,7 @@
               </w:rPr>
             </w:pPr>
             <w:r>
-              <w:rPr>
-                <w:lang w:val="nl-NL"/>
-              </w:rPr>
-              <w:t>7 first run, 9 second run</w:t>
+              <w:t>6 first run, 7 second run</w:t>
             </w:r>
           </w:p>
         </w:tc>
@@ -2974,10 +4596,13 @@
               </w:rPr>
             </w:pPr>
             <w:r>
-              <w:rPr>
-                <w:lang w:val="nl-NL"/>
-              </w:rPr>
-              <w:t xml:space="preserve">2 first run, 0 second run </w:t>
+              <w:t>1 first run, 0 second run</w:t>
+            </w:r>
+            <w:r>
+              <w:rPr>
+                <w:lang w:val="nl-NL"/>
+              </w:rPr>
+              <w:t xml:space="preserve"> </w:t>
             </w:r>
           </w:p>
         </w:tc>
@@ -3011,27 +4636,9 @@
           <w:p>
             <w:pPr>
               <w:cnfStyle w:val="000000000000" w:firstRow="0" w:lastRow="0" w:firstColumn="0" w:lastColumn="0" w:oddVBand="0" w:evenVBand="0" w:oddHBand="0" w:evenHBand="0" w:firstRowFirstColumn="0" w:firstRowLastColumn="0" w:lastRowFirstColumn="0" w:lastRowLastColumn="0"/>
-              <w:rPr>
-                <w:lang w:val="nl-NL"/>
-              </w:rPr>
-            </w:pPr>
-            <w:r>
-              <w:rPr>
-                <w:lang w:val="nl-NL"/>
-              </w:rPr>
-              <w:t xml:space="preserve">77.78 % first run, </w:t>
-            </w:r>
-            <w:r>
-              <w:rPr>
-                <w:lang w:val="nl-NL"/>
-              </w:rPr>
-              <w:t>100% passed</w:t>
-            </w:r>
-            <w:r>
-              <w:rPr>
-                <w:lang w:val="nl-NL"/>
-              </w:rPr>
-              <w:t xml:space="preserve"> second run</w:t>
+            </w:pPr>
+            <w:r>
+              <w:t>85.71 % first run, 100% passed second run</w:t>
             </w:r>
           </w:p>
         </w:tc>
@@ -3046,6 +4653,12 @@
             <w:tcW w:w="7371" w:type="dxa"/>
           </w:tcPr>
           <w:p>
+            <w:pPr>
+              <w:rPr>
+                <w:i/>
+                <w:lang w:val="nl-NL"/>
+              </w:rPr>
+            </w:pPr>
             <w:r>
               <w:t>Executed percentage of tests run</w:t>
             </w:r>
@@ -3065,102 +4678,114 @@
           </w:p>
         </w:tc>
       </w:tr>
+      <w:bookmarkEnd w:id="20"/>
     </w:tbl>
     <w:p>
       <w:pPr>
-        <w:pStyle w:val="Heading2"/>
-      </w:pPr>
-      <w:bookmarkStart w:id="16" w:name="_Toc515955827"/>
-      <w:r>
-        <w:t>Login</w:t>
-      </w:r>
-      <w:bookmarkEnd w:id="16"/>
+        <w:pStyle w:val="Heading4"/>
+        <w:numPr>
+          <w:ilvl w:val="0"/>
+          <w:numId w:val="0"/>
+        </w:numPr>
+      </w:pPr>
     </w:p>
     <w:p>
       <w:pPr>
-        <w:pStyle w:val="Heading3"/>
-      </w:pPr>
-      <w:bookmarkStart w:id="17" w:name="_Toc515955828"/>
-      <w:r>
-        <w:t>Report</w:t>
-      </w:r>
-      <w:bookmarkEnd w:id="17"/>
+        <w:pStyle w:val="Heading2"/>
+      </w:pPr>
+      <w:bookmarkStart w:id="21" w:name="_Toc515955830"/>
+      <w:r>
+        <w:t>Play Game</w:t>
+      </w:r>
+      <w:bookmarkEnd w:id="21"/>
     </w:p>
     <w:p>
-      <w:r>
-        <w:t>Seven</w:t>
-      </w:r>
-      <w:r>
-        <w:t xml:space="preserve"> tests were conducted and can be seen</w:t>
-      </w:r>
-      <w:r>
-        <w:t xml:space="preserve"> in detail</w:t>
-      </w:r>
-      <w:r>
-        <w:t xml:space="preserve"> in the </w:t>
-      </w:r>
-      <w:r>
-        <w:t>Login</w:t>
-      </w:r>
-      <w:r>
-        <w:t xml:space="preserve"> UAT test scripts, with </w:t>
-      </w:r>
-      <w:r>
-        <w:t>six</w:t>
-      </w:r>
-      <w:r>
-        <w:t xml:space="preserve"> running as expected and </w:t>
-      </w:r>
-      <w:r>
-        <w:t>one</w:t>
-      </w:r>
-      <w:r>
-        <w:t xml:space="preserve"> failing on first run but passing after implementation was redone. Tests checked that fields were editable, error messages occurred with incorrect input, that users can </w:t>
-      </w:r>
-      <w:r>
-        <w:t>login</w:t>
-      </w:r>
-      <w:r>
-        <w:t xml:space="preserve"> or skip </w:t>
-      </w:r>
-      <w:r>
-        <w:t>login.</w:t>
-      </w:r>
-      <w:r>
-        <w:t xml:space="preserve"> The only test that failed was when login was skipped it s</w:t>
-      </w:r>
-      <w:r>
-        <w:t xml:space="preserve">hould have reduced options on menu page and the username placeholder should have changed from username to guest these did not happen. All other tests showed that the fields were editable, and that error messages displayed when fields were </w:t>
-      </w:r>
-      <w:r>
-        <w:t>blank, or login was skipped</w:t>
-      </w:r>
-      <w:r>
-        <w:t>.</w:t>
-      </w:r>
-      <w:r>
-        <w:t xml:space="preserve"> On second run through the one failed test </w:t>
-      </w:r>
-      <w:r>
-        <w:t>correctly displayed fewer options and changed to guest.</w:t>
-      </w:r>
+      <w:pPr>
+        <w:pStyle w:val="Heading3"/>
+        <w:numPr>
+          <w:ilvl w:val="2"/>
+          <w:numId w:val="12"/>
+        </w:numPr>
+      </w:pPr>
+      <w:bookmarkStart w:id="22" w:name="_Toc515955831"/>
+      <w:r>
+        <w:t>Report</w:t>
+      </w:r>
+      <w:bookmarkEnd w:id="22"/>
     </w:p>
     <w:p>
-      <w:pPr>
-        <w:pStyle w:val="Heading3"/>
-      </w:pPr>
-      <w:bookmarkStart w:id="18" w:name="_Toc515955829"/>
-      <w:r>
-        <w:t>Analysis Tracking</w:t>
-      </w:r>
-      <w:bookmarkEnd w:id="18"/>
+      <w:r>
+        <w:t>S</w:t>
+      </w:r>
+      <w:r>
+        <w:t>ix</w:t>
+      </w:r>
+      <w:r>
+        <w:t xml:space="preserve"> tests were conducted and can be seen in the </w:t>
+      </w:r>
+      <w:r>
+        <w:t>Play Game</w:t>
+      </w:r>
+      <w:r>
+        <w:t xml:space="preserve"> UAT test scripts, with six running as expected. Tests checked that </w:t>
+      </w:r>
+      <w:r>
+        <w:t xml:space="preserve">users can play a game by answering questions, that a round ended when time ran out, correct answers turned green and added 10 to users score also that wrong answers turned red and subtracted 5 points from the users score and that </w:t>
+      </w:r>
+      <w:r>
+        <w:t>their</w:t>
+      </w:r>
+      <w:r>
+        <w:t xml:space="preserve"> score added and subtracted correctly</w:t>
+      </w:r>
+      <w:r>
+        <w:t>.</w:t>
+      </w:r>
+      <w:r>
+        <w:t xml:space="preserve"> All the tests in play game ran expected with the user able to answer the question with a correct answer showing green, </w:t>
+      </w:r>
+      <w:proofErr w:type="gramStart"/>
+      <w:r>
+        <w:t>a</w:t>
+      </w:r>
+      <w:proofErr w:type="gramEnd"/>
+      <w:r>
+        <w:t xml:space="preserve"> incorrect answer showing red and the correct score of ten for correct and 5 for incorrect being added and/or subtracted, it also showed that the timer </w:t>
+      </w:r>
+      <w:r>
+        <w:lastRenderedPageBreak/>
+        <w:t xml:space="preserve">an down and when it ran out the round ended and final score was shown. They also show that the score was submitted </w:t>
+      </w:r>
+      <w:r>
+        <w:t>when</w:t>
+      </w:r>
+      <w:r>
+        <w:t xml:space="preserve"> submit score </w:t>
+      </w:r>
+      <w:r>
+        <w:t>was pressed.</w:t>
+      </w:r>
     </w:p>
     <w:p>
       <w:pPr>
+        <w:pStyle w:val="Heading3"/>
+        <w:numPr>
+          <w:ilvl w:val="2"/>
+          <w:numId w:val="1"/>
+        </w:numPr>
+      </w:pPr>
+      <w:bookmarkStart w:id="23" w:name="_Toc515955832"/>
+      <w:r>
+        <w:t>Analysis Tracking</w:t>
+      </w:r>
+      <w:bookmarkEnd w:id="23"/>
+    </w:p>
+    <w:p>
+      <w:pPr>
         <w:pStyle w:val="Heading4"/>
       </w:pPr>
       <w:r>
-        <w:t xml:space="preserve">Passed test cases percentage </w:t>
+        <w:t>Passed test cases percentage</w:t>
       </w:r>
     </w:p>
     <w:tbl>
@@ -3188,7 +4813,6 @@
                 <w:lang w:val="nl-NL"/>
               </w:rPr>
             </w:pPr>
-            <w:bookmarkStart w:id="19" w:name="_Hlk515899803"/>
           </w:p>
         </w:tc>
         <w:tc>
@@ -3247,7 +4871,7 @@
               <w:rPr>
                 <w:lang w:val="nl-NL"/>
               </w:rPr>
-              <w:t>7</w:t>
+              <w:t>6</w:t>
             </w:r>
           </w:p>
         </w:tc>
@@ -3286,7 +4910,7 @@
               </w:rPr>
             </w:pPr>
             <w:r>
-              <w:t>6 first run, 7 second run</w:t>
+              <w:t xml:space="preserve">6 </w:t>
             </w:r>
           </w:p>
         </w:tc>
@@ -3330,7 +4954,7 @@
               </w:rPr>
             </w:pPr>
             <w:r>
-              <w:t>1 first run, 0 second run</w:t>
+              <w:t>0</w:t>
             </w:r>
             <w:r>
               <w:rPr>
@@ -3372,7 +4996,7 @@
               <w:cnfStyle w:val="000000000000" w:firstRow="0" w:lastRow="0" w:firstColumn="0" w:lastColumn="0" w:oddVBand="0" w:evenVBand="0" w:oddHBand="0" w:evenHBand="0" w:firstRowFirstColumn="0" w:firstRowLastColumn="0" w:lastRowFirstColumn="0" w:lastRowLastColumn="0"/>
             </w:pPr>
             <w:r>
-              <w:t>85.71 % first run, 100% passed second run</w:t>
+              <w:t>100%</w:t>
             </w:r>
           </w:p>
         </w:tc>
@@ -3394,6 +5018,9 @@
               </w:rPr>
             </w:pPr>
             <w:r>
+              <w:rPr>
+                <w:i/>
+              </w:rPr>
               <w:t>Executed percentage of tests run</w:t>
             </w:r>
           </w:p>
@@ -3412,26 +5039,16 @@
           </w:p>
         </w:tc>
       </w:tr>
-      <w:bookmarkEnd w:id="19"/>
     </w:tbl>
     <w:p>
       <w:pPr>
-        <w:pStyle w:val="Heading4"/>
-        <w:numPr>
-          <w:ilvl w:val="0"/>
-          <w:numId w:val="0"/>
-        </w:numPr>
-      </w:pPr>
-    </w:p>
-    <w:p>
-      <w:pPr>
         <w:pStyle w:val="Heading2"/>
       </w:pPr>
-      <w:bookmarkStart w:id="20" w:name="_Toc515955830"/>
-      <w:r>
-        <w:t>Play Game</w:t>
-      </w:r>
-      <w:bookmarkEnd w:id="20"/>
+      <w:bookmarkStart w:id="24" w:name="_Toc515955833"/>
+      <w:r>
+        <w:t>Submit Question</w:t>
+      </w:r>
+      <w:bookmarkEnd w:id="24"/>
     </w:p>
     <w:p>
       <w:pPr>
@@ -3441,63 +5058,36 @@
           <w:numId w:val="12"/>
         </w:numPr>
       </w:pPr>
-      <w:bookmarkStart w:id="21" w:name="_Toc515955831"/>
+      <w:bookmarkStart w:id="25" w:name="_Toc515955834"/>
       <w:r>
         <w:t>Report</w:t>
       </w:r>
-      <w:bookmarkEnd w:id="21"/>
+      <w:bookmarkEnd w:id="25"/>
     </w:p>
     <w:p>
       <w:r>
-        <w:t>S</w:t>
-      </w:r>
-      <w:r>
-        <w:t>ix</w:t>
+        <w:t>Three</w:t>
       </w:r>
       <w:r>
         <w:t xml:space="preserve"> tests were conducted and can be seen in the </w:t>
       </w:r>
       <w:r>
-        <w:t>Play Game</w:t>
-      </w:r>
-      <w:r>
-        <w:t xml:space="preserve"> UAT test scripts, with six running as expected. Tests checked that </w:t>
-      </w:r>
-      <w:r>
-        <w:t xml:space="preserve">users can play a game by answering questions, that a round ended when time ran out, correct answers turned green and added 10 to users score also that wrong answers turned red and subtracted 5 points from the users score and that </w:t>
-      </w:r>
-      <w:r>
-        <w:t>their</w:t>
-      </w:r>
-      <w:r>
-        <w:t xml:space="preserve"> score added and subtracted correctly</w:t>
-      </w:r>
-      <w:r>
-        <w:t>.</w:t>
-      </w:r>
-      <w:r>
-        <w:t xml:space="preserve"> All the tests in play game ran expected with the user able to answer the question with a correct answer showing green, </w:t>
-      </w:r>
-      <w:proofErr w:type="gramStart"/>
-      <w:r>
-        <w:t>a</w:t>
-      </w:r>
-      <w:proofErr w:type="gramEnd"/>
-      <w:r>
-        <w:t xml:space="preserve"> incorrect answer showing red and the correct score of ten for correct and 5 for incorrect being added and/or subtracted, it also showed that the timer </w:t>
-      </w:r>
-      <w:r>
-        <w:lastRenderedPageBreak/>
-        <w:t xml:space="preserve">an down and when it ran out the round ended and final score was shown. They also show that the score was submitted </w:t>
-      </w:r>
-      <w:r>
-        <w:t>when</w:t>
-      </w:r>
-      <w:r>
-        <w:t xml:space="preserve"> submit score </w:t>
-      </w:r>
-      <w:r>
-        <w:t>was pressed.</w:t>
+        <w:t>Submit question</w:t>
+      </w:r>
+      <w:r>
+        <w:t xml:space="preserve"> UAT test scripts, with </w:t>
+      </w:r>
+      <w:r>
+        <w:t>three</w:t>
+      </w:r>
+      <w:r>
+        <w:t xml:space="preserve"> running as expected. Tests checked that users can play a </w:t>
+      </w:r>
+      <w:r>
+        <w:t xml:space="preserve">Submit questions that fields are editable and Error messages display when </w:t>
+      </w:r>
+      <w:r>
+        <w:t>necessary.</w:t>
       </w:r>
     </w:p>
     <w:p>
@@ -3508,18 +5098,18 @@
           <w:numId w:val="1"/>
         </w:numPr>
       </w:pPr>
-      <w:bookmarkStart w:id="22" w:name="_Toc515955832"/>
+      <w:bookmarkStart w:id="26" w:name="_Toc515955835"/>
       <w:r>
         <w:t>Analysis Tracking</w:t>
       </w:r>
-      <w:bookmarkEnd w:id="22"/>
+      <w:bookmarkEnd w:id="26"/>
     </w:p>
     <w:p>
       <w:pPr>
         <w:pStyle w:val="Heading4"/>
       </w:pPr>
       <w:r>
-        <w:t>Passed test cases percentage</w:t>
+        <w:t xml:space="preserve">Passed test cases percentage </w:t>
       </w:r>
     </w:p>
     <w:tbl>
@@ -3605,7 +5195,7 @@
               <w:rPr>
                 <w:lang w:val="nl-NL"/>
               </w:rPr>
-              <w:t>6</w:t>
+              <w:t>3</w:t>
             </w:r>
           </w:p>
         </w:tc>
@@ -3644,7 +5234,7 @@
               </w:rPr>
             </w:pPr>
             <w:r>
-              <w:t xml:space="preserve">6 </w:t>
+              <w:t>3</w:t>
             </w:r>
           </w:p>
         </w:tc>
@@ -3743,6 +5333,7 @@
           <w:tcPr>
             <w:cnfStyle w:val="001000000000" w:firstRow="0" w:lastRow="0" w:firstColumn="1" w:lastColumn="0" w:oddVBand="0" w:evenVBand="0" w:oddHBand="0" w:evenHBand="0" w:firstRowFirstColumn="0" w:firstRowLastColumn="0" w:lastRowFirstColumn="0" w:lastRowLastColumn="0"/>
             <w:tcW w:w="7371" w:type="dxa"/>
+            <w:shd w:val="clear" w:color="auto" w:fill="A6A6A6" w:themeFill="background1" w:themeFillShade="A6"/>
           </w:tcPr>
           <w:p>
             <w:pPr>
@@ -3762,6 +5353,7 @@
         <w:tc>
           <w:tcPr>
             <w:tcW w:w="1655" w:type="dxa"/>
+            <w:shd w:val="clear" w:color="auto" w:fill="A6A6A6" w:themeFill="background1" w:themeFillShade="A6"/>
           </w:tcPr>
           <w:p>
             <w:pPr>
@@ -3778,11 +5370,11 @@
       <w:pPr>
         <w:pStyle w:val="Heading2"/>
       </w:pPr>
-      <w:bookmarkStart w:id="23" w:name="_Toc515955833"/>
-      <w:r>
-        <w:t>Submit Question</w:t>
-      </w:r>
-      <w:bookmarkEnd w:id="23"/>
+      <w:bookmarkStart w:id="27" w:name="_Toc515955836"/>
+      <w:r>
+        <w:t>Check Leader Board</w:t>
+      </w:r>
+      <w:bookmarkEnd w:id="27"/>
     </w:p>
     <w:p>
       <w:pPr>
@@ -3792,36 +5384,24 @@
           <w:numId w:val="12"/>
         </w:numPr>
       </w:pPr>
-      <w:bookmarkStart w:id="24" w:name="_Toc515955834"/>
+      <w:bookmarkStart w:id="28" w:name="_Toc515955837"/>
       <w:r>
         <w:t>Report</w:t>
       </w:r>
-      <w:bookmarkEnd w:id="24"/>
+      <w:bookmarkEnd w:id="28"/>
     </w:p>
     <w:p>
       <w:r>
-        <w:t>Three</w:t>
-      </w:r>
-      <w:r>
-        <w:t xml:space="preserve"> tests were conducted and can be seen in the </w:t>
-      </w:r>
-      <w:r>
-        <w:t>Submit question</w:t>
-      </w:r>
-      <w:r>
-        <w:t xml:space="preserve"> UAT test scripts, with </w:t>
-      </w:r>
-      <w:r>
-        <w:t>three</w:t>
-      </w:r>
-      <w:r>
-        <w:t xml:space="preserve"> running as expected. Tests checked that users can play a </w:t>
-      </w:r>
-      <w:r>
-        <w:t xml:space="preserve">Submit questions that fields are editable and Error messages display when </w:t>
-      </w:r>
-      <w:r>
-        <w:t>necessary.</w:t>
+        <w:t xml:space="preserve">One test was run as can be seen by test script and </w:t>
+      </w:r>
+      <w:r>
+        <w:t>screenshots seen in Check Leader board UATs. This test ran as expected and showed that the leader board button opened the leader board screen</w:t>
+      </w:r>
+      <w:r>
+        <w:t xml:space="preserve"> and that the ten top scores were viewable</w:t>
+      </w:r>
+      <w:r>
+        <w:t xml:space="preserve">. </w:t>
       </w:r>
     </w:p>
     <w:p>
@@ -3832,11 +5412,11 @@
           <w:numId w:val="1"/>
         </w:numPr>
       </w:pPr>
-      <w:bookmarkStart w:id="25" w:name="_Toc515955835"/>
+      <w:bookmarkStart w:id="29" w:name="_Toc515955838"/>
       <w:r>
         <w:t>Analysis Tracking</w:t>
       </w:r>
-      <w:bookmarkEnd w:id="25"/>
+      <w:bookmarkEnd w:id="29"/>
     </w:p>
     <w:p>
       <w:pPr>
@@ -3929,7 +5509,7 @@
               <w:rPr>
                 <w:lang w:val="nl-NL"/>
               </w:rPr>
-              <w:t>3</w:t>
+              <w:t>1</w:t>
             </w:r>
           </w:p>
         </w:tc>
@@ -3968,7 +5548,7 @@
               </w:rPr>
             </w:pPr>
             <w:r>
-              <w:t>3</w:t>
+              <w:t>1</w:t>
             </w:r>
           </w:p>
         </w:tc>
@@ -4052,6 +5632,9 @@
           <w:p>
             <w:pPr>
               <w:cnfStyle w:val="000000000000" w:firstRow="0" w:lastRow="0" w:firstColumn="0" w:lastColumn="0" w:oddVBand="0" w:evenVBand="0" w:oddHBand="0" w:evenHBand="0" w:firstRowFirstColumn="0" w:firstRowLastColumn="0" w:lastRowFirstColumn="0" w:lastRowLastColumn="0"/>
+              <w:rPr>
+                <w:lang w:val="nl-NL"/>
+              </w:rPr>
             </w:pPr>
             <w:r>
               <w:t>100%</w:t>
@@ -4067,7 +5650,6 @@
           <w:tcPr>
             <w:cnfStyle w:val="001000000000" w:firstRow="0" w:lastRow="0" w:firstColumn="1" w:lastColumn="0" w:oddVBand="0" w:evenVBand="0" w:oddHBand="0" w:evenHBand="0" w:firstRowFirstColumn="0" w:firstRowLastColumn="0" w:lastRowFirstColumn="0" w:lastRowLastColumn="0"/>
             <w:tcW w:w="7371" w:type="dxa"/>
-            <w:shd w:val="clear" w:color="auto" w:fill="A6A6A6" w:themeFill="background1" w:themeFillShade="A6"/>
           </w:tcPr>
           <w:p>
             <w:pPr>
@@ -4087,7 +5669,6 @@
         <w:tc>
           <w:tcPr>
             <w:tcW w:w="1655" w:type="dxa"/>
-            <w:shd w:val="clear" w:color="auto" w:fill="A6A6A6" w:themeFill="background1" w:themeFillShade="A6"/>
           </w:tcPr>
           <w:p>
             <w:pPr>
@@ -4102,55 +5683,14 @@
     </w:tbl>
     <w:p>
       <w:pPr>
-        <w:pStyle w:val="Heading2"/>
-      </w:pPr>
-      <w:bookmarkStart w:id="26" w:name="_Toc515955836"/>
-      <w:r>
-        <w:t>Check Leader Board</w:t>
-      </w:r>
-      <w:bookmarkEnd w:id="26"/>
-    </w:p>
-    <w:p>
-      <w:pPr>
-        <w:pStyle w:val="Heading3"/>
-        <w:numPr>
-          <w:ilvl w:val="2"/>
-          <w:numId w:val="12"/>
-        </w:numPr>
-      </w:pPr>
-      <w:bookmarkStart w:id="27" w:name="_Toc515955837"/>
-      <w:r>
-        <w:t>Report</w:t>
-      </w:r>
-      <w:bookmarkEnd w:id="27"/>
-    </w:p>
-    <w:p>
-      <w:r>
-        <w:t xml:space="preserve">One test was run as can be seen by test script and </w:t>
-      </w:r>
-      <w:r>
-        <w:t>screenshots seen in Check Leader board UATs. This test ran as expected and showed that the leader board button opened the leader board screen</w:t>
-      </w:r>
-      <w:r>
-        <w:t xml:space="preserve"> and that the ten top scores were viewable</w:t>
-      </w:r>
-      <w:r>
-        <w:t xml:space="preserve">. </w:t>
-      </w:r>
-    </w:p>
-    <w:p>
-      <w:pPr>
-        <w:pStyle w:val="Heading3"/>
-        <w:numPr>
-          <w:ilvl w:val="2"/>
-          <w:numId w:val="1"/>
-        </w:numPr>
-      </w:pPr>
-      <w:bookmarkStart w:id="28" w:name="_Toc515955838"/>
-      <w:r>
-        <w:t>Analysis Tracking</w:t>
-      </w:r>
-      <w:bookmarkEnd w:id="28"/>
+        <w:pStyle w:val="Heading1"/>
+      </w:pPr>
+      <w:bookmarkStart w:id="30" w:name="_Toc515955839"/>
+      <w:r>
+        <w:lastRenderedPageBreak/>
+        <w:t>Over All</w:t>
+      </w:r>
+      <w:bookmarkEnd w:id="30"/>
     </w:p>
     <w:p>
       <w:pPr>
@@ -4243,7 +5783,7 @@
               <w:rPr>
                 <w:lang w:val="nl-NL"/>
               </w:rPr>
-              <w:t>1</w:t>
+              <w:t>28</w:t>
             </w:r>
           </w:p>
         </w:tc>
@@ -4282,7 +5822,7 @@
               </w:rPr>
             </w:pPr>
             <w:r>
-              <w:t>1</w:t>
+              <w:t>25</w:t>
             </w:r>
           </w:p>
         </w:tc>
@@ -4326,7 +5866,7 @@
               </w:rPr>
             </w:pPr>
             <w:r>
-              <w:t>0</w:t>
+              <w:t>3</w:t>
             </w:r>
             <w:r>
               <w:rPr>
@@ -4371,45 +5911,7 @@
               </w:rPr>
             </w:pPr>
             <w:r>
-              <w:t>100%</w:t>
-            </w:r>
-          </w:p>
-        </w:tc>
-      </w:tr>
-      <w:tr>
-        <w:trPr>
-          <w:cnfStyle w:val="000000100000" w:firstRow="0" w:lastRow="0" w:firstColumn="0" w:lastColumn="0" w:oddVBand="0" w:evenVBand="0" w:oddHBand="1" w:evenHBand="0" w:firstRowFirstColumn="0" w:firstRowLastColumn="0" w:lastRowFirstColumn="0" w:lastRowLastColumn="0"/>
-        </w:trPr>
-        <w:tc>
-          <w:tcPr>
-            <w:cnfStyle w:val="001000000000" w:firstRow="0" w:lastRow="0" w:firstColumn="1" w:lastColumn="0" w:oddVBand="0" w:evenVBand="0" w:oddHBand="0" w:evenHBand="0" w:firstRowFirstColumn="0" w:firstRowLastColumn="0" w:lastRowFirstColumn="0" w:lastRowLastColumn="0"/>
-            <w:tcW w:w="7371" w:type="dxa"/>
-          </w:tcPr>
-          <w:p>
-            <w:pPr>
-              <w:rPr>
-                <w:i/>
-                <w:lang w:val="nl-NL"/>
-              </w:rPr>
-            </w:pPr>
-            <w:r>
-              <w:rPr>
-                <w:i/>
-              </w:rPr>
-              <w:t>Executed percentage of tests run</w:t>
-            </w:r>
-          </w:p>
-        </w:tc>
-        <w:tc>
-          <w:tcPr>
-            <w:tcW w:w="1655" w:type="dxa"/>
-          </w:tcPr>
-          <w:p>
-            <w:pPr>
-              <w:cnfStyle w:val="000000100000" w:firstRow="0" w:lastRow="0" w:firstColumn="0" w:lastColumn="0" w:oddVBand="0" w:evenVBand="0" w:oddHBand="1" w:evenHBand="0" w:firstRowFirstColumn="0" w:firstRowLastColumn="0" w:lastRowFirstColumn="0" w:lastRowLastColumn="0"/>
-            </w:pPr>
-            <w:r>
-              <w:t>100%</w:t>
+              <w:t>82.29%</w:t>
             </w:r>
           </w:p>
         </w:tc>
@@ -4417,341 +5919,105 @@
     </w:tbl>
     <w:p>
       <w:pPr>
-        <w:pStyle w:val="Heading1"/>
-      </w:pPr>
-      <w:bookmarkStart w:id="29" w:name="_Toc515955839"/>
-      <w:r>
-        <w:lastRenderedPageBreak/>
-        <w:t>Over All</w:t>
-      </w:r>
-      <w:bookmarkEnd w:id="29"/>
+        <w:pStyle w:val="Heading4"/>
+      </w:pPr>
+      <w:r>
+        <w:t>Failed test cases percentage</w:t>
+      </w:r>
     </w:p>
     <w:p>
-      <w:pPr>
-        <w:pStyle w:val="Heading4"/>
-      </w:pPr>
-      <w:r>
-        <w:t xml:space="preserve">Passed test cases percentage </w:t>
-      </w:r>
-    </w:p>
-    <w:tbl>
-      <w:tblPr>
-        <w:tblStyle w:val="GridTable2"/>
-        <w:tblW w:w="0" w:type="auto"/>
-        <w:tblLook w:val="04A0" w:firstRow="1" w:lastRow="0" w:firstColumn="1" w:lastColumn="0" w:noHBand="0" w:noVBand="1"/>
-      </w:tblPr>
-      <w:tblGrid>
-        <w:gridCol w:w="7371"/>
-        <w:gridCol w:w="1655"/>
-      </w:tblGrid>
-      <w:tr>
-        <w:trPr>
-          <w:cnfStyle w:val="100000000000" w:firstRow="1" w:lastRow="0" w:firstColumn="0" w:lastColumn="0" w:oddVBand="0" w:evenVBand="0" w:oddHBand="0" w:evenHBand="0" w:firstRowFirstColumn="0" w:firstRowLastColumn="0" w:lastRowFirstColumn="0" w:lastRowLastColumn="0"/>
-        </w:trPr>
-        <w:tc>
-          <w:tcPr>
-            <w:cnfStyle w:val="001000000000" w:firstRow="0" w:lastRow="0" w:firstColumn="1" w:lastColumn="0" w:oddVBand="0" w:evenVBand="0" w:oddHBand="0" w:evenHBand="0" w:firstRowFirstColumn="0" w:firstRowLastColumn="0" w:lastRowFirstColumn="0" w:lastRowLastColumn="0"/>
-            <w:tcW w:w="7371" w:type="dxa"/>
-          </w:tcPr>
-          <w:p>
-            <w:pPr>
-              <w:rPr>
-                <w:lang w:val="nl-NL"/>
-              </w:rPr>
-            </w:pPr>
-          </w:p>
-        </w:tc>
-        <w:tc>
-          <w:tcPr>
-            <w:tcW w:w="1655" w:type="dxa"/>
-          </w:tcPr>
-          <w:p>
-            <w:pPr>
-              <w:cnfStyle w:val="100000000000" w:firstRow="1" w:lastRow="0" w:firstColumn="0" w:lastColumn="0" w:oddVBand="0" w:evenVBand="0" w:oddHBand="0" w:evenHBand="0" w:firstRowFirstColumn="0" w:firstRowLastColumn="0" w:lastRowFirstColumn="0" w:lastRowLastColumn="0"/>
-              <w:rPr>
-                <w:lang w:val="nl-NL"/>
-              </w:rPr>
-            </w:pPr>
-          </w:p>
-        </w:tc>
-      </w:tr>
-      <w:tr>
-        <w:trPr>
-          <w:cnfStyle w:val="000000100000" w:firstRow="0" w:lastRow="0" w:firstColumn="0" w:lastColumn="0" w:oddVBand="0" w:evenVBand="0" w:oddHBand="1" w:evenHBand="0" w:firstRowFirstColumn="0" w:firstRowLastColumn="0" w:lastRowFirstColumn="0" w:lastRowLastColumn="0"/>
-        </w:trPr>
-        <w:tc>
-          <w:tcPr>
-            <w:cnfStyle w:val="001000000000" w:firstRow="0" w:lastRow="0" w:firstColumn="1" w:lastColumn="0" w:oddVBand="0" w:evenVBand="0" w:oddHBand="0" w:evenHBand="0" w:firstRowFirstColumn="0" w:firstRowLastColumn="0" w:lastRowFirstColumn="0" w:lastRowLastColumn="0"/>
-            <w:tcW w:w="7371" w:type="dxa"/>
-            <w:shd w:val="clear" w:color="auto" w:fill="A6A6A6" w:themeFill="background1" w:themeFillShade="A6"/>
-          </w:tcPr>
-          <w:p>
-            <w:pPr>
-              <w:rPr>
-                <w:i/>
-                <w:lang w:val="nl-NL"/>
-              </w:rPr>
-            </w:pPr>
-            <w:r>
-              <w:rPr>
-                <w:i/>
-                <w:lang w:val="nl-NL"/>
-              </w:rPr>
-              <w:t>Number of tests</w:t>
-            </w:r>
-          </w:p>
-        </w:tc>
-        <w:tc>
-          <w:tcPr>
-            <w:tcW w:w="1655" w:type="dxa"/>
-            <w:shd w:val="clear" w:color="auto" w:fill="A6A6A6" w:themeFill="background1" w:themeFillShade="A6"/>
-          </w:tcPr>
-          <w:p>
-            <w:pPr>
-              <w:cnfStyle w:val="000000100000" w:firstRow="0" w:lastRow="0" w:firstColumn="0" w:lastColumn="0" w:oddVBand="0" w:evenVBand="0" w:oddHBand="1" w:evenHBand="0" w:firstRowFirstColumn="0" w:firstRowLastColumn="0" w:lastRowFirstColumn="0" w:lastRowLastColumn="0"/>
-              <w:rPr>
-                <w:lang w:val="nl-NL"/>
-              </w:rPr>
-            </w:pPr>
-            <w:r>
-              <w:rPr>
-                <w:lang w:val="nl-NL"/>
-              </w:rPr>
-              <w:t>28</w:t>
-            </w:r>
-          </w:p>
-        </w:tc>
-      </w:tr>
-      <w:tr>
-        <w:tc>
-          <w:tcPr>
-            <w:cnfStyle w:val="001000000000" w:firstRow="0" w:lastRow="0" w:firstColumn="1" w:lastColumn="0" w:oddVBand="0" w:evenVBand="0" w:oddHBand="0" w:evenHBand="0" w:firstRowFirstColumn="0" w:firstRowLastColumn="0" w:lastRowFirstColumn="0" w:lastRowLastColumn="0"/>
-            <w:tcW w:w="7371" w:type="dxa"/>
-          </w:tcPr>
-          <w:p>
-            <w:pPr>
-              <w:rPr>
-                <w:i/>
-                <w:lang w:val="nl-NL"/>
-              </w:rPr>
-            </w:pPr>
-            <w:r>
-              <w:rPr>
-                <w:i/>
-                <w:lang w:val="nl-NL"/>
-              </w:rPr>
-              <w:t>Passed tests</w:t>
-            </w:r>
-          </w:p>
-        </w:tc>
-        <w:tc>
-          <w:tcPr>
-            <w:tcW w:w="1655" w:type="dxa"/>
-          </w:tcPr>
-          <w:p>
-            <w:pPr>
-              <w:cnfStyle w:val="000000000000" w:firstRow="0" w:lastRow="0" w:firstColumn="0" w:lastColumn="0" w:oddVBand="0" w:evenVBand="0" w:oddHBand="0" w:evenHBand="0" w:firstRowFirstColumn="0" w:firstRowLastColumn="0" w:lastRowFirstColumn="0" w:lastRowLastColumn="0"/>
-              <w:rPr>
-                <w:lang w:val="nl-NL"/>
-              </w:rPr>
-            </w:pPr>
-            <w:r>
-              <w:t>25</w:t>
-            </w:r>
-          </w:p>
-        </w:tc>
-      </w:tr>
-      <w:tr>
-        <w:trPr>
-          <w:cnfStyle w:val="000000100000" w:firstRow="0" w:lastRow="0" w:firstColumn="0" w:lastColumn="0" w:oddVBand="0" w:evenVBand="0" w:oddHBand="1" w:evenHBand="0" w:firstRowFirstColumn="0" w:firstRowLastColumn="0" w:lastRowFirstColumn="0" w:lastRowLastColumn="0"/>
-        </w:trPr>
-        <w:tc>
-          <w:tcPr>
-            <w:cnfStyle w:val="001000000000" w:firstRow="0" w:lastRow="0" w:firstColumn="1" w:lastColumn="0" w:oddVBand="0" w:evenVBand="0" w:oddHBand="0" w:evenHBand="0" w:firstRowFirstColumn="0" w:firstRowLastColumn="0" w:lastRowFirstColumn="0" w:lastRowLastColumn="0"/>
-            <w:tcW w:w="7371" w:type="dxa"/>
-            <w:shd w:val="clear" w:color="auto" w:fill="A6A6A6" w:themeFill="background1" w:themeFillShade="A6"/>
-          </w:tcPr>
-          <w:p>
-            <w:pPr>
-              <w:rPr>
-                <w:i/>
-                <w:lang w:val="nl-NL"/>
-              </w:rPr>
-            </w:pPr>
-            <w:r>
-              <w:rPr>
-                <w:i/>
-                <w:lang w:val="nl-NL"/>
-              </w:rPr>
-              <w:t>Failed tests</w:t>
-            </w:r>
-          </w:p>
-        </w:tc>
-        <w:tc>
-          <w:tcPr>
-            <w:tcW w:w="1655" w:type="dxa"/>
-            <w:shd w:val="clear" w:color="auto" w:fill="A6A6A6" w:themeFill="background1" w:themeFillShade="A6"/>
-          </w:tcPr>
-          <w:p>
-            <w:pPr>
-              <w:cnfStyle w:val="000000100000" w:firstRow="0" w:lastRow="0" w:firstColumn="0" w:lastColumn="0" w:oddVBand="0" w:evenVBand="0" w:oddHBand="1" w:evenHBand="0" w:firstRowFirstColumn="0" w:firstRowLastColumn="0" w:lastRowFirstColumn="0" w:lastRowLastColumn="0"/>
-              <w:rPr>
-                <w:lang w:val="nl-NL"/>
-              </w:rPr>
-            </w:pPr>
-            <w:r>
-              <w:t>3</w:t>
-            </w:r>
-            <w:r>
-              <w:rPr>
-                <w:lang w:val="nl-NL"/>
-              </w:rPr>
-              <w:t xml:space="preserve"> </w:t>
-            </w:r>
-          </w:p>
-        </w:tc>
-      </w:tr>
-      <w:tr>
-        <w:tc>
-          <w:tcPr>
-            <w:cnfStyle w:val="001000000000" w:firstRow="0" w:lastRow="0" w:firstColumn="1" w:lastColumn="0" w:oddVBand="0" w:evenVBand="0" w:oddHBand="0" w:evenHBand="0" w:firstRowFirstColumn="0" w:firstRowLastColumn="0" w:lastRowFirstColumn="0" w:lastRowLastColumn="0"/>
-            <w:tcW w:w="7371" w:type="dxa"/>
-          </w:tcPr>
-          <w:p>
-            <w:pPr>
-              <w:rPr>
-                <w:i/>
-                <w:lang w:val="nl-NL"/>
-              </w:rPr>
-            </w:pPr>
-            <w:r>
-              <w:rPr>
-                <w:i/>
-                <w:lang w:val="nl-NL"/>
-              </w:rPr>
-              <w:t>Tests passed</w:t>
-            </w:r>
-          </w:p>
-        </w:tc>
-        <w:tc>
-          <w:tcPr>
-            <w:tcW w:w="1655" w:type="dxa"/>
-          </w:tcPr>
-          <w:p>
-            <w:pPr>
-              <w:cnfStyle w:val="000000000000" w:firstRow="0" w:lastRow="0" w:firstColumn="0" w:lastColumn="0" w:oddVBand="0" w:evenVBand="0" w:oddHBand="0" w:evenHBand="0" w:firstRowFirstColumn="0" w:firstRowLastColumn="0" w:lastRowFirstColumn="0" w:lastRowLastColumn="0"/>
-              <w:rPr>
-                <w:lang w:val="nl-NL"/>
-              </w:rPr>
-            </w:pPr>
-            <w:r>
-              <w:t>82.29%</w:t>
-            </w:r>
-          </w:p>
-        </w:tc>
-      </w:tr>
-    </w:tbl>
-    <w:p>
-      <w:pPr>
-        <w:pStyle w:val="Heading4"/>
-      </w:pPr>
-      <w:r>
-        <w:t>Failed test cases percentage</w:t>
+      <w:r>
+        <w:t>10.71%</w:t>
       </w:r>
     </w:p>
     <w:p>
-      <w:r>
-        <w:t>10.71%</w:t>
+      <w:pPr>
+        <w:pStyle w:val="Heading4"/>
+      </w:pPr>
+      <w:r>
+        <w:t>Fixed Defects percentage</w:t>
       </w:r>
     </w:p>
     <w:p>
-      <w:pPr>
-        <w:pStyle w:val="Heading4"/>
-      </w:pPr>
-      <w:r>
-        <w:t>Fixed Defects percentage</w:t>
+      <w:r>
+        <w:t>100%</w:t>
       </w:r>
     </w:p>
     <w:p>
-      <w:r>
-        <w:t>100%</w:t>
+      <w:pPr>
+        <w:pStyle w:val="Heading4"/>
+      </w:pPr>
+      <w:r>
+        <w:t>Average time to repair defects</w:t>
       </w:r>
     </w:p>
     <w:p>
-      <w:pPr>
-        <w:pStyle w:val="Heading4"/>
-      </w:pPr>
-      <w:r>
-        <w:t>Average time to repair defects</w:t>
+      <w:r>
+        <w:t>3hrs</w:t>
       </w:r>
     </w:p>
     <w:p>
-      <w:r>
-        <w:t>3hrs</w:t>
+      <w:pPr>
+        <w:pStyle w:val="Heading4"/>
+      </w:pPr>
+      <w:r>
+        <w:t>First run fail rate</w:t>
       </w:r>
     </w:p>
     <w:p>
-      <w:pPr>
-        <w:pStyle w:val="Heading4"/>
-      </w:pPr>
-      <w:r>
-        <w:t>First run fail rate</w:t>
+      <w:r>
+        <w:t>10.71</w:t>
+      </w:r>
+      <w:r>
+        <w:t>%</w:t>
       </w:r>
     </w:p>
     <w:p>
-      <w:r>
-        <w:t>10.71</w:t>
-      </w:r>
-      <w:r>
-        <w:t>%</w:t>
+      <w:pPr>
+        <w:pStyle w:val="Heading4"/>
+      </w:pPr>
+      <w:r>
+        <w:t xml:space="preserve">Number of tests run during </w:t>
+      </w:r>
+      <w:r>
+        <w:t>time</w:t>
       </w:r>
     </w:p>
     <w:p>
-      <w:pPr>
-        <w:pStyle w:val="Heading4"/>
-      </w:pPr>
-      <w:r>
-        <w:t xml:space="preserve">Number of tests run during </w:t>
-      </w:r>
-      <w:r>
-        <w:t>time</w:t>
+      <w:r>
+        <w:t>31</w:t>
       </w:r>
     </w:p>
     <w:p>
-      <w:r>
-        <w:t>31</w:t>
+      <w:pPr>
+        <w:pStyle w:val="Heading4"/>
+      </w:pPr>
+      <w:r>
+        <w:t>Executed percentage of tests run</w:t>
       </w:r>
     </w:p>
     <w:p>
-      <w:pPr>
-        <w:pStyle w:val="Heading4"/>
-      </w:pPr>
-      <w:r>
-        <w:t>Executed percentage of tests run</w:t>
+      <w:r>
+        <w:t>100%</w:t>
       </w:r>
     </w:p>
     <w:p>
       <w:r>
-        <w:t>100%</w:t>
+        <w:t xml:space="preserve">On completion of all tests we found that the CCRD architecture of the game ran as it was supposed to, the game is playable in single mode the user can register, login, skip either of these as well as submit their score and answer questions and check the global leader board. </w:t>
+      </w:r>
+      <w:r>
+        <w:t>All necessary submissions to the data base submitted and saved as was expected and stayed persistent throughout play.</w:t>
       </w:r>
     </w:p>
     <w:p>
-      <w:r>
-        <w:t xml:space="preserve">On completion of all tests we found that the CCRD architecture of the game ran as it was supposed to, the game is playable in single mode the user can register, login, skip either of these as well as submit their score and answer questions and check the global leader board. </w:t>
-      </w:r>
-      <w:r>
-        <w:t>All necessary submissions to the data base submitted and saved as was expected and stayed persistent throughout play.</w:t>
-      </w:r>
-    </w:p>
-    <w:p>
       <w:pPr>
         <w:pStyle w:val="Heading1"/>
       </w:pPr>
-      <w:bookmarkStart w:id="30" w:name="_Toc515955840"/>
+      <w:bookmarkStart w:id="31" w:name="_Toc515955840"/>
       <w:r>
         <w:t>Sign Off</w:t>
       </w:r>
-      <w:bookmarkEnd w:id="30"/>
+      <w:bookmarkEnd w:id="31"/>
     </w:p>
     <w:p>
       <w:pPr>
@@ -4983,7 +6249,7 @@
 
 <file path=word/comments.xml><?xml version="1.0" encoding="utf-8"?>
 <w:comments xmlns:wpc="http://schemas.microsoft.com/office/word/2010/wordprocessingCanvas" xmlns:cx="http://schemas.microsoft.com/office/drawing/2014/chartex" xmlns:cx1="http://schemas.microsoft.com/office/drawing/2015/9/8/chartex" xmlns:cx2="http://schemas.microsoft.com/office/drawing/2015/10/21/chartex" xmlns:cx3="http://schemas.microsoft.com/office/drawing/2016/5/9/chartex" xmlns:cx4="http://schemas.microsoft.com/office/drawing/2016/5/10/chartex" xmlns:cx5="http://schemas.microsoft.com/office/drawing/2016/5/11/chartex" xmlns:cx6="http://schemas.microsoft.com/office/drawing/2016/5/12/chartex" xmlns:cx7="http://schemas.microsoft.com/office/drawing/2016/5/13/chartex" xmlns:cx8="http://schemas.microsoft.com/office/drawing/2016/5/14/chartex" xmlns:mc="http://schemas.openxmlformats.org/markup-compatibility/2006" xmlns:aink="http://schemas.microsoft.com/office/drawing/2016/ink" xmlns:am3d="http://schemas.microsoft.com/office/drawing/2017/model3d" xmlns:o="urn:schemas-microsoft-com:office:office" xmlns:r="http://schemas.openxmlformats.org/officeDocument/2006/relationships" xmlns:m="http://schemas.openxmlformats.org/officeDocument/2006/math" xmlns:v="urn:schemas-microsoft-com:vml" xmlns:wp14="http://schemas.microsoft.com/office/word/2010/wordprocessingDrawing" xmlns:wp="http://schemas.openxmlformats.org/drawingml/2006/wordprocessingDrawing" xmlns:w10="urn:schemas-microsoft-com:office:word" xmlns:w="http://schemas.openxmlformats.org/wordprocessingml/2006/main" xmlns:w14="http://schemas.microsoft.com/office/word/2010/wordml" xmlns:w15="http://schemas.microsoft.com/office/word/2012/wordml" xmlns:w16cid="http://schemas.microsoft.com/office/word/2016/wordml/cid" xmlns:w16se="http://schemas.microsoft.com/office/word/2015/wordml/symex" xmlns:wpg="http://schemas.microsoft.com/office/word/2010/wordprocessingGroup" xmlns:wpi="http://schemas.microsoft.com/office/word/2010/wordprocessingInk" xmlns:wne="http://schemas.microsoft.com/office/word/2006/wordml" xmlns:wps="http://schemas.microsoft.com/office/word/2010/wordprocessingShape" mc:Ignorable="w14 w15 w16se w16cid wp14">
-  <w:comment w:id="5" w:author="McKeahnie, Collin" w:date="2018-06-04T16:30:00Z" w:initials="MC">
+  <w:comment w:id="4" w:author="McKeahnie, Collin" w:date="2018-06-04T16:30:00Z" w:initials="MC">
     <w:p>
       <w:pPr>
         <w:pStyle w:val="CommentText"/>
@@ -5088,7 +6354,7 @@
       </w:r>
     </w:p>
   </w:comment>
-  <w:comment w:id="6" w:author="Michelle Vinall" w:date="2018-06-04T18:32:00Z" w:initials="MV">
+  <w:comment w:id="5" w:author="Michelle Vinall" w:date="2018-06-04T18:32:00Z" w:initials="MV">
     <w:p>
       <w:pPr>
         <w:pStyle w:val="CommentText"/>
@@ -5117,7 +6383,7 @@
       <w:proofErr w:type="gramEnd"/>
     </w:p>
   </w:comment>
-  <w:comment w:id="7" w:author="Michelle Vinall" w:date="2018-06-01T17:32:00Z" w:initials="MV">
+  <w:comment w:id="6" w:author="Michelle Vinall" w:date="2018-06-01T17:32:00Z" w:initials="MV">
     <w:p>
       <w:pPr>
         <w:pStyle w:val="CommentText"/>
@@ -5133,7 +6399,7 @@
       </w:r>
     </w:p>
   </w:comment>
-  <w:comment w:id="8" w:author="McKeahnie, Collin" w:date="2018-06-04T16:34:00Z" w:initials="MC">
+  <w:comment w:id="7" w:author="McKeahnie, Collin" w:date="2018-06-04T16:34:00Z" w:initials="MC">
     <w:p>
       <w:pPr>
         <w:pStyle w:val="CommentText"/>
@@ -5149,7 +6415,7 @@
       </w:r>
     </w:p>
   </w:comment>
-  <w:comment w:id="10" w:author="McKeahnie, Collin" w:date="2018-06-04T16:51:00Z" w:initials="MC">
+  <w:comment w:id="12" w:author="Michelle Vinall" w:date="2018-06-01T18:07:00Z" w:initials="MV">
     <w:p>
       <w:pPr>
         <w:pStyle w:val="CommentText"/>
@@ -5161,11 +6427,11 @@
         <w:annotationRef/>
       </w:r>
       <w:r>
-        <w:t>I don’t think much of this stuff will be read by Jim</w:t>
+        <w:t>Insert link</w:t>
       </w:r>
     </w:p>
   </w:comment>
-  <w:comment w:id="14" w:author="Michelle Vinall" w:date="2018-06-01T18:07:00Z" w:initials="MV">
+  <w:comment w:id="14" w:author="Collin McKeahnie" w:date="2018-06-09T10:43:00Z" w:initials="CM">
     <w:p>
       <w:pPr>
         <w:pStyle w:val="CommentText"/>
@@ -5177,7 +6443,39 @@
         <w:annotationRef/>
       </w:r>
       <w:r>
-        <w:t>Insert link</w:t>
+        <w:t xml:space="preserve">This table should look like the one below. </w:t>
+      </w:r>
+    </w:p>
+    <w:p>
+      <w:pPr>
+        <w:pStyle w:val="CommentText"/>
+      </w:pPr>
+      <w:r>
+        <w:t>As written it does not explain what test failed and the columns are not named</w:t>
+      </w:r>
+    </w:p>
+  </w:comment>
+  <w:comment w:id="16" w:author="Collin McKeahnie" w:date="2018-06-09T11:04:00Z" w:initials="CM">
+    <w:p>
+      <w:pPr>
+        <w:pStyle w:val="CommentText"/>
+      </w:pPr>
+      <w:r>
+        <w:rPr>
+          <w:rStyle w:val="CommentReference"/>
+        </w:rPr>
+        <w:annotationRef/>
+      </w:r>
+      <w:r>
+        <w:t xml:space="preserve">Not sure if this is necessary, you mention in your summary report that we fixed all the </w:t>
+      </w:r>
+      <w:r>
+        <w:t>defects</w:t>
+      </w:r>
+      <w:bookmarkStart w:id="17" w:name="_GoBack"/>
+      <w:bookmarkEnd w:id="17"/>
+      <w:r>
+        <w:t xml:space="preserve">  </w:t>
       </w:r>
     </w:p>
   </w:comment>
@@ -5190,8 +6488,9 @@
   <w15:commentEx w15:paraId="69E48EB7" w15:paraIdParent="1051AA20" w15:done="0"/>
   <w15:commentEx w15:paraId="6C62C67B" w15:done="0"/>
   <w15:commentEx w15:paraId="53116C46" w15:done="0"/>
-  <w15:commentEx w15:paraId="5E07EF40" w15:done="0"/>
   <w15:commentEx w15:paraId="24655805" w15:done="0"/>
+  <w15:commentEx w15:paraId="5FED5D1D" w15:done="0"/>
+  <w15:commentEx w15:paraId="46A61ECE" w15:done="0"/>
 </w15:commentsEx>
 </file>
 
@@ -5201,8 +6500,9 @@
   <w16cid:commentId w16cid:paraId="69E48EB7" w16cid:durableId="1EC0043B"/>
   <w16cid:commentId w16cid:paraId="6C62C67B" w16cid:durableId="1EBFF419"/>
   <w16cid:commentId w16cid:paraId="53116C46" w16cid:durableId="1EBFF41A"/>
-  <w16cid:commentId w16cid:paraId="5E07EF40" w16cid:durableId="1EBFF41B"/>
   <w16cid:commentId w16cid:paraId="24655805" w16cid:durableId="1EBFF421"/>
+  <w16cid:commentId w16cid:paraId="5FED5D1D" w16cid:durableId="1EC62DB7"/>
+  <w16cid:commentId w16cid:paraId="46A61ECE" w16cid:durableId="1EC632C1"/>
 </w16cid:commentsIds>
 </file>
 
@@ -5325,6 +6625,95 @@
 <file path=word/numbering.xml><?xml version="1.0" encoding="utf-8"?>
 <w:numbering xmlns:wpc="http://schemas.microsoft.com/office/word/2010/wordprocessingCanvas" xmlns:cx="http://schemas.microsoft.com/office/drawing/2014/chartex" xmlns:cx1="http://schemas.microsoft.com/office/drawing/2015/9/8/chartex" xmlns:cx2="http://schemas.microsoft.com/office/drawing/2015/10/21/chartex" xmlns:cx3="http://schemas.microsoft.com/office/drawing/2016/5/9/chartex" xmlns:cx4="http://schemas.microsoft.com/office/drawing/2016/5/10/chartex" xmlns:cx5="http://schemas.microsoft.com/office/drawing/2016/5/11/chartex" xmlns:cx6="http://schemas.microsoft.com/office/drawing/2016/5/12/chartex" xmlns:cx7="http://schemas.microsoft.com/office/drawing/2016/5/13/chartex" xmlns:cx8="http://schemas.microsoft.com/office/drawing/2016/5/14/chartex" xmlns:mc="http://schemas.openxmlformats.org/markup-compatibility/2006" xmlns:aink="http://schemas.microsoft.com/office/drawing/2016/ink" xmlns:am3d="http://schemas.microsoft.com/office/drawing/2017/model3d" xmlns:o="urn:schemas-microsoft-com:office:office" xmlns:r="http://schemas.openxmlformats.org/officeDocument/2006/relationships" xmlns:m="http://schemas.openxmlformats.org/officeDocument/2006/math" xmlns:v="urn:schemas-microsoft-com:vml" xmlns:wp14="http://schemas.microsoft.com/office/word/2010/wordprocessingDrawing" xmlns:wp="http://schemas.openxmlformats.org/drawingml/2006/wordprocessingDrawing" xmlns:w10="urn:schemas-microsoft-com:office:word" xmlns:w="http://schemas.openxmlformats.org/wordprocessingml/2006/main" xmlns:w14="http://schemas.microsoft.com/office/word/2010/wordml" xmlns:w15="http://schemas.microsoft.com/office/word/2012/wordml" xmlns:w16cid="http://schemas.microsoft.com/office/word/2016/wordml/cid" xmlns:w16se="http://schemas.microsoft.com/office/word/2015/wordml/symex" xmlns:wpg="http://schemas.microsoft.com/office/word/2010/wordprocessingGroup" xmlns:wpi="http://schemas.microsoft.com/office/word/2010/wordprocessingInk" xmlns:wne="http://schemas.microsoft.com/office/word/2006/wordml" xmlns:wps="http://schemas.microsoft.com/office/word/2010/wordprocessingShape" mc:Ignorable="w14 w15 w16se w16cid wp14">
   <w:abstractNum w:abstractNumId="0" w15:restartNumberingAfterBreak="0">
+    <w:nsid w:val="0728284E"/>
+    <w:multiLevelType w:val="hybridMultilevel"/>
+    <w:tmpl w:val="AAC00B4A"/>
+    <w:lvl w:ilvl="0" w:tplc="0C090017">
+      <w:start w:val="1"/>
+      <w:numFmt w:val="lowerLetter"/>
+      <w:lvlText w:val="%1)"/>
+      <w:lvlJc w:val="left"/>
+      <w:pPr>
+        <w:ind w:left="720" w:hanging="360"/>
+      </w:pPr>
+      <w:rPr>
+        <w:rFonts w:hint="default"/>
+      </w:rPr>
+    </w:lvl>
+    <w:lvl w:ilvl="1" w:tplc="0C090019" w:tentative="1">
+      <w:start w:val="1"/>
+      <w:numFmt w:val="lowerLetter"/>
+      <w:lvlText w:val="%2."/>
+      <w:lvlJc w:val="left"/>
+      <w:pPr>
+        <w:ind w:left="1440" w:hanging="360"/>
+      </w:pPr>
+    </w:lvl>
+    <w:lvl w:ilvl="2" w:tplc="0C09001B" w:tentative="1">
+      <w:start w:val="1"/>
+      <w:numFmt w:val="lowerRoman"/>
+      <w:lvlText w:val="%3."/>
+      <w:lvlJc w:val="right"/>
+      <w:pPr>
+        <w:ind w:left="2160" w:hanging="180"/>
+      </w:pPr>
+    </w:lvl>
+    <w:lvl w:ilvl="3" w:tplc="0C09000F" w:tentative="1">
+      <w:start w:val="1"/>
+      <w:numFmt w:val="decimal"/>
+      <w:lvlText w:val="%4."/>
+      <w:lvlJc w:val="left"/>
+      <w:pPr>
+        <w:ind w:left="2880" w:hanging="360"/>
+      </w:pPr>
+    </w:lvl>
+    <w:lvl w:ilvl="4" w:tplc="0C090019" w:tentative="1">
+      <w:start w:val="1"/>
+      <w:numFmt w:val="lowerLetter"/>
+      <w:lvlText w:val="%5."/>
+      <w:lvlJc w:val="left"/>
+      <w:pPr>
+        <w:ind w:left="3600" w:hanging="360"/>
+      </w:pPr>
+    </w:lvl>
+    <w:lvl w:ilvl="5" w:tplc="0C09001B" w:tentative="1">
+      <w:start w:val="1"/>
+      <w:numFmt w:val="lowerRoman"/>
+      <w:lvlText w:val="%6."/>
+      <w:lvlJc w:val="right"/>
+      <w:pPr>
+        <w:ind w:left="4320" w:hanging="180"/>
+      </w:pPr>
+    </w:lvl>
+    <w:lvl w:ilvl="6" w:tplc="0C09000F" w:tentative="1">
+      <w:start w:val="1"/>
+      <w:numFmt w:val="decimal"/>
+      <w:lvlText w:val="%7."/>
+      <w:lvlJc w:val="left"/>
+      <w:pPr>
+        <w:ind w:left="5040" w:hanging="360"/>
+      </w:pPr>
+    </w:lvl>
+    <w:lvl w:ilvl="7" w:tplc="0C090019" w:tentative="1">
+      <w:start w:val="1"/>
+      <w:numFmt w:val="lowerLetter"/>
+      <w:lvlText w:val="%8."/>
+      <w:lvlJc w:val="left"/>
+      <w:pPr>
+        <w:ind w:left="5760" w:hanging="360"/>
+      </w:pPr>
+    </w:lvl>
+    <w:lvl w:ilvl="8" w:tplc="0C09001B" w:tentative="1">
+      <w:start w:val="1"/>
+      <w:numFmt w:val="lowerRoman"/>
+      <w:lvlText w:val="%9."/>
+      <w:lvlJc w:val="right"/>
+      <w:pPr>
+        <w:ind w:left="6480" w:hanging="180"/>
+      </w:pPr>
+    </w:lvl>
+  </w:abstractNum>
+  <w:abstractNum w:abstractNumId="1" w15:restartNumberingAfterBreak="0">
     <w:nsid w:val="1482775B"/>
     <w:multiLevelType w:val="multilevel"/>
     <w:tmpl w:val="6360B17A"/>
@@ -5419,7 +6808,120 @@
       </w:pPr>
     </w:lvl>
   </w:abstractNum>
-  <w:abstractNum w:abstractNumId="1" w15:restartNumberingAfterBreak="0">
+  <w:abstractNum w:abstractNumId="2" w15:restartNumberingAfterBreak="0">
+    <w:nsid w:val="17B22BB9"/>
+    <w:multiLevelType w:val="hybridMultilevel"/>
+    <w:tmpl w:val="4D30A630"/>
+    <w:lvl w:ilvl="0" w:tplc="0C090001">
+      <w:start w:val="1"/>
+      <w:numFmt w:val="bullet"/>
+      <w:lvlText w:val=""/>
+      <w:lvlJc w:val="left"/>
+      <w:pPr>
+        <w:ind w:left="720" w:hanging="360"/>
+      </w:pPr>
+      <w:rPr>
+        <w:rFonts w:ascii="Symbol" w:hAnsi="Symbol" w:hint="default"/>
+      </w:rPr>
+    </w:lvl>
+    <w:lvl w:ilvl="1" w:tplc="0C090003" w:tentative="1">
+      <w:start w:val="1"/>
+      <w:numFmt w:val="bullet"/>
+      <w:lvlText w:val="o"/>
+      <w:lvlJc w:val="left"/>
+      <w:pPr>
+        <w:ind w:left="1440" w:hanging="360"/>
+      </w:pPr>
+      <w:rPr>
+        <w:rFonts w:ascii="Courier New" w:hAnsi="Courier New" w:cs="Courier New" w:hint="default"/>
+      </w:rPr>
+    </w:lvl>
+    <w:lvl w:ilvl="2" w:tplc="0C090005" w:tentative="1">
+      <w:start w:val="1"/>
+      <w:numFmt w:val="bullet"/>
+      <w:lvlText w:val=""/>
+      <w:lvlJc w:val="left"/>
+      <w:pPr>
+        <w:ind w:left="2160" w:hanging="360"/>
+      </w:pPr>
+      <w:rPr>
+        <w:rFonts w:ascii="Wingdings" w:hAnsi="Wingdings" w:hint="default"/>
+      </w:rPr>
+    </w:lvl>
+    <w:lvl w:ilvl="3" w:tplc="0C090001" w:tentative="1">
+      <w:start w:val="1"/>
+      <w:numFmt w:val="bullet"/>
+      <w:lvlText w:val=""/>
+      <w:lvlJc w:val="left"/>
+      <w:pPr>
+        <w:ind w:left="2880" w:hanging="360"/>
+      </w:pPr>
+      <w:rPr>
+        <w:rFonts w:ascii="Symbol" w:hAnsi="Symbol" w:hint="default"/>
+      </w:rPr>
+    </w:lvl>
+    <w:lvl w:ilvl="4" w:tplc="0C090003" w:tentative="1">
+      <w:start w:val="1"/>
+      <w:numFmt w:val="bullet"/>
+      <w:lvlText w:val="o"/>
+      <w:lvlJc w:val="left"/>
+      <w:pPr>
+        <w:ind w:left="3600" w:hanging="360"/>
+      </w:pPr>
+      <w:rPr>
+        <w:rFonts w:ascii="Courier New" w:hAnsi="Courier New" w:cs="Courier New" w:hint="default"/>
+      </w:rPr>
+    </w:lvl>
+    <w:lvl w:ilvl="5" w:tplc="0C090005" w:tentative="1">
+      <w:start w:val="1"/>
+      <w:numFmt w:val="bullet"/>
+      <w:lvlText w:val=""/>
+      <w:lvlJc w:val="left"/>
+      <w:pPr>
+        <w:ind w:left="4320" w:hanging="360"/>
+      </w:pPr>
+      <w:rPr>
+        <w:rFonts w:ascii="Wingdings" w:hAnsi="Wingdings" w:hint="default"/>
+      </w:rPr>
+    </w:lvl>
+    <w:lvl w:ilvl="6" w:tplc="0C090001" w:tentative="1">
+      <w:start w:val="1"/>
+      <w:numFmt w:val="bullet"/>
+      <w:lvlText w:val=""/>
+      <w:lvlJc w:val="left"/>
+      <w:pPr>
+        <w:ind w:left="5040" w:hanging="360"/>
+      </w:pPr>
+      <w:rPr>
+        <w:rFonts w:ascii="Symbol" w:hAnsi="Symbol" w:hint="default"/>
+      </w:rPr>
+    </w:lvl>
+    <w:lvl w:ilvl="7" w:tplc="0C090003" w:tentative="1">
+      <w:start w:val="1"/>
+      <w:numFmt w:val="bullet"/>
+      <w:lvlText w:val="o"/>
+      <w:lvlJc w:val="left"/>
+      <w:pPr>
+        <w:ind w:left="5760" w:hanging="360"/>
+      </w:pPr>
+      <w:rPr>
+        <w:rFonts w:ascii="Courier New" w:hAnsi="Courier New" w:cs="Courier New" w:hint="default"/>
+      </w:rPr>
+    </w:lvl>
+    <w:lvl w:ilvl="8" w:tplc="0C090005" w:tentative="1">
+      <w:start w:val="1"/>
+      <w:numFmt w:val="bullet"/>
+      <w:lvlText w:val=""/>
+      <w:lvlJc w:val="left"/>
+      <w:pPr>
+        <w:ind w:left="6480" w:hanging="360"/>
+      </w:pPr>
+      <w:rPr>
+        <w:rFonts w:ascii="Wingdings" w:hAnsi="Wingdings" w:hint="default"/>
+      </w:rPr>
+    </w:lvl>
+  </w:abstractNum>
+  <w:abstractNum w:abstractNumId="3" w15:restartNumberingAfterBreak="0">
     <w:nsid w:val="30A571A0"/>
     <w:multiLevelType w:val="hybridMultilevel"/>
     <w:tmpl w:val="4B26568C"/>
@@ -5533,40 +7035,40 @@
     </w:lvl>
   </w:abstractNum>
   <w:num w:numId="1">
-    <w:abstractNumId w:val="0"/>
+    <w:abstractNumId w:val="1"/>
   </w:num>
   <w:num w:numId="2">
-    <w:abstractNumId w:val="0"/>
+    <w:abstractNumId w:val="1"/>
   </w:num>
   <w:num w:numId="3">
-    <w:abstractNumId w:val="0"/>
+    <w:abstractNumId w:val="1"/>
   </w:num>
   <w:num w:numId="4">
-    <w:abstractNumId w:val="0"/>
+    <w:abstractNumId w:val="1"/>
   </w:num>
   <w:num w:numId="5">
-    <w:abstractNumId w:val="0"/>
+    <w:abstractNumId w:val="1"/>
   </w:num>
   <w:num w:numId="6">
-    <w:abstractNumId w:val="0"/>
+    <w:abstractNumId w:val="1"/>
   </w:num>
   <w:num w:numId="7">
-    <w:abstractNumId w:val="0"/>
+    <w:abstractNumId w:val="1"/>
   </w:num>
   <w:num w:numId="8">
-    <w:abstractNumId w:val="0"/>
+    <w:abstractNumId w:val="1"/>
   </w:num>
   <w:num w:numId="9">
-    <w:abstractNumId w:val="0"/>
+    <w:abstractNumId w:val="1"/>
   </w:num>
   <w:num w:numId="10">
-    <w:abstractNumId w:val="0"/>
+    <w:abstractNumId w:val="1"/>
   </w:num>
   <w:num w:numId="11">
-    <w:abstractNumId w:val="1"/>
+    <w:abstractNumId w:val="3"/>
   </w:num>
   <w:num w:numId="12">
-    <w:abstractNumId w:val="0"/>
+    <w:abstractNumId w:val="1"/>
     <w:lvlOverride w:ilvl="0">
       <w:startOverride w:val="1"/>
     </w:lvlOverride>
@@ -5595,6 +7097,12 @@
       <w:startOverride w:val="1"/>
     </w:lvlOverride>
   </w:num>
+  <w:num w:numId="13">
+    <w:abstractNumId w:val="0"/>
+  </w:num>
+  <w:num w:numId="14">
+    <w:abstractNumId w:val="2"/>
+  </w:num>
 </w:numbering>
 </file>
 
@@ -5605,6 +7113,9 @@
   </w15:person>
   <w15:person w15:author="Michelle Vinall">
     <w15:presenceInfo w15:providerId="Windows Live" w15:userId="9d56696d303c8ffa"/>
+  </w15:person>
+  <w15:person w15:author="Collin McKeahnie">
+    <w15:presenceInfo w15:providerId="Windows Live" w15:userId="e5f670dae1136c23"/>
   </w15:person>
 </w15:people>
 </file>
@@ -7617,19 +9128,19 @@
 
 <file path=word/glossary/fontTable.xml><?xml version="1.0" encoding="utf-8"?>
 <w:fonts xmlns:mc="http://schemas.openxmlformats.org/markup-compatibility/2006" xmlns:r="http://schemas.openxmlformats.org/officeDocument/2006/relationships" xmlns:w="http://schemas.openxmlformats.org/wordprocessingml/2006/main" xmlns:w14="http://schemas.microsoft.com/office/word/2010/wordml" xmlns:w15="http://schemas.microsoft.com/office/word/2012/wordml" xmlns:w16cid="http://schemas.microsoft.com/office/word/2016/wordml/cid" xmlns:w16se="http://schemas.microsoft.com/office/word/2015/wordml/symex" mc:Ignorable="w14 w15 w16se w16cid">
+  <w:font w:name="Times New Roman">
+    <w:panose1 w:val="02020603050405020304"/>
+    <w:charset w:val="00"/>
+    <w:family w:val="roman"/>
+    <w:pitch w:val="variable"/>
+    <w:sig w:usb0="E0002EFF" w:usb1="C000785B" w:usb2="00000009" w:usb3="00000000" w:csb0="000001FF" w:csb1="00000000"/>
+  </w:font>
   <w:font w:name="Symbol">
     <w:panose1 w:val="05050102010706020507"/>
     <w:charset w:val="02"/>
     <w:family w:val="roman"/>
     <w:pitch w:val="variable"/>
     <w:sig w:usb0="00000000" w:usb1="10000000" w:usb2="00000000" w:usb3="00000000" w:csb0="80000000" w:csb1="00000000"/>
-  </w:font>
-  <w:font w:name="Times New Roman">
-    <w:panose1 w:val="02020603050405020304"/>
-    <w:charset w:val="00"/>
-    <w:family w:val="roman"/>
-    <w:pitch w:val="variable"/>
-    <w:sig w:usb0="E0002AFF" w:usb1="C0007843" w:usb2="00000009" w:usb3="00000000" w:csb0="000001FF" w:csb1="00000000"/>
   </w:font>
   <w:font w:name="Courier New">
     <w:panose1 w:val="02070309020205020404"/>
@@ -7650,14 +9161,14 @@
     <w:charset w:val="00"/>
     <w:family w:val="swiss"/>
     <w:pitch w:val="variable"/>
-    <w:sig w:usb0="E0002AFF" w:usb1="4000ACFF" w:usb2="00000001" w:usb3="00000000" w:csb0="000001FF" w:csb1="00000000"/>
+    <w:sig w:usb0="E0002AFF" w:usb1="C000247B" w:usb2="00000009" w:usb3="00000000" w:csb0="000001FF" w:csb1="00000000"/>
   </w:font>
   <w:font w:name="Calibri Light">
     <w:panose1 w:val="020F0302020204030204"/>
     <w:charset w:val="00"/>
     <w:family w:val="swiss"/>
     <w:pitch w:val="variable"/>
-    <w:sig w:usb0="A0002AEF" w:usb1="4000207B" w:usb2="00000000" w:usb3="00000000" w:csb0="000001FF" w:csb1="00000000"/>
+    <w:sig w:usb0="E0002AFF" w:usb1="C000247B" w:usb2="00000009" w:usb3="00000000" w:csb0="000001FF" w:csb1="00000000"/>
   </w:font>
   <w:font w:name="Segoe UI">
     <w:panose1 w:val="020B0502040204020203"/>
@@ -7688,6 +9199,7 @@
     <w:rsid w:val="00070392"/>
     <w:rsid w:val="002813A8"/>
     <w:rsid w:val="008035DC"/>
+    <w:rsid w:val="00BC699D"/>
   </w:rsids>
   <m:mathPr>
     <m:mathFont m:val="Cambria Math"/>
@@ -8469,7 +9981,7 @@
 </file>
 
 <file path=customXml/itemProps1.xml><?xml version="1.0" encoding="utf-8"?>
-<ds:datastoreItem xmlns:ds="http://schemas.openxmlformats.org/officeDocument/2006/customXml" ds:itemID="{A2FA3DB0-EBFF-4C51-AD49-E1075BAB066D}">
+<ds:datastoreItem xmlns:ds="http://schemas.openxmlformats.org/officeDocument/2006/customXml" ds:itemID="{4C8551AD-6050-4566-B7D9-64F061E5A380}">
   <ds:schemaRefs>
     <ds:schemaRef ds:uri="http://schemas.openxmlformats.org/officeDocument/2006/bibliography"/>
   </ds:schemaRefs>

</xml_diff>

<commit_message>
Added extra UAT test and amended report
</commit_message>
<xml_diff>
--- a/UAT/UAT Test Report.docx
+++ b/UAT/UAT Test Report.docx
@@ -1,6 +1,6 @@
 
 <file path=word/document.xml><?xml version="1.0" encoding="utf-8"?>
-<w:document xmlns:wpc="http://schemas.microsoft.com/office/word/2010/wordprocessingCanvas" xmlns:cx="http://schemas.microsoft.com/office/drawing/2014/chartex" xmlns:cx1="http://schemas.microsoft.com/office/drawing/2015/9/8/chartex" xmlns:cx2="http://schemas.microsoft.com/office/drawing/2015/10/21/chartex" xmlns:cx3="http://schemas.microsoft.com/office/drawing/2016/5/9/chartex" xmlns:cx4="http://schemas.microsoft.com/office/drawing/2016/5/10/chartex" xmlns:cx5="http://schemas.microsoft.com/office/drawing/2016/5/11/chartex" xmlns:cx6="http://schemas.microsoft.com/office/drawing/2016/5/12/chartex" xmlns:cx7="http://schemas.microsoft.com/office/drawing/2016/5/13/chartex" xmlns:cx8="http://schemas.microsoft.com/office/drawing/2016/5/14/chartex" xmlns:mc="http://schemas.openxmlformats.org/markup-compatibility/2006" xmlns:aink="http://schemas.microsoft.com/office/drawing/2016/ink" xmlns:am3d="http://schemas.microsoft.com/office/drawing/2017/model3d" xmlns:o="urn:schemas-microsoft-com:office:office" xmlns:r="http://schemas.openxmlformats.org/officeDocument/2006/relationships" xmlns:m="http://schemas.openxmlformats.org/officeDocument/2006/math" xmlns:v="urn:schemas-microsoft-com:vml" xmlns:wp14="http://schemas.microsoft.com/office/word/2010/wordprocessingDrawing" xmlns:wp="http://schemas.openxmlformats.org/drawingml/2006/wordprocessingDrawing" xmlns:w10="urn:schemas-microsoft-com:office:word" xmlns:w="http://schemas.openxmlformats.org/wordprocessingml/2006/main" xmlns:w14="http://schemas.microsoft.com/office/word/2010/wordml" xmlns:w15="http://schemas.microsoft.com/office/word/2012/wordml" xmlns:w16cid="http://schemas.microsoft.com/office/word/2016/wordml/cid" xmlns:w16se="http://schemas.microsoft.com/office/word/2015/wordml/symex" xmlns:wpg="http://schemas.microsoft.com/office/word/2010/wordprocessingGroup" xmlns:wpi="http://schemas.microsoft.com/office/word/2010/wordprocessingInk" xmlns:wne="http://schemas.microsoft.com/office/word/2006/wordml" xmlns:wps="http://schemas.microsoft.com/office/word/2010/wordprocessingShape" mc:Ignorable="w14 w15 w16se w16cid wp14">
+<w:document xmlns:wpc="http://schemas.microsoft.com/office/word/2010/wordprocessingCanvas" xmlns:mc="http://schemas.openxmlformats.org/markup-compatibility/2006" xmlns:o="urn:schemas-microsoft-com:office:office" xmlns:r="http://schemas.openxmlformats.org/officeDocument/2006/relationships" xmlns:m="http://schemas.openxmlformats.org/officeDocument/2006/math" xmlns:v="urn:schemas-microsoft-com:vml" xmlns:wp14="http://schemas.microsoft.com/office/word/2010/wordprocessingDrawing" xmlns:wp="http://schemas.openxmlformats.org/drawingml/2006/wordprocessingDrawing" xmlns:w10="urn:schemas-microsoft-com:office:word" xmlns:w="http://schemas.openxmlformats.org/wordprocessingml/2006/main" xmlns:w14="http://schemas.microsoft.com/office/word/2010/wordml" xmlns:w15="http://schemas.microsoft.com/office/word/2012/wordml" xmlns:wpg="http://schemas.microsoft.com/office/word/2010/wordprocessingGroup" xmlns:wpi="http://schemas.microsoft.com/office/word/2010/wordprocessingInk" xmlns:wne="http://schemas.microsoft.com/office/word/2006/wordml" xmlns:wps="http://schemas.microsoft.com/office/word/2010/wordprocessingShape" mc:Ignorable="w14 w15 wp14">
   <w:body>
     <w:p/>
     <w:p/>
@@ -271,17 +271,8 @@
                     <w:sz w:val="24"/>
                     <w:szCs w:val="24"/>
                   </w:rPr>
-                  <w:t xml:space="preserve">Michelle </w:t>
+                  <w:t>Michelle Vinall</w:t>
                 </w:r>
-                <w:proofErr w:type="spellStart"/>
-                <w:r>
-                  <w:rPr>
-                    <w:sz w:val="24"/>
-                    <w:szCs w:val="24"/>
-                  </w:rPr>
-                  <w:t>Vinall</w:t>
-                </w:r>
-                <w:proofErr w:type="spellEnd"/>
               </w:p>
             </w:tc>
           </w:sdtContent>
@@ -339,7 +330,16 @@
               <w:color w:val="auto"/>
               <w:sz w:val="28"/>
             </w:rPr>
-            <w:t>ONTENTS</w:t>
+            <w:t>ONTE</w:t>
+          </w:r>
+          <w:bookmarkStart w:id="0" w:name="_GoBack"/>
+          <w:bookmarkEnd w:id="0"/>
+          <w:r>
+            <w:rPr>
+              <w:color w:val="auto"/>
+              <w:sz w:val="28"/>
+            </w:rPr>
+            <w:t>NTS</w:t>
           </w:r>
         </w:p>
         <w:p>
@@ -363,7 +363,7 @@
           <w:r>
             <w:fldChar w:fldCharType="separate"/>
           </w:r>
-          <w:hyperlink w:anchor="_Toc515955819" w:history="1">
+          <w:hyperlink w:anchor="_Toc516391602" w:history="1">
             <w:r>
               <w:rPr>
                 <w:rStyle w:val="Hyperlink"/>
@@ -404,7 +404,7 @@
                 <w:noProof/>
                 <w:webHidden/>
               </w:rPr>
-              <w:instrText xml:space="preserve"> PAGEREF _Toc515955819 \h </w:instrText>
+              <w:instrText xml:space="preserve"> PAGEREF _Toc516391602 \h </w:instrText>
             </w:r>
             <w:r>
               <w:rPr>
@@ -424,7 +424,7 @@
                 <w:noProof/>
                 <w:webHidden/>
               </w:rPr>
-              <w:t>1</w:t>
+              <w:t>2</w:t>
             </w:r>
             <w:r>
               <w:rPr>
@@ -447,7 +447,7 @@
               <w:lang w:eastAsia="en-AU"/>
             </w:rPr>
           </w:pPr>
-          <w:hyperlink w:anchor="_Toc515955820" w:history="1">
+          <w:hyperlink w:anchor="_Toc516391603" w:history="1">
             <w:r>
               <w:rPr>
                 <w:rStyle w:val="Hyperlink"/>
@@ -488,7 +488,7 @@
                 <w:noProof/>
                 <w:webHidden/>
               </w:rPr>
-              <w:instrText xml:space="preserve"> PAGEREF _Toc515955820 \h </w:instrText>
+              <w:instrText xml:space="preserve"> PAGEREF _Toc516391603 \h </w:instrText>
             </w:r>
             <w:r>
               <w:rPr>
@@ -531,7 +531,7 @@
               <w:lang w:eastAsia="en-AU"/>
             </w:rPr>
           </w:pPr>
-          <w:hyperlink w:anchor="_Toc515955821" w:history="1">
+          <w:hyperlink w:anchor="_Toc516391604" w:history="1">
             <w:r>
               <w:rPr>
                 <w:rStyle w:val="Hyperlink"/>
@@ -572,7 +572,7 @@
                 <w:noProof/>
                 <w:webHidden/>
               </w:rPr>
-              <w:instrText xml:space="preserve"> PAGEREF _Toc515955821 \h </w:instrText>
+              <w:instrText xml:space="preserve"> PAGEREF _Toc516391604 \h </w:instrText>
             </w:r>
             <w:r>
               <w:rPr>
@@ -615,7 +615,7 @@
               <w:lang w:eastAsia="en-AU"/>
             </w:rPr>
           </w:pPr>
-          <w:hyperlink w:anchor="_Toc515955822" w:history="1">
+          <w:hyperlink w:anchor="_Toc516391605" w:history="1">
             <w:r>
               <w:rPr>
                 <w:rStyle w:val="Hyperlink"/>
@@ -656,7 +656,7 @@
                 <w:noProof/>
                 <w:webHidden/>
               </w:rPr>
-              <w:instrText xml:space="preserve"> PAGEREF _Toc515955822 \h </w:instrText>
+              <w:instrText xml:space="preserve"> PAGEREF _Toc516391605 \h </w:instrText>
             </w:r>
             <w:r>
               <w:rPr>
@@ -699,7 +699,7 @@
               <w:lang w:eastAsia="en-AU"/>
             </w:rPr>
           </w:pPr>
-          <w:hyperlink w:anchor="_Toc515955823" w:history="1">
+          <w:hyperlink w:anchor="_Toc516391606" w:history="1">
             <w:r>
               <w:rPr>
                 <w:rStyle w:val="Hyperlink"/>
@@ -719,6 +719,174 @@
                 <w:rStyle w:val="Hyperlink"/>
                 <w:noProof/>
               </w:rPr>
+              <w:t>Expected Results</w:t>
+            </w:r>
+            <w:r>
+              <w:rPr>
+                <w:noProof/>
+                <w:webHidden/>
+              </w:rPr>
+              <w:tab/>
+            </w:r>
+            <w:r>
+              <w:rPr>
+                <w:noProof/>
+                <w:webHidden/>
+              </w:rPr>
+              <w:fldChar w:fldCharType="begin"/>
+            </w:r>
+            <w:r>
+              <w:rPr>
+                <w:noProof/>
+                <w:webHidden/>
+              </w:rPr>
+              <w:instrText xml:space="preserve"> PAGEREF _Toc516391606 \h </w:instrText>
+            </w:r>
+            <w:r>
+              <w:rPr>
+                <w:noProof/>
+                <w:webHidden/>
+              </w:rPr>
+            </w:r>
+            <w:r>
+              <w:rPr>
+                <w:noProof/>
+                <w:webHidden/>
+              </w:rPr>
+              <w:fldChar w:fldCharType="separate"/>
+            </w:r>
+            <w:r>
+              <w:rPr>
+                <w:noProof/>
+                <w:webHidden/>
+              </w:rPr>
+              <w:t>2</w:t>
+            </w:r>
+            <w:r>
+              <w:rPr>
+                <w:noProof/>
+                <w:webHidden/>
+              </w:rPr>
+              <w:fldChar w:fldCharType="end"/>
+            </w:r>
+          </w:hyperlink>
+        </w:p>
+        <w:p>
+          <w:pPr>
+            <w:pStyle w:val="TOC3"/>
+            <w:tabs>
+              <w:tab w:val="left" w:pos="1320"/>
+              <w:tab w:val="right" w:leader="dot" w:pos="9016"/>
+            </w:tabs>
+            <w:rPr>
+              <w:noProof/>
+              <w:lang w:eastAsia="en-AU"/>
+            </w:rPr>
+          </w:pPr>
+          <w:hyperlink w:anchor="_Toc516391607" w:history="1">
+            <w:r>
+              <w:rPr>
+                <w:rStyle w:val="Hyperlink"/>
+                <w:noProof/>
+              </w:rPr>
+              <w:t>2.1.3</w:t>
+            </w:r>
+            <w:r>
+              <w:rPr>
+                <w:noProof/>
+                <w:lang w:eastAsia="en-AU"/>
+              </w:rPr>
+              <w:tab/>
+            </w:r>
+            <w:r>
+              <w:rPr>
+                <w:rStyle w:val="Hyperlink"/>
+                <w:noProof/>
+              </w:rPr>
+              <w:t>Observed Results</w:t>
+            </w:r>
+            <w:r>
+              <w:rPr>
+                <w:noProof/>
+                <w:webHidden/>
+              </w:rPr>
+              <w:tab/>
+            </w:r>
+            <w:r>
+              <w:rPr>
+                <w:noProof/>
+                <w:webHidden/>
+              </w:rPr>
+              <w:fldChar w:fldCharType="begin"/>
+            </w:r>
+            <w:r>
+              <w:rPr>
+                <w:noProof/>
+                <w:webHidden/>
+              </w:rPr>
+              <w:instrText xml:space="preserve"> PAGEREF _Toc516391607 \h </w:instrText>
+            </w:r>
+            <w:r>
+              <w:rPr>
+                <w:noProof/>
+                <w:webHidden/>
+              </w:rPr>
+            </w:r>
+            <w:r>
+              <w:rPr>
+                <w:noProof/>
+                <w:webHidden/>
+              </w:rPr>
+              <w:fldChar w:fldCharType="separate"/>
+            </w:r>
+            <w:r>
+              <w:rPr>
+                <w:noProof/>
+                <w:webHidden/>
+              </w:rPr>
+              <w:t>3</w:t>
+            </w:r>
+            <w:r>
+              <w:rPr>
+                <w:noProof/>
+                <w:webHidden/>
+              </w:rPr>
+              <w:fldChar w:fldCharType="end"/>
+            </w:r>
+          </w:hyperlink>
+        </w:p>
+        <w:p>
+          <w:pPr>
+            <w:pStyle w:val="TOC3"/>
+            <w:tabs>
+              <w:tab w:val="left" w:pos="1320"/>
+              <w:tab w:val="right" w:leader="dot" w:pos="9016"/>
+            </w:tabs>
+            <w:rPr>
+              <w:noProof/>
+              <w:lang w:eastAsia="en-AU"/>
+            </w:rPr>
+          </w:pPr>
+          <w:hyperlink w:anchor="_Toc516391608" w:history="1">
+            <w:r>
+              <w:rPr>
+                <w:rStyle w:val="Hyperlink"/>
+                <w:noProof/>
+              </w:rPr>
+              <w:t>2.1.4</w:t>
+            </w:r>
+            <w:r>
+              <w:rPr>
+                <w:noProof/>
+                <w:lang w:eastAsia="en-AU"/>
+              </w:rPr>
+              <w:tab/>
+            </w:r>
+            <w:r>
+              <w:rPr>
+                <w:rStyle w:val="Hyperlink"/>
+                <w:noProof/>
+              </w:rPr>
               <w:t>Analysis Tracking</w:t>
             </w:r>
             <w:r>
@@ -740,7 +908,7 @@
                 <w:noProof/>
                 <w:webHidden/>
               </w:rPr>
-              <w:instrText xml:space="preserve"> PAGEREF _Toc515955823 \h </w:instrText>
+              <w:instrText xml:space="preserve"> PAGEREF _Toc516391608 \h </w:instrText>
             </w:r>
             <w:r>
               <w:rPr>
@@ -760,7 +928,7 @@
                 <w:noProof/>
                 <w:webHidden/>
               </w:rPr>
-              <w:t>2</w:t>
+              <w:t>3</w:t>
             </w:r>
             <w:r>
               <w:rPr>
@@ -783,7 +951,7 @@
               <w:lang w:eastAsia="en-AU"/>
             </w:rPr>
           </w:pPr>
-          <w:hyperlink w:anchor="_Toc515955824" w:history="1">
+          <w:hyperlink w:anchor="_Toc516391609" w:history="1">
             <w:r>
               <w:rPr>
                 <w:rStyle w:val="Hyperlink"/>
@@ -824,7 +992,7 @@
                 <w:noProof/>
                 <w:webHidden/>
               </w:rPr>
-              <w:instrText xml:space="preserve"> PAGEREF _Toc515955824 \h </w:instrText>
+              <w:instrText xml:space="preserve"> PAGEREF _Toc516391609 \h </w:instrText>
             </w:r>
             <w:r>
               <w:rPr>
@@ -844,7 +1012,7 @@
                 <w:noProof/>
                 <w:webHidden/>
               </w:rPr>
-              <w:t>2</w:t>
+              <w:t>4</w:t>
             </w:r>
             <w:r>
               <w:rPr>
@@ -867,7 +1035,7 @@
               <w:lang w:eastAsia="en-AU"/>
             </w:rPr>
           </w:pPr>
-          <w:hyperlink w:anchor="_Toc515955825" w:history="1">
+          <w:hyperlink w:anchor="_Toc516391610" w:history="1">
             <w:r>
               <w:rPr>
                 <w:rStyle w:val="Hyperlink"/>
@@ -908,7 +1076,7 @@
                 <w:noProof/>
                 <w:webHidden/>
               </w:rPr>
-              <w:instrText xml:space="preserve"> PAGEREF _Toc515955825 \h </w:instrText>
+              <w:instrText xml:space="preserve"> PAGEREF _Toc516391610 \h </w:instrText>
             </w:r>
             <w:r>
               <w:rPr>
@@ -928,7 +1096,7 @@
                 <w:noProof/>
                 <w:webHidden/>
               </w:rPr>
-              <w:t>2</w:t>
+              <w:t>4</w:t>
             </w:r>
             <w:r>
               <w:rPr>
@@ -951,7 +1119,7 @@
               <w:lang w:eastAsia="en-AU"/>
             </w:rPr>
           </w:pPr>
-          <w:hyperlink w:anchor="_Toc515955826" w:history="1">
+          <w:hyperlink w:anchor="_Toc516391611" w:history="1">
             <w:r>
               <w:rPr>
                 <w:rStyle w:val="Hyperlink"/>
@@ -971,6 +1139,174 @@
                 <w:rStyle w:val="Hyperlink"/>
                 <w:noProof/>
               </w:rPr>
+              <w:t>Expected Results</w:t>
+            </w:r>
+            <w:r>
+              <w:rPr>
+                <w:noProof/>
+                <w:webHidden/>
+              </w:rPr>
+              <w:tab/>
+            </w:r>
+            <w:r>
+              <w:rPr>
+                <w:noProof/>
+                <w:webHidden/>
+              </w:rPr>
+              <w:fldChar w:fldCharType="begin"/>
+            </w:r>
+            <w:r>
+              <w:rPr>
+                <w:noProof/>
+                <w:webHidden/>
+              </w:rPr>
+              <w:instrText xml:space="preserve"> PAGEREF _Toc516391611 \h </w:instrText>
+            </w:r>
+            <w:r>
+              <w:rPr>
+                <w:noProof/>
+                <w:webHidden/>
+              </w:rPr>
+            </w:r>
+            <w:r>
+              <w:rPr>
+                <w:noProof/>
+                <w:webHidden/>
+              </w:rPr>
+              <w:fldChar w:fldCharType="separate"/>
+            </w:r>
+            <w:r>
+              <w:rPr>
+                <w:noProof/>
+                <w:webHidden/>
+              </w:rPr>
+              <w:t>4</w:t>
+            </w:r>
+            <w:r>
+              <w:rPr>
+                <w:noProof/>
+                <w:webHidden/>
+              </w:rPr>
+              <w:fldChar w:fldCharType="end"/>
+            </w:r>
+          </w:hyperlink>
+        </w:p>
+        <w:p>
+          <w:pPr>
+            <w:pStyle w:val="TOC3"/>
+            <w:tabs>
+              <w:tab w:val="left" w:pos="1320"/>
+              <w:tab w:val="right" w:leader="dot" w:pos="9016"/>
+            </w:tabs>
+            <w:rPr>
+              <w:noProof/>
+              <w:lang w:eastAsia="en-AU"/>
+            </w:rPr>
+          </w:pPr>
+          <w:hyperlink w:anchor="_Toc516391612" w:history="1">
+            <w:r>
+              <w:rPr>
+                <w:rStyle w:val="Hyperlink"/>
+                <w:noProof/>
+              </w:rPr>
+              <w:t>2.2.3</w:t>
+            </w:r>
+            <w:r>
+              <w:rPr>
+                <w:noProof/>
+                <w:lang w:eastAsia="en-AU"/>
+              </w:rPr>
+              <w:tab/>
+            </w:r>
+            <w:r>
+              <w:rPr>
+                <w:rStyle w:val="Hyperlink"/>
+                <w:noProof/>
+              </w:rPr>
+              <w:t>Observed Results</w:t>
+            </w:r>
+            <w:r>
+              <w:rPr>
+                <w:noProof/>
+                <w:webHidden/>
+              </w:rPr>
+              <w:tab/>
+            </w:r>
+            <w:r>
+              <w:rPr>
+                <w:noProof/>
+                <w:webHidden/>
+              </w:rPr>
+              <w:fldChar w:fldCharType="begin"/>
+            </w:r>
+            <w:r>
+              <w:rPr>
+                <w:noProof/>
+                <w:webHidden/>
+              </w:rPr>
+              <w:instrText xml:space="preserve"> PAGEREF _Toc516391612 \h </w:instrText>
+            </w:r>
+            <w:r>
+              <w:rPr>
+                <w:noProof/>
+                <w:webHidden/>
+              </w:rPr>
+            </w:r>
+            <w:r>
+              <w:rPr>
+                <w:noProof/>
+                <w:webHidden/>
+              </w:rPr>
+              <w:fldChar w:fldCharType="separate"/>
+            </w:r>
+            <w:r>
+              <w:rPr>
+                <w:noProof/>
+                <w:webHidden/>
+              </w:rPr>
+              <w:t>4</w:t>
+            </w:r>
+            <w:r>
+              <w:rPr>
+                <w:noProof/>
+                <w:webHidden/>
+              </w:rPr>
+              <w:fldChar w:fldCharType="end"/>
+            </w:r>
+          </w:hyperlink>
+        </w:p>
+        <w:p>
+          <w:pPr>
+            <w:pStyle w:val="TOC3"/>
+            <w:tabs>
+              <w:tab w:val="left" w:pos="1320"/>
+              <w:tab w:val="right" w:leader="dot" w:pos="9016"/>
+            </w:tabs>
+            <w:rPr>
+              <w:noProof/>
+              <w:lang w:eastAsia="en-AU"/>
+            </w:rPr>
+          </w:pPr>
+          <w:hyperlink w:anchor="_Toc516391613" w:history="1">
+            <w:r>
+              <w:rPr>
+                <w:rStyle w:val="Hyperlink"/>
+                <w:noProof/>
+              </w:rPr>
+              <w:t>2.2.4</w:t>
+            </w:r>
+            <w:r>
+              <w:rPr>
+                <w:noProof/>
+                <w:lang w:eastAsia="en-AU"/>
+              </w:rPr>
+              <w:tab/>
+            </w:r>
+            <w:r>
+              <w:rPr>
+                <w:rStyle w:val="Hyperlink"/>
+                <w:noProof/>
+              </w:rPr>
               <w:t>Analysis Tracking</w:t>
             </w:r>
             <w:r>
@@ -992,7 +1328,7 @@
                 <w:noProof/>
                 <w:webHidden/>
               </w:rPr>
-              <w:instrText xml:space="preserve"> PAGEREF _Toc515955826 \h </w:instrText>
+              <w:instrText xml:space="preserve"> PAGEREF _Toc516391613 \h </w:instrText>
             </w:r>
             <w:r>
               <w:rPr>
@@ -1012,7 +1348,7 @@
                 <w:noProof/>
                 <w:webHidden/>
               </w:rPr>
-              <w:t>2</w:t>
+              <w:t>4</w:t>
             </w:r>
             <w:r>
               <w:rPr>
@@ -1035,7 +1371,7 @@
               <w:lang w:eastAsia="en-AU"/>
             </w:rPr>
           </w:pPr>
-          <w:hyperlink w:anchor="_Toc515955827" w:history="1">
+          <w:hyperlink w:anchor="_Toc516391614" w:history="1">
             <w:r>
               <w:rPr>
                 <w:rStyle w:val="Hyperlink"/>
@@ -1076,7 +1412,7 @@
                 <w:noProof/>
                 <w:webHidden/>
               </w:rPr>
-              <w:instrText xml:space="preserve"> PAGEREF _Toc515955827 \h </w:instrText>
+              <w:instrText xml:space="preserve"> PAGEREF _Toc516391614 \h </w:instrText>
             </w:r>
             <w:r>
               <w:rPr>
@@ -1096,7 +1432,7 @@
                 <w:noProof/>
                 <w:webHidden/>
               </w:rPr>
-              <w:t>3</w:t>
+              <w:t>5</w:t>
             </w:r>
             <w:r>
               <w:rPr>
@@ -1119,7 +1455,7 @@
               <w:lang w:eastAsia="en-AU"/>
             </w:rPr>
           </w:pPr>
-          <w:hyperlink w:anchor="_Toc515955828" w:history="1">
+          <w:hyperlink w:anchor="_Toc516391615" w:history="1">
             <w:r>
               <w:rPr>
                 <w:rStyle w:val="Hyperlink"/>
@@ -1160,7 +1496,7 @@
                 <w:noProof/>
                 <w:webHidden/>
               </w:rPr>
-              <w:instrText xml:space="preserve"> PAGEREF _Toc515955828 \h </w:instrText>
+              <w:instrText xml:space="preserve"> PAGEREF _Toc516391615 \h </w:instrText>
             </w:r>
             <w:r>
               <w:rPr>
@@ -1180,7 +1516,537 @@
                 <w:noProof/>
                 <w:webHidden/>
               </w:rPr>
-              <w:t>3</w:t>
+              <w:t>5</w:t>
+            </w:r>
+            <w:r>
+              <w:rPr>
+                <w:noProof/>
+                <w:webHidden/>
+              </w:rPr>
+              <w:fldChar w:fldCharType="end"/>
+            </w:r>
+          </w:hyperlink>
+        </w:p>
+        <w:p>
+          <w:pPr>
+            <w:pStyle w:val="TOC3"/>
+            <w:tabs>
+              <w:tab w:val="left" w:pos="1100"/>
+              <w:tab w:val="right" w:leader="dot" w:pos="9016"/>
+            </w:tabs>
+            <w:rPr>
+              <w:noProof/>
+              <w:lang w:eastAsia="en-AU"/>
+            </w:rPr>
+          </w:pPr>
+          <w:hyperlink w:anchor="_Toc516391616" w:history="1">
+            <w:r>
+              <w:rPr>
+                <w:rStyle w:val="Hyperlink"/>
+                <w:rFonts w:asciiTheme="majorHAnsi" w:eastAsiaTheme="majorEastAsia" w:hAnsiTheme="majorHAnsi" w:cstheme="majorBidi"/>
+                <w:b/>
+                <w:bCs/>
+                <w:noProof/>
+              </w:rPr>
+              <w:t>2.3.2</w:t>
+            </w:r>
+            <w:r>
+              <w:rPr>
+                <w:noProof/>
+                <w:lang w:eastAsia="en-AU"/>
+              </w:rPr>
+              <w:tab/>
+            </w:r>
+            <w:r>
+              <w:rPr>
+                <w:rStyle w:val="Hyperlink"/>
+                <w:rFonts w:asciiTheme="majorHAnsi" w:eastAsiaTheme="majorEastAsia" w:hAnsiTheme="majorHAnsi" w:cstheme="majorBidi"/>
+                <w:b/>
+                <w:bCs/>
+                <w:noProof/>
+              </w:rPr>
+              <w:t>Expected Results</w:t>
+            </w:r>
+            <w:r>
+              <w:rPr>
+                <w:noProof/>
+                <w:webHidden/>
+              </w:rPr>
+              <w:tab/>
+            </w:r>
+            <w:r>
+              <w:rPr>
+                <w:noProof/>
+                <w:webHidden/>
+              </w:rPr>
+              <w:fldChar w:fldCharType="begin"/>
+            </w:r>
+            <w:r>
+              <w:rPr>
+                <w:noProof/>
+                <w:webHidden/>
+              </w:rPr>
+              <w:instrText xml:space="preserve"> PAGEREF _Toc516391616 \h </w:instrText>
+            </w:r>
+            <w:r>
+              <w:rPr>
+                <w:noProof/>
+                <w:webHidden/>
+              </w:rPr>
+            </w:r>
+            <w:r>
+              <w:rPr>
+                <w:noProof/>
+                <w:webHidden/>
+              </w:rPr>
+              <w:fldChar w:fldCharType="separate"/>
+            </w:r>
+            <w:r>
+              <w:rPr>
+                <w:noProof/>
+                <w:webHidden/>
+              </w:rPr>
+              <w:t>5</w:t>
+            </w:r>
+            <w:r>
+              <w:rPr>
+                <w:noProof/>
+                <w:webHidden/>
+              </w:rPr>
+              <w:fldChar w:fldCharType="end"/>
+            </w:r>
+          </w:hyperlink>
+        </w:p>
+        <w:p>
+          <w:pPr>
+            <w:pStyle w:val="TOC3"/>
+            <w:tabs>
+              <w:tab w:val="left" w:pos="880"/>
+              <w:tab w:val="right" w:leader="dot" w:pos="9016"/>
+            </w:tabs>
+            <w:rPr>
+              <w:noProof/>
+              <w:lang w:eastAsia="en-AU"/>
+            </w:rPr>
+          </w:pPr>
+          <w:hyperlink w:anchor="_Toc516391617" w:history="1">
+            <w:r>
+              <w:rPr>
+                <w:rStyle w:val="Hyperlink"/>
+                <w:rFonts w:ascii="Symbol" w:eastAsiaTheme="majorEastAsia" w:hAnsi="Symbol" w:cstheme="majorBidi"/>
+                <w:bCs/>
+                <w:noProof/>
+              </w:rPr>
+              <w:t></w:t>
+            </w:r>
+            <w:r>
+              <w:rPr>
+                <w:noProof/>
+                <w:lang w:eastAsia="en-AU"/>
+              </w:rPr>
+              <w:tab/>
+            </w:r>
+            <w:r>
+              <w:rPr>
+                <w:rStyle w:val="Hyperlink"/>
+                <w:rFonts w:asciiTheme="majorHAnsi" w:eastAsiaTheme="majorEastAsia" w:hAnsiTheme="majorHAnsi" w:cstheme="majorBidi"/>
+                <w:bCs/>
+                <w:noProof/>
+              </w:rPr>
+              <w:t>A user could enter data in each of the user input fields.</w:t>
+            </w:r>
+            <w:r>
+              <w:rPr>
+                <w:noProof/>
+                <w:webHidden/>
+              </w:rPr>
+              <w:tab/>
+            </w:r>
+            <w:r>
+              <w:rPr>
+                <w:noProof/>
+                <w:webHidden/>
+              </w:rPr>
+              <w:fldChar w:fldCharType="begin"/>
+            </w:r>
+            <w:r>
+              <w:rPr>
+                <w:noProof/>
+                <w:webHidden/>
+              </w:rPr>
+              <w:instrText xml:space="preserve"> PAGEREF _Toc516391617 \h </w:instrText>
+            </w:r>
+            <w:r>
+              <w:rPr>
+                <w:noProof/>
+                <w:webHidden/>
+              </w:rPr>
+            </w:r>
+            <w:r>
+              <w:rPr>
+                <w:noProof/>
+                <w:webHidden/>
+              </w:rPr>
+              <w:fldChar w:fldCharType="separate"/>
+            </w:r>
+            <w:r>
+              <w:rPr>
+                <w:noProof/>
+                <w:webHidden/>
+              </w:rPr>
+              <w:t>5</w:t>
+            </w:r>
+            <w:r>
+              <w:rPr>
+                <w:noProof/>
+                <w:webHidden/>
+              </w:rPr>
+              <w:fldChar w:fldCharType="end"/>
+            </w:r>
+          </w:hyperlink>
+        </w:p>
+        <w:p>
+          <w:pPr>
+            <w:pStyle w:val="TOC3"/>
+            <w:tabs>
+              <w:tab w:val="left" w:pos="880"/>
+              <w:tab w:val="right" w:leader="dot" w:pos="9016"/>
+            </w:tabs>
+            <w:rPr>
+              <w:noProof/>
+              <w:lang w:eastAsia="en-AU"/>
+            </w:rPr>
+          </w:pPr>
+          <w:hyperlink w:anchor="_Toc516391618" w:history="1">
+            <w:r>
+              <w:rPr>
+                <w:rStyle w:val="Hyperlink"/>
+                <w:rFonts w:ascii="Symbol" w:eastAsiaTheme="majorEastAsia" w:hAnsi="Symbol" w:cstheme="majorBidi"/>
+                <w:bCs/>
+                <w:noProof/>
+              </w:rPr>
+              <w:t></w:t>
+            </w:r>
+            <w:r>
+              <w:rPr>
+                <w:noProof/>
+                <w:lang w:eastAsia="en-AU"/>
+              </w:rPr>
+              <w:tab/>
+            </w:r>
+            <w:r>
+              <w:rPr>
+                <w:rStyle w:val="Hyperlink"/>
+                <w:rFonts w:asciiTheme="majorHAnsi" w:eastAsiaTheme="majorEastAsia" w:hAnsiTheme="majorHAnsi" w:cstheme="majorBidi"/>
+                <w:bCs/>
+                <w:noProof/>
+              </w:rPr>
+              <w:t>In the event of incorrect data entry an error message was displayed to user</w:t>
+            </w:r>
+            <w:r>
+              <w:rPr>
+                <w:noProof/>
+                <w:webHidden/>
+              </w:rPr>
+              <w:tab/>
+            </w:r>
+            <w:r>
+              <w:rPr>
+                <w:noProof/>
+                <w:webHidden/>
+              </w:rPr>
+              <w:fldChar w:fldCharType="begin"/>
+            </w:r>
+            <w:r>
+              <w:rPr>
+                <w:noProof/>
+                <w:webHidden/>
+              </w:rPr>
+              <w:instrText xml:space="preserve"> PAGEREF _Toc516391618 \h </w:instrText>
+            </w:r>
+            <w:r>
+              <w:rPr>
+                <w:noProof/>
+                <w:webHidden/>
+              </w:rPr>
+            </w:r>
+            <w:r>
+              <w:rPr>
+                <w:noProof/>
+                <w:webHidden/>
+              </w:rPr>
+              <w:fldChar w:fldCharType="separate"/>
+            </w:r>
+            <w:r>
+              <w:rPr>
+                <w:noProof/>
+                <w:webHidden/>
+              </w:rPr>
+              <w:t>5</w:t>
+            </w:r>
+            <w:r>
+              <w:rPr>
+                <w:noProof/>
+                <w:webHidden/>
+              </w:rPr>
+              <w:fldChar w:fldCharType="end"/>
+            </w:r>
+          </w:hyperlink>
+        </w:p>
+        <w:p>
+          <w:pPr>
+            <w:pStyle w:val="TOC3"/>
+            <w:tabs>
+              <w:tab w:val="left" w:pos="880"/>
+              <w:tab w:val="right" w:leader="dot" w:pos="9016"/>
+            </w:tabs>
+            <w:rPr>
+              <w:noProof/>
+              <w:lang w:eastAsia="en-AU"/>
+            </w:rPr>
+          </w:pPr>
+          <w:hyperlink w:anchor="_Toc516391619" w:history="1">
+            <w:r>
+              <w:rPr>
+                <w:rStyle w:val="Hyperlink"/>
+                <w:rFonts w:ascii="Symbol" w:eastAsiaTheme="majorEastAsia" w:hAnsi="Symbol" w:cstheme="majorBidi"/>
+                <w:bCs/>
+                <w:noProof/>
+              </w:rPr>
+              <w:t></w:t>
+            </w:r>
+            <w:r>
+              <w:rPr>
+                <w:noProof/>
+                <w:lang w:eastAsia="en-AU"/>
+              </w:rPr>
+              <w:tab/>
+            </w:r>
+            <w:r>
+              <w:rPr>
+                <w:rStyle w:val="Hyperlink"/>
+                <w:rFonts w:asciiTheme="majorHAnsi" w:eastAsiaTheme="majorEastAsia" w:hAnsiTheme="majorHAnsi" w:cstheme="majorBidi"/>
+                <w:bCs/>
+                <w:noProof/>
+              </w:rPr>
+              <w:t>The user could clear the error message</w:t>
+            </w:r>
+            <w:r>
+              <w:rPr>
+                <w:noProof/>
+                <w:webHidden/>
+              </w:rPr>
+              <w:tab/>
+            </w:r>
+            <w:r>
+              <w:rPr>
+                <w:noProof/>
+                <w:webHidden/>
+              </w:rPr>
+              <w:fldChar w:fldCharType="begin"/>
+            </w:r>
+            <w:r>
+              <w:rPr>
+                <w:noProof/>
+                <w:webHidden/>
+              </w:rPr>
+              <w:instrText xml:space="preserve"> PAGEREF _Toc516391619 \h </w:instrText>
+            </w:r>
+            <w:r>
+              <w:rPr>
+                <w:noProof/>
+                <w:webHidden/>
+              </w:rPr>
+            </w:r>
+            <w:r>
+              <w:rPr>
+                <w:noProof/>
+                <w:webHidden/>
+              </w:rPr>
+              <w:fldChar w:fldCharType="separate"/>
+            </w:r>
+            <w:r>
+              <w:rPr>
+                <w:noProof/>
+                <w:webHidden/>
+              </w:rPr>
+              <w:t>5</w:t>
+            </w:r>
+            <w:r>
+              <w:rPr>
+                <w:noProof/>
+                <w:webHidden/>
+              </w:rPr>
+              <w:fldChar w:fldCharType="end"/>
+            </w:r>
+          </w:hyperlink>
+        </w:p>
+        <w:p>
+          <w:pPr>
+            <w:pStyle w:val="TOC3"/>
+            <w:tabs>
+              <w:tab w:val="left" w:pos="880"/>
+              <w:tab w:val="right" w:leader="dot" w:pos="9016"/>
+            </w:tabs>
+            <w:rPr>
+              <w:noProof/>
+              <w:lang w:eastAsia="en-AU"/>
+            </w:rPr>
+          </w:pPr>
+          <w:hyperlink w:anchor="_Toc516391620" w:history="1">
+            <w:r>
+              <w:rPr>
+                <w:rStyle w:val="Hyperlink"/>
+                <w:rFonts w:ascii="Symbol" w:eastAsiaTheme="majorEastAsia" w:hAnsi="Symbol" w:cstheme="majorBidi"/>
+                <w:bCs/>
+                <w:noProof/>
+              </w:rPr>
+              <w:t></w:t>
+            </w:r>
+            <w:r>
+              <w:rPr>
+                <w:noProof/>
+                <w:lang w:eastAsia="en-AU"/>
+              </w:rPr>
+              <w:tab/>
+            </w:r>
+            <w:r>
+              <w:rPr>
+                <w:rStyle w:val="Hyperlink"/>
+                <w:rFonts w:asciiTheme="majorHAnsi" w:eastAsiaTheme="majorEastAsia" w:hAnsiTheme="majorHAnsi" w:cstheme="majorBidi"/>
+                <w:bCs/>
+                <w:noProof/>
+              </w:rPr>
+              <w:t>With correct data inputted a user could login their account</w:t>
+            </w:r>
+            <w:r>
+              <w:rPr>
+                <w:noProof/>
+                <w:webHidden/>
+              </w:rPr>
+              <w:tab/>
+            </w:r>
+            <w:r>
+              <w:rPr>
+                <w:noProof/>
+                <w:webHidden/>
+              </w:rPr>
+              <w:fldChar w:fldCharType="begin"/>
+            </w:r>
+            <w:r>
+              <w:rPr>
+                <w:noProof/>
+                <w:webHidden/>
+              </w:rPr>
+              <w:instrText xml:space="preserve"> PAGEREF _Toc516391620 \h </w:instrText>
+            </w:r>
+            <w:r>
+              <w:rPr>
+                <w:noProof/>
+                <w:webHidden/>
+              </w:rPr>
+            </w:r>
+            <w:r>
+              <w:rPr>
+                <w:noProof/>
+                <w:webHidden/>
+              </w:rPr>
+              <w:fldChar w:fldCharType="separate"/>
+            </w:r>
+            <w:r>
+              <w:rPr>
+                <w:noProof/>
+                <w:webHidden/>
+              </w:rPr>
+              <w:t>5</w:t>
+            </w:r>
+            <w:r>
+              <w:rPr>
+                <w:noProof/>
+                <w:webHidden/>
+              </w:rPr>
+              <w:fldChar w:fldCharType="end"/>
+            </w:r>
+          </w:hyperlink>
+        </w:p>
+        <w:p>
+          <w:pPr>
+            <w:pStyle w:val="TOC3"/>
+            <w:tabs>
+              <w:tab w:val="left" w:pos="880"/>
+              <w:tab w:val="right" w:leader="dot" w:pos="9016"/>
+            </w:tabs>
+            <w:rPr>
+              <w:noProof/>
+              <w:lang w:eastAsia="en-AU"/>
+            </w:rPr>
+          </w:pPr>
+          <w:hyperlink w:anchor="_Toc516391621" w:history="1">
+            <w:r>
+              <w:rPr>
+                <w:rStyle w:val="Hyperlink"/>
+                <w:rFonts w:ascii="Symbol" w:eastAsiaTheme="majorEastAsia" w:hAnsi="Symbol" w:cstheme="majorBidi"/>
+                <w:bCs/>
+                <w:noProof/>
+              </w:rPr>
+              <w:t></w:t>
+            </w:r>
+            <w:r>
+              <w:rPr>
+                <w:noProof/>
+                <w:lang w:eastAsia="en-AU"/>
+              </w:rPr>
+              <w:tab/>
+            </w:r>
+            <w:r>
+              <w:rPr>
+                <w:rStyle w:val="Hyperlink"/>
+                <w:rFonts w:asciiTheme="majorHAnsi" w:eastAsiaTheme="majorEastAsia" w:hAnsiTheme="majorHAnsi" w:cstheme="majorBidi"/>
+                <w:bCs/>
+                <w:noProof/>
+              </w:rPr>
+              <w:t>A user could skip login and continue as a Guest user</w:t>
+            </w:r>
+            <w:r>
+              <w:rPr>
+                <w:noProof/>
+                <w:webHidden/>
+              </w:rPr>
+              <w:tab/>
+            </w:r>
+            <w:r>
+              <w:rPr>
+                <w:noProof/>
+                <w:webHidden/>
+              </w:rPr>
+              <w:fldChar w:fldCharType="begin"/>
+            </w:r>
+            <w:r>
+              <w:rPr>
+                <w:noProof/>
+                <w:webHidden/>
+              </w:rPr>
+              <w:instrText xml:space="preserve"> PAGEREF _Toc516391621 \h </w:instrText>
+            </w:r>
+            <w:r>
+              <w:rPr>
+                <w:noProof/>
+                <w:webHidden/>
+              </w:rPr>
+            </w:r>
+            <w:r>
+              <w:rPr>
+                <w:noProof/>
+                <w:webHidden/>
+              </w:rPr>
+              <w:fldChar w:fldCharType="separate"/>
+            </w:r>
+            <w:r>
+              <w:rPr>
+                <w:noProof/>
+                <w:webHidden/>
+              </w:rPr>
+              <w:t>5</w:t>
             </w:r>
             <w:r>
               <w:rPr>
@@ -1203,13 +2069,13 @@
               <w:lang w:eastAsia="en-AU"/>
             </w:rPr>
           </w:pPr>
-          <w:hyperlink w:anchor="_Toc515955829" w:history="1">
+          <w:hyperlink w:anchor="_Toc516391622" w:history="1">
             <w:r>
               <w:rPr>
                 <w:rStyle w:val="Hyperlink"/>
                 <w:noProof/>
               </w:rPr>
-              <w:t>2.3.2</w:t>
+              <w:t>2.3.3</w:t>
             </w:r>
             <w:r>
               <w:rPr>
@@ -1223,6 +2089,90 @@
                 <w:rStyle w:val="Hyperlink"/>
                 <w:noProof/>
               </w:rPr>
+              <w:t>Observed Results</w:t>
+            </w:r>
+            <w:r>
+              <w:rPr>
+                <w:noProof/>
+                <w:webHidden/>
+              </w:rPr>
+              <w:tab/>
+            </w:r>
+            <w:r>
+              <w:rPr>
+                <w:noProof/>
+                <w:webHidden/>
+              </w:rPr>
+              <w:fldChar w:fldCharType="begin"/>
+            </w:r>
+            <w:r>
+              <w:rPr>
+                <w:noProof/>
+                <w:webHidden/>
+              </w:rPr>
+              <w:instrText xml:space="preserve"> PAGEREF _Toc516391622 \h </w:instrText>
+            </w:r>
+            <w:r>
+              <w:rPr>
+                <w:noProof/>
+                <w:webHidden/>
+              </w:rPr>
+            </w:r>
+            <w:r>
+              <w:rPr>
+                <w:noProof/>
+                <w:webHidden/>
+              </w:rPr>
+              <w:fldChar w:fldCharType="separate"/>
+            </w:r>
+            <w:r>
+              <w:rPr>
+                <w:noProof/>
+                <w:webHidden/>
+              </w:rPr>
+              <w:t>5</w:t>
+            </w:r>
+            <w:r>
+              <w:rPr>
+                <w:noProof/>
+                <w:webHidden/>
+              </w:rPr>
+              <w:fldChar w:fldCharType="end"/>
+            </w:r>
+          </w:hyperlink>
+        </w:p>
+        <w:p>
+          <w:pPr>
+            <w:pStyle w:val="TOC3"/>
+            <w:tabs>
+              <w:tab w:val="left" w:pos="1320"/>
+              <w:tab w:val="right" w:leader="dot" w:pos="9016"/>
+            </w:tabs>
+            <w:rPr>
+              <w:noProof/>
+              <w:lang w:eastAsia="en-AU"/>
+            </w:rPr>
+          </w:pPr>
+          <w:hyperlink w:anchor="_Toc516391623" w:history="1">
+            <w:r>
+              <w:rPr>
+                <w:rStyle w:val="Hyperlink"/>
+                <w:noProof/>
+              </w:rPr>
+              <w:t>2.3.4</w:t>
+            </w:r>
+            <w:r>
+              <w:rPr>
+                <w:noProof/>
+                <w:lang w:eastAsia="en-AU"/>
+              </w:rPr>
+              <w:tab/>
+            </w:r>
+            <w:r>
+              <w:rPr>
+                <w:rStyle w:val="Hyperlink"/>
+                <w:noProof/>
+              </w:rPr>
               <w:t>Analysis Tracking</w:t>
             </w:r>
             <w:r>
@@ -1244,7 +2194,7 @@
                 <w:noProof/>
                 <w:webHidden/>
               </w:rPr>
-              <w:instrText xml:space="preserve"> PAGEREF _Toc515955829 \h </w:instrText>
+              <w:instrText xml:space="preserve"> PAGEREF _Toc516391623 \h </w:instrText>
             </w:r>
             <w:r>
               <w:rPr>
@@ -1264,7 +2214,7 @@
                 <w:noProof/>
                 <w:webHidden/>
               </w:rPr>
-              <w:t>3</w:t>
+              <w:t>5</w:t>
             </w:r>
             <w:r>
               <w:rPr>
@@ -1287,7 +2237,7 @@
               <w:lang w:eastAsia="en-AU"/>
             </w:rPr>
           </w:pPr>
-          <w:hyperlink w:anchor="_Toc515955830" w:history="1">
+          <w:hyperlink w:anchor="_Toc516391624" w:history="1">
             <w:r>
               <w:rPr>
                 <w:rStyle w:val="Hyperlink"/>
@@ -1328,7 +2278,7 @@
                 <w:noProof/>
                 <w:webHidden/>
               </w:rPr>
-              <w:instrText xml:space="preserve"> PAGEREF _Toc515955830 \h </w:instrText>
+              <w:instrText xml:space="preserve"> PAGEREF _Toc516391624 \h </w:instrText>
             </w:r>
             <w:r>
               <w:rPr>
@@ -1348,7 +2298,7 @@
                 <w:noProof/>
                 <w:webHidden/>
               </w:rPr>
-              <w:t>3</w:t>
+              <w:t>5</w:t>
             </w:r>
             <w:r>
               <w:rPr>
@@ -1371,7 +2321,7 @@
               <w:lang w:eastAsia="en-AU"/>
             </w:rPr>
           </w:pPr>
-          <w:hyperlink w:anchor="_Toc515955831" w:history="1">
+          <w:hyperlink w:anchor="_Toc516391625" w:history="1">
             <w:r>
               <w:rPr>
                 <w:rStyle w:val="Hyperlink"/>
@@ -1412,7 +2362,7 @@
                 <w:noProof/>
                 <w:webHidden/>
               </w:rPr>
-              <w:instrText xml:space="preserve"> PAGEREF _Toc515955831 \h </w:instrText>
+              <w:instrText xml:space="preserve"> PAGEREF _Toc516391625 \h </w:instrText>
             </w:r>
             <w:r>
               <w:rPr>
@@ -1432,7 +2382,97 @@
                 <w:noProof/>
                 <w:webHidden/>
               </w:rPr>
-              <w:t>3</w:t>
+              <w:t>5</w:t>
+            </w:r>
+            <w:r>
+              <w:rPr>
+                <w:noProof/>
+                <w:webHidden/>
+              </w:rPr>
+              <w:fldChar w:fldCharType="end"/>
+            </w:r>
+          </w:hyperlink>
+        </w:p>
+        <w:p>
+          <w:pPr>
+            <w:pStyle w:val="TOC3"/>
+            <w:tabs>
+              <w:tab w:val="left" w:pos="1100"/>
+              <w:tab w:val="right" w:leader="dot" w:pos="9016"/>
+            </w:tabs>
+            <w:rPr>
+              <w:noProof/>
+              <w:lang w:eastAsia="en-AU"/>
+            </w:rPr>
+          </w:pPr>
+          <w:hyperlink w:anchor="_Toc516391626" w:history="1">
+            <w:r>
+              <w:rPr>
+                <w:rStyle w:val="Hyperlink"/>
+                <w:rFonts w:asciiTheme="majorHAnsi" w:eastAsiaTheme="majorEastAsia" w:hAnsiTheme="majorHAnsi" w:cstheme="majorBidi"/>
+                <w:b/>
+                <w:bCs/>
+                <w:noProof/>
+              </w:rPr>
+              <w:t>2.4.2</w:t>
+            </w:r>
+            <w:r>
+              <w:rPr>
+                <w:noProof/>
+                <w:lang w:eastAsia="en-AU"/>
+              </w:rPr>
+              <w:tab/>
+            </w:r>
+            <w:r>
+              <w:rPr>
+                <w:rStyle w:val="Hyperlink"/>
+                <w:rFonts w:asciiTheme="majorHAnsi" w:eastAsiaTheme="majorEastAsia" w:hAnsiTheme="majorHAnsi" w:cstheme="majorBidi"/>
+                <w:b/>
+                <w:bCs/>
+                <w:noProof/>
+              </w:rPr>
+              <w:t>Expected Results</w:t>
+            </w:r>
+            <w:r>
+              <w:rPr>
+                <w:noProof/>
+                <w:webHidden/>
+              </w:rPr>
+              <w:tab/>
+            </w:r>
+            <w:r>
+              <w:rPr>
+                <w:noProof/>
+                <w:webHidden/>
+              </w:rPr>
+              <w:fldChar w:fldCharType="begin"/>
+            </w:r>
+            <w:r>
+              <w:rPr>
+                <w:noProof/>
+                <w:webHidden/>
+              </w:rPr>
+              <w:instrText xml:space="preserve"> PAGEREF _Toc516391626 \h </w:instrText>
+            </w:r>
+            <w:r>
+              <w:rPr>
+                <w:noProof/>
+                <w:webHidden/>
+              </w:rPr>
+            </w:r>
+            <w:r>
+              <w:rPr>
+                <w:noProof/>
+                <w:webHidden/>
+              </w:rPr>
+              <w:fldChar w:fldCharType="separate"/>
+            </w:r>
+            <w:r>
+              <w:rPr>
+                <w:noProof/>
+                <w:webHidden/>
+              </w:rPr>
+              <w:t>6</w:t>
             </w:r>
             <w:r>
               <w:rPr>
@@ -1455,13 +2495,13 @@
               <w:lang w:eastAsia="en-AU"/>
             </w:rPr>
           </w:pPr>
-          <w:hyperlink w:anchor="_Toc515955832" w:history="1">
+          <w:hyperlink w:anchor="_Toc516391627" w:history="1">
             <w:r>
               <w:rPr>
                 <w:rStyle w:val="Hyperlink"/>
                 <w:noProof/>
               </w:rPr>
-              <w:t>2.4.2</w:t>
+              <w:t>2.4.3</w:t>
             </w:r>
             <w:r>
               <w:rPr>
@@ -1475,6 +2515,90 @@
                 <w:rStyle w:val="Hyperlink"/>
                 <w:noProof/>
               </w:rPr>
+              <w:t>Observed Results</w:t>
+            </w:r>
+            <w:r>
+              <w:rPr>
+                <w:noProof/>
+                <w:webHidden/>
+              </w:rPr>
+              <w:tab/>
+            </w:r>
+            <w:r>
+              <w:rPr>
+                <w:noProof/>
+                <w:webHidden/>
+              </w:rPr>
+              <w:fldChar w:fldCharType="begin"/>
+            </w:r>
+            <w:r>
+              <w:rPr>
+                <w:noProof/>
+                <w:webHidden/>
+              </w:rPr>
+              <w:instrText xml:space="preserve"> PAGEREF _Toc516391627 \h </w:instrText>
+            </w:r>
+            <w:r>
+              <w:rPr>
+                <w:noProof/>
+                <w:webHidden/>
+              </w:rPr>
+            </w:r>
+            <w:r>
+              <w:rPr>
+                <w:noProof/>
+                <w:webHidden/>
+              </w:rPr>
+              <w:fldChar w:fldCharType="separate"/>
+            </w:r>
+            <w:r>
+              <w:rPr>
+                <w:noProof/>
+                <w:webHidden/>
+              </w:rPr>
+              <w:t>6</w:t>
+            </w:r>
+            <w:r>
+              <w:rPr>
+                <w:noProof/>
+                <w:webHidden/>
+              </w:rPr>
+              <w:fldChar w:fldCharType="end"/>
+            </w:r>
+          </w:hyperlink>
+        </w:p>
+        <w:p>
+          <w:pPr>
+            <w:pStyle w:val="TOC3"/>
+            <w:tabs>
+              <w:tab w:val="left" w:pos="1320"/>
+              <w:tab w:val="right" w:leader="dot" w:pos="9016"/>
+            </w:tabs>
+            <w:rPr>
+              <w:noProof/>
+              <w:lang w:eastAsia="en-AU"/>
+            </w:rPr>
+          </w:pPr>
+          <w:hyperlink w:anchor="_Toc516391628" w:history="1">
+            <w:r>
+              <w:rPr>
+                <w:rStyle w:val="Hyperlink"/>
+                <w:noProof/>
+              </w:rPr>
+              <w:t>2.4.4</w:t>
+            </w:r>
+            <w:r>
+              <w:rPr>
+                <w:noProof/>
+                <w:lang w:eastAsia="en-AU"/>
+              </w:rPr>
+              <w:tab/>
+            </w:r>
+            <w:r>
+              <w:rPr>
+                <w:rStyle w:val="Hyperlink"/>
+                <w:noProof/>
+              </w:rPr>
               <w:t>Analysis Tracking</w:t>
             </w:r>
             <w:r>
@@ -1496,7 +2620,7 @@
                 <w:noProof/>
                 <w:webHidden/>
               </w:rPr>
-              <w:instrText xml:space="preserve"> PAGEREF _Toc515955832 \h </w:instrText>
+              <w:instrText xml:space="preserve"> PAGEREF _Toc516391628 \h </w:instrText>
             </w:r>
             <w:r>
               <w:rPr>
@@ -1516,7 +2640,7 @@
                 <w:noProof/>
                 <w:webHidden/>
               </w:rPr>
-              <w:t>4</w:t>
+              <w:t>6</w:t>
             </w:r>
             <w:r>
               <w:rPr>
@@ -1539,7 +2663,7 @@
               <w:lang w:eastAsia="en-AU"/>
             </w:rPr>
           </w:pPr>
-          <w:hyperlink w:anchor="_Toc515955833" w:history="1">
+          <w:hyperlink w:anchor="_Toc516391629" w:history="1">
             <w:r>
               <w:rPr>
                 <w:rStyle w:val="Hyperlink"/>
@@ -1580,7 +2704,7 @@
                 <w:noProof/>
                 <w:webHidden/>
               </w:rPr>
-              <w:instrText xml:space="preserve"> PAGEREF _Toc515955833 \h </w:instrText>
+              <w:instrText xml:space="preserve"> PAGEREF _Toc516391629 \h </w:instrText>
             </w:r>
             <w:r>
               <w:rPr>
@@ -1600,7 +2724,7 @@
                 <w:noProof/>
                 <w:webHidden/>
               </w:rPr>
-              <w:t>4</w:t>
+              <w:t>6</w:t>
             </w:r>
             <w:r>
               <w:rPr>
@@ -1623,7 +2747,7 @@
               <w:lang w:eastAsia="en-AU"/>
             </w:rPr>
           </w:pPr>
-          <w:hyperlink w:anchor="_Toc515955834" w:history="1">
+          <w:hyperlink w:anchor="_Toc516391630" w:history="1">
             <w:r>
               <w:rPr>
                 <w:rStyle w:val="Hyperlink"/>
@@ -1664,7 +2788,7 @@
                 <w:noProof/>
                 <w:webHidden/>
               </w:rPr>
-              <w:instrText xml:space="preserve"> PAGEREF _Toc515955834 \h </w:instrText>
+              <w:instrText xml:space="preserve"> PAGEREF _Toc516391630 \h </w:instrText>
             </w:r>
             <w:r>
               <w:rPr>
@@ -1684,7 +2808,7 @@
                 <w:noProof/>
                 <w:webHidden/>
               </w:rPr>
-              <w:t>4</w:t>
+              <w:t>6</w:t>
             </w:r>
             <w:r>
               <w:rPr>
@@ -1707,7 +2831,7 @@
               <w:lang w:eastAsia="en-AU"/>
             </w:rPr>
           </w:pPr>
-          <w:hyperlink w:anchor="_Toc515955835" w:history="1">
+          <w:hyperlink w:anchor="_Toc516391631" w:history="1">
             <w:r>
               <w:rPr>
                 <w:rStyle w:val="Hyperlink"/>
@@ -1748,7 +2872,7 @@
                 <w:noProof/>
                 <w:webHidden/>
               </w:rPr>
-              <w:instrText xml:space="preserve"> PAGEREF _Toc515955835 \h </w:instrText>
+              <w:instrText xml:space="preserve"> PAGEREF _Toc516391631 \h </w:instrText>
             </w:r>
             <w:r>
               <w:rPr>
@@ -1768,7 +2892,7 @@
                 <w:noProof/>
                 <w:webHidden/>
               </w:rPr>
-              <w:t>4</w:t>
+              <w:t>6</w:t>
             </w:r>
             <w:r>
               <w:rPr>
@@ -1791,7 +2915,7 @@
               <w:lang w:eastAsia="en-AU"/>
             </w:rPr>
           </w:pPr>
-          <w:hyperlink w:anchor="_Toc515955836" w:history="1">
+          <w:hyperlink w:anchor="_Toc516391632" w:history="1">
             <w:r>
               <w:rPr>
                 <w:rStyle w:val="Hyperlink"/>
@@ -1832,7 +2956,7 @@
                 <w:noProof/>
                 <w:webHidden/>
               </w:rPr>
-              <w:instrText xml:space="preserve"> PAGEREF _Toc515955836 \h </w:instrText>
+              <w:instrText xml:space="preserve"> PAGEREF _Toc516391632 \h </w:instrText>
             </w:r>
             <w:r>
               <w:rPr>
@@ -1852,7 +2976,7 @@
                 <w:noProof/>
                 <w:webHidden/>
               </w:rPr>
-              <w:t>4</w:t>
+              <w:t>7</w:t>
             </w:r>
             <w:r>
               <w:rPr>
@@ -1875,7 +2999,7 @@
               <w:lang w:eastAsia="en-AU"/>
             </w:rPr>
           </w:pPr>
-          <w:hyperlink w:anchor="_Toc515955837" w:history="1">
+          <w:hyperlink w:anchor="_Toc516391633" w:history="1">
             <w:r>
               <w:rPr>
                 <w:rStyle w:val="Hyperlink"/>
@@ -1916,7 +3040,7 @@
                 <w:noProof/>
                 <w:webHidden/>
               </w:rPr>
-              <w:instrText xml:space="preserve"> PAGEREF _Toc515955837 \h </w:instrText>
+              <w:instrText xml:space="preserve"> PAGEREF _Toc516391633 \h </w:instrText>
             </w:r>
             <w:r>
               <w:rPr>
@@ -1936,7 +3060,7 @@
                 <w:noProof/>
                 <w:webHidden/>
               </w:rPr>
-              <w:t>4</w:t>
+              <w:t>7</w:t>
             </w:r>
             <w:r>
               <w:rPr>
@@ -1959,7 +3083,7 @@
               <w:lang w:eastAsia="en-AU"/>
             </w:rPr>
           </w:pPr>
-          <w:hyperlink w:anchor="_Toc515955838" w:history="1">
+          <w:hyperlink w:anchor="_Toc516391634" w:history="1">
             <w:r>
               <w:rPr>
                 <w:rStyle w:val="Hyperlink"/>
@@ -2000,7 +3124,7 @@
                 <w:noProof/>
                 <w:webHidden/>
               </w:rPr>
-              <w:instrText xml:space="preserve"> PAGEREF _Toc515955838 \h </w:instrText>
+              <w:instrText xml:space="preserve"> PAGEREF _Toc516391634 \h </w:instrText>
             </w:r>
             <w:r>
               <w:rPr>
@@ -2020,7 +3144,259 @@
                 <w:noProof/>
                 <w:webHidden/>
               </w:rPr>
-              <w:t>4</w:t>
+              <w:t>7</w:t>
+            </w:r>
+            <w:r>
+              <w:rPr>
+                <w:noProof/>
+                <w:webHidden/>
+              </w:rPr>
+              <w:fldChar w:fldCharType="end"/>
+            </w:r>
+          </w:hyperlink>
+        </w:p>
+        <w:p>
+          <w:pPr>
+            <w:pStyle w:val="TOC2"/>
+            <w:tabs>
+              <w:tab w:val="left" w:pos="880"/>
+              <w:tab w:val="right" w:leader="dot" w:pos="9016"/>
+            </w:tabs>
+            <w:rPr>
+              <w:noProof/>
+              <w:lang w:eastAsia="en-AU"/>
+            </w:rPr>
+          </w:pPr>
+          <w:hyperlink w:anchor="_Toc516391635" w:history="1">
+            <w:r>
+              <w:rPr>
+                <w:rStyle w:val="Hyperlink"/>
+                <w:noProof/>
+              </w:rPr>
+              <w:t>2.7</w:t>
+            </w:r>
+            <w:r>
+              <w:rPr>
+                <w:noProof/>
+                <w:lang w:eastAsia="en-AU"/>
+              </w:rPr>
+              <w:tab/>
+            </w:r>
+            <w:r>
+              <w:rPr>
+                <w:rStyle w:val="Hyperlink"/>
+                <w:noProof/>
+              </w:rPr>
+              <w:t>Exception Server Error</w:t>
+            </w:r>
+            <w:r>
+              <w:rPr>
+                <w:noProof/>
+                <w:webHidden/>
+              </w:rPr>
+              <w:tab/>
+            </w:r>
+            <w:r>
+              <w:rPr>
+                <w:noProof/>
+                <w:webHidden/>
+              </w:rPr>
+              <w:fldChar w:fldCharType="begin"/>
+            </w:r>
+            <w:r>
+              <w:rPr>
+                <w:noProof/>
+                <w:webHidden/>
+              </w:rPr>
+              <w:instrText xml:space="preserve"> PAGEREF _Toc516391635 \h </w:instrText>
+            </w:r>
+            <w:r>
+              <w:rPr>
+                <w:noProof/>
+                <w:webHidden/>
+              </w:rPr>
+            </w:r>
+            <w:r>
+              <w:rPr>
+                <w:noProof/>
+                <w:webHidden/>
+              </w:rPr>
+              <w:fldChar w:fldCharType="separate"/>
+            </w:r>
+            <w:r>
+              <w:rPr>
+                <w:noProof/>
+                <w:webHidden/>
+              </w:rPr>
+              <w:t>8</w:t>
+            </w:r>
+            <w:r>
+              <w:rPr>
+                <w:noProof/>
+                <w:webHidden/>
+              </w:rPr>
+              <w:fldChar w:fldCharType="end"/>
+            </w:r>
+          </w:hyperlink>
+        </w:p>
+        <w:p>
+          <w:pPr>
+            <w:pStyle w:val="TOC3"/>
+            <w:tabs>
+              <w:tab w:val="left" w:pos="1320"/>
+              <w:tab w:val="right" w:leader="dot" w:pos="9016"/>
+            </w:tabs>
+            <w:rPr>
+              <w:noProof/>
+              <w:lang w:eastAsia="en-AU"/>
+            </w:rPr>
+          </w:pPr>
+          <w:hyperlink w:anchor="_Toc516391636" w:history="1">
+            <w:r>
+              <w:rPr>
+                <w:rStyle w:val="Hyperlink"/>
+                <w:noProof/>
+              </w:rPr>
+              <w:t>2.7.1</w:t>
+            </w:r>
+            <w:r>
+              <w:rPr>
+                <w:noProof/>
+                <w:lang w:eastAsia="en-AU"/>
+              </w:rPr>
+              <w:tab/>
+            </w:r>
+            <w:r>
+              <w:rPr>
+                <w:rStyle w:val="Hyperlink"/>
+                <w:noProof/>
+              </w:rPr>
+              <w:t>Report</w:t>
+            </w:r>
+            <w:r>
+              <w:rPr>
+                <w:noProof/>
+                <w:webHidden/>
+              </w:rPr>
+              <w:tab/>
+            </w:r>
+            <w:r>
+              <w:rPr>
+                <w:noProof/>
+                <w:webHidden/>
+              </w:rPr>
+              <w:fldChar w:fldCharType="begin"/>
+            </w:r>
+            <w:r>
+              <w:rPr>
+                <w:noProof/>
+                <w:webHidden/>
+              </w:rPr>
+              <w:instrText xml:space="preserve"> PAGEREF _Toc516391636 \h </w:instrText>
+            </w:r>
+            <w:r>
+              <w:rPr>
+                <w:noProof/>
+                <w:webHidden/>
+              </w:rPr>
+            </w:r>
+            <w:r>
+              <w:rPr>
+                <w:noProof/>
+                <w:webHidden/>
+              </w:rPr>
+              <w:fldChar w:fldCharType="separate"/>
+            </w:r>
+            <w:r>
+              <w:rPr>
+                <w:noProof/>
+                <w:webHidden/>
+              </w:rPr>
+              <w:t>8</w:t>
+            </w:r>
+            <w:r>
+              <w:rPr>
+                <w:noProof/>
+                <w:webHidden/>
+              </w:rPr>
+              <w:fldChar w:fldCharType="end"/>
+            </w:r>
+          </w:hyperlink>
+        </w:p>
+        <w:p>
+          <w:pPr>
+            <w:pStyle w:val="TOC3"/>
+            <w:tabs>
+              <w:tab w:val="left" w:pos="1320"/>
+              <w:tab w:val="right" w:leader="dot" w:pos="9016"/>
+            </w:tabs>
+            <w:rPr>
+              <w:noProof/>
+              <w:lang w:eastAsia="en-AU"/>
+            </w:rPr>
+          </w:pPr>
+          <w:hyperlink w:anchor="_Toc516391637" w:history="1">
+            <w:r>
+              <w:rPr>
+                <w:rStyle w:val="Hyperlink"/>
+                <w:noProof/>
+              </w:rPr>
+              <w:t>2.7.2</w:t>
+            </w:r>
+            <w:r>
+              <w:rPr>
+                <w:noProof/>
+                <w:lang w:eastAsia="en-AU"/>
+              </w:rPr>
+              <w:tab/>
+            </w:r>
+            <w:r>
+              <w:rPr>
+                <w:rStyle w:val="Hyperlink"/>
+                <w:noProof/>
+              </w:rPr>
+              <w:t>Analysis Tracking</w:t>
+            </w:r>
+            <w:r>
+              <w:rPr>
+                <w:noProof/>
+                <w:webHidden/>
+              </w:rPr>
+              <w:tab/>
+            </w:r>
+            <w:r>
+              <w:rPr>
+                <w:noProof/>
+                <w:webHidden/>
+              </w:rPr>
+              <w:fldChar w:fldCharType="begin"/>
+            </w:r>
+            <w:r>
+              <w:rPr>
+                <w:noProof/>
+                <w:webHidden/>
+              </w:rPr>
+              <w:instrText xml:space="preserve"> PAGEREF _Toc516391637 \h </w:instrText>
+            </w:r>
+            <w:r>
+              <w:rPr>
+                <w:noProof/>
+                <w:webHidden/>
+              </w:rPr>
+            </w:r>
+            <w:r>
+              <w:rPr>
+                <w:noProof/>
+                <w:webHidden/>
+              </w:rPr>
+              <w:fldChar w:fldCharType="separate"/>
+            </w:r>
+            <w:r>
+              <w:rPr>
+                <w:noProof/>
+                <w:webHidden/>
+              </w:rPr>
+              <w:t>8</w:t>
             </w:r>
             <w:r>
               <w:rPr>
@@ -2043,7 +3419,7 @@
               <w:lang w:eastAsia="en-AU"/>
             </w:rPr>
           </w:pPr>
-          <w:hyperlink w:anchor="_Toc515955839" w:history="1">
+          <w:hyperlink w:anchor="_Toc516391638" w:history="1">
             <w:r>
               <w:rPr>
                 <w:rStyle w:val="Hyperlink"/>
@@ -2084,7 +3460,7 @@
                 <w:noProof/>
                 <w:webHidden/>
               </w:rPr>
-              <w:instrText xml:space="preserve"> PAGEREF _Toc515955839 \h </w:instrText>
+              <w:instrText xml:space="preserve"> PAGEREF _Toc516391638 \h </w:instrText>
             </w:r>
             <w:r>
               <w:rPr>
@@ -2104,7 +3480,7 @@
                 <w:noProof/>
                 <w:webHidden/>
               </w:rPr>
-              <w:t>4</w:t>
+              <w:t>8</w:t>
             </w:r>
             <w:r>
               <w:rPr>
@@ -2127,7 +3503,7 @@
               <w:lang w:eastAsia="en-AU"/>
             </w:rPr>
           </w:pPr>
-          <w:hyperlink w:anchor="_Toc515955840" w:history="1">
+          <w:hyperlink w:anchor="_Toc516391639" w:history="1">
             <w:r>
               <w:rPr>
                 <w:rStyle w:val="Hyperlink"/>
@@ -2168,7 +3544,7 @@
                 <w:noProof/>
                 <w:webHidden/>
               </w:rPr>
-              <w:instrText xml:space="preserve"> PAGEREF _Toc515955840 \h </w:instrText>
+              <w:instrText xml:space="preserve"> PAGEREF _Toc516391639 \h </w:instrText>
             </w:r>
             <w:r>
               <w:rPr>
@@ -2188,7 +3564,7 @@
                 <w:noProof/>
                 <w:webHidden/>
               </w:rPr>
-              <w:t>5</w:t>
+              <w:t>8</w:t>
             </w:r>
             <w:r>
               <w:rPr>
@@ -2222,12 +3598,11 @@
       <w:pPr>
         <w:pStyle w:val="Heading1"/>
       </w:pPr>
-      <w:bookmarkStart w:id="0" w:name="_Toc515955819"/>
-      <w:r>
-        <w:lastRenderedPageBreak/>
+      <w:bookmarkStart w:id="1" w:name="_Toc516391602"/>
+      <w:r>
         <w:t>Introduction</w:t>
       </w:r>
-      <w:bookmarkEnd w:id="0"/>
+      <w:bookmarkEnd w:id="1"/>
     </w:p>
     <w:p>
       <w:pPr>
@@ -2330,85 +3705,73 @@
       <w:pPr>
         <w:pStyle w:val="Heading1"/>
       </w:pPr>
-      <w:bookmarkStart w:id="1" w:name="_Toc515955820"/>
+      <w:bookmarkStart w:id="2" w:name="_Toc516391603"/>
       <w:r>
         <w:t>Test Reports</w:t>
-      </w:r>
-      <w:bookmarkEnd w:id="1"/>
-    </w:p>
-    <w:p>
-      <w:pPr>
-        <w:pStyle w:val="Heading2"/>
-      </w:pPr>
-      <w:bookmarkStart w:id="2" w:name="_Toc515955821"/>
-      <w:r>
-        <w:t>Launch Application</w:t>
       </w:r>
       <w:bookmarkEnd w:id="2"/>
     </w:p>
     <w:p>
       <w:pPr>
-        <w:pStyle w:val="Heading3"/>
-      </w:pPr>
-      <w:bookmarkStart w:id="3" w:name="_Toc515955822"/>
-      <w:r>
-        <w:t>Report</w:t>
+        <w:pStyle w:val="Heading2"/>
+      </w:pPr>
+      <w:bookmarkStart w:id="3" w:name="_Toc516391604"/>
+      <w:r>
+        <w:t>Launch Application</w:t>
       </w:r>
       <w:bookmarkEnd w:id="3"/>
     </w:p>
     <w:p>
-      <w:r>
-        <w:t>Two tests were completed, these can be seen</w:t>
-      </w:r>
-      <w:r>
-        <w:t xml:space="preserve"> in detail</w:t>
-      </w:r>
-      <w:r>
-        <w:t xml:space="preserve"> on the </w:t>
-      </w:r>
-      <w:commentRangeStart w:id="4"/>
-      <w:r>
-        <w:t xml:space="preserve">Launch App UAT </w:t>
-      </w:r>
-      <w:commentRangeEnd w:id="4"/>
-      <w:r>
-        <w:rPr>
-          <w:rStyle w:val="CommentReference"/>
-        </w:rPr>
-        <w:commentReference w:id="4"/>
-      </w:r>
-      <w:r>
-        <w:t xml:space="preserve">test script, these tests plus accompanied screen shots show that the application launches as expected </w:t>
-      </w:r>
-      <w:r>
-        <w:t xml:space="preserve">starting with display of the splash screen and that it then opens login / register screen. </w:t>
-      </w:r>
-      <w:r>
-        <w:t xml:space="preserve">All of the launch application tests passed on first run, </w:t>
-      </w:r>
-      <w:r>
-        <w:t>the</w:t>
-      </w:r>
-      <w:r>
-        <w:t xml:space="preserve"> application opened at the splash screen and progressed to the login/ register screen after the </w:t>
-      </w:r>
-      <w:r>
-        <w:t>allotted</w:t>
-      </w:r>
-      <w:r>
-        <w:t xml:space="preserve"> </w:t>
-      </w:r>
-      <w:r>
-        <w:t>time.</w:t>
-      </w:r>
+      <w:pPr>
+        <w:pStyle w:val="Heading3"/>
+      </w:pPr>
+      <w:bookmarkStart w:id="4" w:name="_Toc516391605"/>
+      <w:r>
+        <w:t>Report</w:t>
+      </w:r>
+      <w:bookmarkEnd w:id="4"/>
     </w:p>
     <w:p>
+      <w:r>
+        <w:t>Two tests were completed, these can be seen</w:t>
+      </w:r>
+      <w:r>
+        <w:t xml:space="preserve"> in detail</w:t>
+      </w:r>
+      <w:r>
+        <w:t xml:space="preserve"> on the Launch App UAT test script, these tests plus accompanied screen shots show that the application launches as expected </w:t>
+      </w:r>
+      <w:r>
+        <w:t xml:space="preserve">starting with display of the splash screen and that it then opens login / register screen. </w:t>
+      </w:r>
+      <w:r>
+        <w:t xml:space="preserve">All of the launch application tests passed on first run, </w:t>
+      </w:r>
+      <w:r>
+        <w:t>the</w:t>
+      </w:r>
+      <w:r>
+        <w:t xml:space="preserve"> application opened at the splash screen and progressed to the login/ register screen after the </w:t>
+      </w:r>
+      <w:r>
+        <w:t>allotted</w:t>
+      </w:r>
+      <w:r>
+        <w:t xml:space="preserve"> </w:t>
+      </w:r>
+      <w:r>
+        <w:t>time.</w:t>
+      </w:r>
+    </w:p>
+    <w:p>
       <w:pPr>
         <w:pStyle w:val="Heading3"/>
       </w:pPr>
+      <w:bookmarkStart w:id="5" w:name="_Toc516391606"/>
       <w:r>
         <w:t>Expected Results</w:t>
       </w:r>
+      <w:bookmarkEnd w:id="5"/>
     </w:p>
     <w:p>
       <w:pPr>
@@ -2453,9 +3816,12 @@
       <w:pPr>
         <w:pStyle w:val="Heading3"/>
       </w:pPr>
-      <w:r>
+      <w:bookmarkStart w:id="6" w:name="_Toc516391607"/>
+      <w:r>
+        <w:lastRenderedPageBreak/>
         <w:t>Observed Results</w:t>
       </w:r>
+      <w:bookmarkEnd w:id="6"/>
     </w:p>
     <w:p>
       <w:pPr>
@@ -2473,11 +3839,11 @@
       <w:pPr>
         <w:pStyle w:val="Heading3"/>
       </w:pPr>
-      <w:bookmarkStart w:id="5" w:name="_Toc515955823"/>
+      <w:bookmarkStart w:id="7" w:name="_Toc516391608"/>
       <w:r>
         <w:t>Analysis Tracking</w:t>
       </w:r>
-      <w:bookmarkEnd w:id="5"/>
+      <w:bookmarkEnd w:id="7"/>
     </w:p>
     <w:p>
       <w:pPr>
@@ -2527,7 +3893,7 @@
                 <w:lang w:val="nl-NL"/>
               </w:rPr>
             </w:pPr>
-            <w:bookmarkStart w:id="6" w:name="_Hlk515899257"/>
+            <w:bookmarkStart w:id="8" w:name="_Hlk515899257"/>
             <w:r>
               <w:rPr>
                 <w:lang w:val="nl-NL"/>
@@ -3119,6 +4485,7 @@
           </w:p>
         </w:tc>
       </w:tr>
+      <w:bookmarkEnd w:id="8"/>
     </w:tbl>
     <w:p>
       <w:pPr>
@@ -3129,8 +4496,6 @@
         </w:numPr>
         <w:ind w:left="576"/>
       </w:pPr>
-      <w:bookmarkStart w:id="7" w:name="_Toc515955824"/>
-      <w:bookmarkEnd w:id="6"/>
     </w:p>
     <w:p>
       <w:pPr>
@@ -3152,21 +4517,22 @@
       <w:pPr>
         <w:pStyle w:val="Heading2"/>
       </w:pPr>
+      <w:bookmarkStart w:id="9" w:name="_Toc516391609"/>
       <w:r>
         <w:lastRenderedPageBreak/>
         <w:t>Register</w:t>
       </w:r>
-      <w:bookmarkEnd w:id="7"/>
+      <w:bookmarkEnd w:id="9"/>
     </w:p>
     <w:p>
       <w:pPr>
         <w:pStyle w:val="Heading3"/>
       </w:pPr>
-      <w:bookmarkStart w:id="8" w:name="_Toc515955825"/>
+      <w:bookmarkStart w:id="10" w:name="_Toc516391610"/>
       <w:r>
         <w:t>Report</w:t>
       </w:r>
-      <w:bookmarkEnd w:id="8"/>
+      <w:bookmarkEnd w:id="10"/>
     </w:p>
     <w:p>
       <w:r>
@@ -3176,21 +4542,7 @@
         <w:t xml:space="preserve">in detail </w:t>
       </w:r>
       <w:r>
-        <w:t xml:space="preserve">in the </w:t>
-      </w:r>
-      <w:commentRangeStart w:id="9"/>
-      <w:r>
-        <w:t xml:space="preserve">Register Account UAT </w:t>
-      </w:r>
-      <w:commentRangeEnd w:id="9"/>
-      <w:r>
-        <w:rPr>
-          <w:rStyle w:val="CommentReference"/>
-        </w:rPr>
-        <w:commentReference w:id="9"/>
-      </w:r>
-      <w:r>
-        <w:t xml:space="preserve">test scripts, </w:t>
+        <w:t xml:space="preserve">in the Register Account UAT test scripts, </w:t>
       </w:r>
       <w:r>
         <w:t>with seven running as expected and two failing on first run but passing after implementation was redone.</w:t>
@@ -3248,10 +4600,11 @@
       <w:pPr>
         <w:pStyle w:val="Heading3"/>
       </w:pPr>
-      <w:bookmarkStart w:id="10" w:name="_Toc515955826"/>
+      <w:bookmarkStart w:id="11" w:name="_Toc516391611"/>
       <w:r>
         <w:t>Expected Results</w:t>
       </w:r>
+      <w:bookmarkEnd w:id="11"/>
     </w:p>
     <w:p>
       <w:pPr>
@@ -3317,8 +4670,13 @@
       <w:pPr>
         <w:pStyle w:val="Heading3"/>
       </w:pPr>
-      <w:r>
-        <w:t xml:space="preserve">Observed Results </w:t>
+      <w:bookmarkStart w:id="12" w:name="_Toc516391612"/>
+      <w:r>
+        <w:t>Observed Results</w:t>
+      </w:r>
+      <w:bookmarkEnd w:id="12"/>
+      <w:r>
+        <w:t xml:space="preserve"> </w:t>
       </w:r>
     </w:p>
     <w:p>
@@ -3394,13 +4752,14 @@
       <w:pPr>
         <w:pStyle w:val="Heading3"/>
       </w:pPr>
+      <w:bookmarkStart w:id="13" w:name="_Toc516391613"/>
       <w:r>
         <w:t>Analysis</w:t>
       </w:r>
       <w:r>
         <w:t xml:space="preserve"> Tracking</w:t>
       </w:r>
-      <w:bookmarkEnd w:id="10"/>
+      <w:bookmarkEnd w:id="13"/>
     </w:p>
     <w:p>
       <w:pPr>
@@ -3421,7 +4780,6 @@
         </w:rPr>
         <w:t xml:space="preserve">Test Cases Percentage </w:t>
       </w:r>
-      <w:bookmarkStart w:id="11" w:name="_Toc515955827"/>
     </w:p>
     <w:p>
       <w:pPr>
@@ -3514,31 +4872,11 @@
                 <w:lang w:val="nl-NL"/>
               </w:rPr>
             </w:pPr>
-            <w:commentRangeStart w:id="12"/>
-            <w:commentRangeStart w:id="13"/>
             <w:r>
               <w:rPr>
                 <w:lang w:val="nl-NL"/>
               </w:rPr>
               <w:t>Defect Fixed</w:t>
-            </w:r>
-            <w:commentRangeEnd w:id="12"/>
-            <w:r>
-              <w:rPr>
-                <w:rStyle w:val="CommentReference"/>
-                <w:b w:val="0"/>
-                <w:bCs w:val="0"/>
-              </w:rPr>
-              <w:commentReference w:id="12"/>
-            </w:r>
-            <w:commentRangeEnd w:id="13"/>
-            <w:r>
-              <w:rPr>
-                <w:rStyle w:val="CommentReference"/>
-                <w:b w:val="0"/>
-                <w:bCs w:val="0"/>
-              </w:rPr>
-              <w:commentReference w:id="13"/>
             </w:r>
           </w:p>
         </w:tc>
@@ -4546,21 +5884,22 @@
       <w:pPr>
         <w:pStyle w:val="Heading2"/>
       </w:pPr>
+      <w:bookmarkStart w:id="14" w:name="_Toc516391614"/>
       <w:r>
         <w:lastRenderedPageBreak/>
         <w:t>Login</w:t>
       </w:r>
-      <w:bookmarkEnd w:id="11"/>
+      <w:bookmarkEnd w:id="14"/>
     </w:p>
     <w:p>
       <w:pPr>
         <w:pStyle w:val="Heading3"/>
       </w:pPr>
-      <w:bookmarkStart w:id="14" w:name="_Toc515955828"/>
+      <w:bookmarkStart w:id="15" w:name="_Toc516391615"/>
       <w:r>
         <w:t>Report</w:t>
       </w:r>
-      <w:bookmarkEnd w:id="14"/>
+      <w:bookmarkEnd w:id="15"/>
     </w:p>
     <w:p>
       <w:r>
@@ -4642,6 +5981,7 @@
           <w:color w:val="000000" w:themeColor="text1"/>
         </w:rPr>
       </w:pPr>
+      <w:bookmarkStart w:id="16" w:name="_Toc516391616"/>
       <w:r>
         <w:rPr>
           <w:rFonts w:asciiTheme="majorHAnsi" w:eastAsiaTheme="majorEastAsia" w:hAnsiTheme="majorHAnsi" w:cstheme="majorBidi"/>
@@ -4651,6 +5991,7 @@
         </w:rPr>
         <w:t>Expected Results</w:t>
       </w:r>
+      <w:bookmarkEnd w:id="16"/>
     </w:p>
     <w:p>
       <w:pPr>
@@ -4669,13 +6010,23 @@
           <w:color w:val="000000" w:themeColor="text1"/>
         </w:rPr>
       </w:pPr>
+      <w:bookmarkStart w:id="17" w:name="_Toc516391617"/>
       <w:r>
         <w:rPr>
           <w:rFonts w:asciiTheme="majorHAnsi" w:eastAsiaTheme="majorEastAsia" w:hAnsiTheme="majorHAnsi" w:cstheme="majorBidi"/>
           <w:bCs/>
           <w:color w:val="000000" w:themeColor="text1"/>
         </w:rPr>
-        <w:t xml:space="preserve">A user could enter data in each of the user input fields. </w:t>
+        <w:t>A user could enter data in each of the user input fields.</w:t>
+      </w:r>
+      <w:bookmarkEnd w:id="17"/>
+      <w:r>
+        <w:rPr>
+          <w:rFonts w:asciiTheme="majorHAnsi" w:eastAsiaTheme="majorEastAsia" w:hAnsiTheme="majorHAnsi" w:cstheme="majorBidi"/>
+          <w:bCs/>
+          <w:color w:val="000000" w:themeColor="text1"/>
+        </w:rPr>
+        <w:t xml:space="preserve"> </w:t>
       </w:r>
     </w:p>
     <w:p>
@@ -4695,6 +6046,7 @@
           <w:color w:val="000000" w:themeColor="text1"/>
         </w:rPr>
       </w:pPr>
+      <w:bookmarkStart w:id="18" w:name="_Toc516391618"/>
       <w:r>
         <w:rPr>
           <w:rFonts w:asciiTheme="majorHAnsi" w:eastAsiaTheme="majorEastAsia" w:hAnsiTheme="majorHAnsi" w:cstheme="majorBidi"/>
@@ -4703,6 +6055,7 @@
         </w:rPr>
         <w:t>In the event of incorrect data entry an error message was displayed to user</w:t>
       </w:r>
+      <w:bookmarkEnd w:id="18"/>
     </w:p>
     <w:p>
       <w:pPr>
@@ -4721,6 +6074,7 @@
           <w:color w:val="000000" w:themeColor="text1"/>
         </w:rPr>
       </w:pPr>
+      <w:bookmarkStart w:id="19" w:name="_Toc516391619"/>
       <w:r>
         <w:rPr>
           <w:rFonts w:asciiTheme="majorHAnsi" w:eastAsiaTheme="majorEastAsia" w:hAnsiTheme="majorHAnsi" w:cstheme="majorBidi"/>
@@ -4729,6 +6083,7 @@
         </w:rPr>
         <w:t>The user could clear the error message</w:t>
       </w:r>
+      <w:bookmarkEnd w:id="19"/>
     </w:p>
     <w:p>
       <w:pPr>
@@ -4747,6 +6102,7 @@
           <w:color w:val="000000" w:themeColor="text1"/>
         </w:rPr>
       </w:pPr>
+      <w:bookmarkStart w:id="20" w:name="_Toc516391620"/>
       <w:r>
         <w:rPr>
           <w:rFonts w:asciiTheme="majorHAnsi" w:eastAsiaTheme="majorEastAsia" w:hAnsiTheme="majorHAnsi" w:cstheme="majorBidi"/>
@@ -4755,6 +6111,7 @@
         </w:rPr>
         <w:t>With correct data inputted a user could login their account</w:t>
       </w:r>
+      <w:bookmarkEnd w:id="20"/>
     </w:p>
     <w:p>
       <w:pPr>
@@ -4773,6 +6130,7 @@
           <w:color w:val="000000" w:themeColor="text1"/>
         </w:rPr>
       </w:pPr>
+      <w:bookmarkStart w:id="21" w:name="_Toc516391621"/>
       <w:r>
         <w:rPr>
           <w:rFonts w:asciiTheme="majorHAnsi" w:eastAsiaTheme="majorEastAsia" w:hAnsiTheme="majorHAnsi" w:cstheme="majorBidi"/>
@@ -4781,6 +6139,7 @@
         </w:rPr>
         <w:t>A user could skip login and continue as a Guest user</w:t>
       </w:r>
+      <w:bookmarkEnd w:id="21"/>
     </w:p>
     <w:p>
       <w:pPr>
@@ -4791,6 +6150,7 @@
           <w:color w:val="auto"/>
         </w:rPr>
       </w:pPr>
+      <w:bookmarkStart w:id="22" w:name="_Toc516391622"/>
       <w:r>
         <w:rPr>
           <w:rFonts w:asciiTheme="minorHAnsi" w:eastAsiaTheme="minorEastAsia" w:hAnsiTheme="minorHAnsi" w:cstheme="minorBidi"/>
@@ -4799,6 +6159,7 @@
         </w:rPr>
         <w:t>Observed Results</w:t>
       </w:r>
+      <w:bookmarkEnd w:id="22"/>
     </w:p>
     <w:p>
       <w:pPr>
@@ -4842,11 +6203,11 @@
       <w:pPr>
         <w:pStyle w:val="Heading3"/>
       </w:pPr>
-      <w:bookmarkStart w:id="15" w:name="_Toc515955829"/>
+      <w:bookmarkStart w:id="23" w:name="_Toc516391623"/>
       <w:r>
         <w:t>Analysis Tracking</w:t>
       </w:r>
-      <w:bookmarkEnd w:id="15"/>
+      <w:bookmarkEnd w:id="23"/>
     </w:p>
     <w:p>
       <w:pPr>
@@ -4883,7 +6244,7 @@
                 <w:lang w:val="nl-NL"/>
               </w:rPr>
             </w:pPr>
-            <w:bookmarkStart w:id="16" w:name="_Hlk515899803"/>
+            <w:bookmarkStart w:id="24" w:name="_Hlk515899803"/>
             <w:r>
               <w:rPr>
                 <w:lang w:val="nl-NL"/>
@@ -5836,18 +7197,18 @@
           </w:p>
         </w:tc>
       </w:tr>
-      <w:bookmarkEnd w:id="16"/>
+      <w:bookmarkEnd w:id="24"/>
     </w:tbl>
     <w:p/>
     <w:p>
       <w:pPr>
         <w:pStyle w:val="Heading2"/>
       </w:pPr>
-      <w:bookmarkStart w:id="17" w:name="_Toc515955830"/>
+      <w:bookmarkStart w:id="25" w:name="_Toc516391624"/>
       <w:r>
         <w:t>Play Game</w:t>
       </w:r>
-      <w:bookmarkEnd w:id="17"/>
+      <w:bookmarkEnd w:id="25"/>
     </w:p>
     <w:p>
       <w:pPr>
@@ -5857,11 +7218,11 @@
           <w:numId w:val="12"/>
         </w:numPr>
       </w:pPr>
-      <w:bookmarkStart w:id="18" w:name="_Toc515955831"/>
+      <w:bookmarkStart w:id="26" w:name="_Toc516391625"/>
       <w:r>
         <w:t>Report</w:t>
       </w:r>
-      <w:bookmarkEnd w:id="18"/>
+      <w:bookmarkEnd w:id="26"/>
     </w:p>
     <w:p>
       <w:r>
@@ -5877,13 +7238,7 @@
         <w:t>Play Game</w:t>
       </w:r>
       <w:r>
-        <w:t xml:space="preserve"> UAT test scripts, with </w:t>
-      </w:r>
-      <w:r>
-        <w:t xml:space="preserve">all </w:t>
-      </w:r>
-      <w:r>
-        <w:t>s</w:t>
+        <w:t xml:space="preserve"> UAT test scripts, with s</w:t>
       </w:r>
       <w:r>
         <w:t>even</w:t>
@@ -5892,17 +7247,11 @@
         <w:t xml:space="preserve"> running as expected. Tests checked that </w:t>
       </w:r>
       <w:r>
-        <w:t xml:space="preserve">users can play a game by answering questions, that a round </w:t>
+        <w:t xml:space="preserve">users can play a game by answering questions, that a round ended </w:t>
       </w:r>
       <w:r>
         <w:lastRenderedPageBreak/>
-        <w:t xml:space="preserve">ended when time ran out, correct answers turned green and added 10 </w:t>
-      </w:r>
-      <w:r>
-        <w:t xml:space="preserve">points </w:t>
-      </w:r>
-      <w:r>
-        <w:t xml:space="preserve">to users score also that wrong answers turned red and subtracted 5 points from the users score and that </w:t>
+        <w:t xml:space="preserve">when time ran out, correct answers turned green and added 10 to users score also that wrong answers turned red and subtracted 5 points from the users score and that </w:t>
       </w:r>
       <w:r>
         <w:t>their</w:t>
@@ -5920,21 +7269,7 @@
         <w:t>n</w:t>
       </w:r>
       <w:r>
-        <w:t xml:space="preserve"> incorrect answer showing red and the correct score of ten for correct and 5 for incorrect being added and/or subtracted, it also showed that the timer </w:t>
-      </w:r>
-      <w:r>
-        <w:t>counted</w:t>
-      </w:r>
-      <w:r>
-        <w:t xml:space="preserve"> down and when it ran out the round </w:t>
-      </w:r>
-      <w:proofErr w:type="gramStart"/>
-      <w:r>
-        <w:t>ended</w:t>
-      </w:r>
-      <w:proofErr w:type="gramEnd"/>
-      <w:r>
-        <w:t xml:space="preserve"> and final score was shown. They also show that the score was submitted </w:t>
+        <w:t xml:space="preserve"> incorrect answer showing red and the correct score of ten for correct and 5 for incorrect being added and/or subtracted, it also showed that the timer an down and when it ran out the round ended and final score was shown. They also show that the score was submitted </w:t>
       </w:r>
       <w:r>
         <w:t>when</w:t>
@@ -5967,6 +7302,7 @@
           <w:color w:val="000000" w:themeColor="text1"/>
         </w:rPr>
       </w:pPr>
+      <w:bookmarkStart w:id="27" w:name="_Toc516391626"/>
       <w:r>
         <w:rPr>
           <w:rFonts w:asciiTheme="majorHAnsi" w:eastAsiaTheme="majorEastAsia" w:hAnsiTheme="majorHAnsi" w:cstheme="majorBidi"/>
@@ -5976,6 +7312,7 @@
         </w:rPr>
         <w:t>Expected Results</w:t>
       </w:r>
+      <w:bookmarkEnd w:id="27"/>
     </w:p>
     <w:p>
       <w:pPr>
@@ -6112,6 +7449,7 @@
           <w:color w:val="auto"/>
         </w:rPr>
       </w:pPr>
+      <w:bookmarkStart w:id="28" w:name="_Toc516391627"/>
       <w:r>
         <w:rPr>
           <w:rFonts w:asciiTheme="minorHAnsi" w:eastAsiaTheme="minorEastAsia" w:hAnsiTheme="minorHAnsi" w:cstheme="minorBidi"/>
@@ -6120,6 +7458,7 @@
         </w:rPr>
         <w:t>Observed Results</w:t>
       </w:r>
+      <w:bookmarkEnd w:id="28"/>
     </w:p>
     <w:p>
       <w:pPr>
@@ -6141,11 +7480,11 @@
           <w:numId w:val="1"/>
         </w:numPr>
       </w:pPr>
-      <w:bookmarkStart w:id="19" w:name="_Toc515955832"/>
+      <w:bookmarkStart w:id="29" w:name="_Toc516391628"/>
       <w:r>
         <w:t>Analysis Tracking</w:t>
       </w:r>
-      <w:bookmarkEnd w:id="19"/>
+      <w:bookmarkEnd w:id="29"/>
     </w:p>
     <w:p>
       <w:pPr>
@@ -7099,11 +8438,11 @@
       <w:pPr>
         <w:pStyle w:val="Heading2"/>
       </w:pPr>
-      <w:bookmarkStart w:id="20" w:name="_Toc515955833"/>
+      <w:bookmarkStart w:id="30" w:name="_Toc516391629"/>
       <w:r>
         <w:t>Submit Question</w:t>
       </w:r>
-      <w:bookmarkEnd w:id="20"/>
+      <w:bookmarkEnd w:id="30"/>
     </w:p>
     <w:p>
       <w:pPr>
@@ -7113,11 +8452,11 @@
           <w:numId w:val="12"/>
         </w:numPr>
       </w:pPr>
-      <w:bookmarkStart w:id="21" w:name="_Toc515955834"/>
+      <w:bookmarkStart w:id="31" w:name="_Toc516391630"/>
       <w:r>
         <w:t>Report</w:t>
       </w:r>
-      <w:bookmarkEnd w:id="21"/>
+      <w:bookmarkEnd w:id="31"/>
     </w:p>
     <w:p>
       <w:r>
@@ -7153,40 +8492,17 @@
           <w:numId w:val="1"/>
         </w:numPr>
       </w:pPr>
-      <w:bookmarkStart w:id="22" w:name="_Toc515955835"/>
+      <w:bookmarkStart w:id="32" w:name="_Toc516391631"/>
       <w:r>
         <w:t>Analysis Tracking</w:t>
       </w:r>
-      <w:bookmarkEnd w:id="22"/>
+      <w:bookmarkEnd w:id="32"/>
     </w:p>
     <w:p>
       <w:pPr>
-        <w:keepNext/>
-        <w:keepLines/>
-        <w:numPr>
-          <w:ilvl w:val="2"/>
-          <w:numId w:val="10"/>
-        </w:numPr>
-        <w:tabs>
-          <w:tab w:val="num" w:pos="360"/>
-        </w:tabs>
-        <w:spacing w:before="200" w:after="0"/>
-        <w:ind w:left="0" w:firstLine="0"/>
-        <w:outlineLvl w:val="2"/>
-        <w:rPr>
-          <w:rFonts w:asciiTheme="majorHAnsi" w:eastAsiaTheme="majorEastAsia" w:hAnsiTheme="majorHAnsi" w:cstheme="majorBidi"/>
-          <w:b/>
-          <w:bCs/>
-          <w:color w:val="000000" w:themeColor="text1"/>
-        </w:rPr>
-      </w:pPr>
-      <w:r>
-        <w:rPr>
-          <w:rFonts w:asciiTheme="majorHAnsi" w:eastAsiaTheme="majorEastAsia" w:hAnsiTheme="majorHAnsi" w:cstheme="majorBidi"/>
-          <w:b/>
-          <w:bCs/>
-          <w:color w:val="000000" w:themeColor="text1"/>
-        </w:rPr>
+        <w:pStyle w:val="Heading4"/>
+      </w:pPr>
+      <w:r>
         <w:t>Expected Results</w:t>
       </w:r>
     </w:p>
@@ -7255,18 +8571,14 @@
     </w:p>
     <w:p>
       <w:pPr>
-        <w:pStyle w:val="Heading3"/>
+        <w:pStyle w:val="Heading4"/>
         <w:rPr>
-          <w:rFonts w:asciiTheme="minorHAnsi" w:eastAsiaTheme="minorEastAsia" w:hAnsiTheme="minorHAnsi" w:cstheme="minorBidi"/>
-          <w:bCs w:val="0"/>
-          <w:color w:val="auto"/>
+          <w:rFonts w:eastAsiaTheme="minorEastAsia"/>
         </w:rPr>
       </w:pPr>
       <w:r>
         <w:rPr>
-          <w:rFonts w:asciiTheme="minorHAnsi" w:eastAsiaTheme="minorEastAsia" w:hAnsiTheme="minorHAnsi" w:cstheme="minorBidi"/>
-          <w:bCs w:val="0"/>
-          <w:color w:val="auto"/>
+          <w:rFonts w:eastAsiaTheme="minorEastAsia"/>
         </w:rPr>
         <w:t>Observed Results</w:t>
       </w:r>
@@ -7280,7 +8592,10 @@
         </w:numPr>
       </w:pPr>
       <w:r>
-        <w:t>All tests passed as expected</w:t>
+        <w:t xml:space="preserve">All </w:t>
+      </w:r>
+      <w:r>
+        <w:t xml:space="preserve"> tests passed as expected</w:t>
       </w:r>
     </w:p>
     <w:p>
@@ -7921,11 +9236,11 @@
       <w:pPr>
         <w:pStyle w:val="Heading2"/>
       </w:pPr>
-      <w:bookmarkStart w:id="23" w:name="_Toc515955836"/>
+      <w:bookmarkStart w:id="33" w:name="_Toc516391632"/>
       <w:r>
         <w:t>Check Leader Board</w:t>
       </w:r>
-      <w:bookmarkEnd w:id="23"/>
+      <w:bookmarkEnd w:id="33"/>
     </w:p>
     <w:p>
       <w:pPr>
@@ -7935,11 +9250,11 @@
           <w:numId w:val="12"/>
         </w:numPr>
       </w:pPr>
-      <w:bookmarkStart w:id="24" w:name="_Toc515955837"/>
+      <w:bookmarkStart w:id="34" w:name="_Toc516391633"/>
       <w:r>
         <w:t>Report</w:t>
       </w:r>
-      <w:bookmarkEnd w:id="24"/>
+      <w:bookmarkEnd w:id="34"/>
     </w:p>
     <w:p>
       <w:r>
@@ -7963,31 +9278,17 @@
           <w:numId w:val="1"/>
         </w:numPr>
       </w:pPr>
-      <w:bookmarkStart w:id="25" w:name="_Toc515955838"/>
+      <w:bookmarkStart w:id="35" w:name="_Toc516391634"/>
       <w:r>
         <w:t>Analysis Tracking</w:t>
       </w:r>
-      <w:bookmarkEnd w:id="25"/>
+      <w:bookmarkEnd w:id="35"/>
     </w:p>
     <w:p>
       <w:pPr>
-        <w:numPr>
-          <w:ilvl w:val="2"/>
-          <w:numId w:val="10"/>
-        </w:numPr>
-        <w:tabs>
-          <w:tab w:val="num" w:pos="360"/>
-        </w:tabs>
-        <w:rPr>
-          <w:b/>
-          <w:bCs/>
-        </w:rPr>
-      </w:pPr>
-      <w:r>
-        <w:rPr>
-          <w:b/>
-          <w:bCs/>
-        </w:rPr>
+        <w:pStyle w:val="Heading4"/>
+      </w:pPr>
+      <w:r>
         <w:t>Expected Results</w:t>
       </w:r>
     </w:p>
@@ -7999,29 +9300,14 @@
         </w:numPr>
       </w:pPr>
       <w:r>
-        <w:t xml:space="preserve">A user </w:t>
-      </w:r>
-      <w:r>
-        <w:t>can check the leader board</w:t>
-      </w:r>
-      <w:r>
-        <w:t xml:space="preserve"> </w:t>
+        <w:t>That a warning will be displayed asking the if user wishes to try and reconnect as the server could not be reached on first time</w:t>
       </w:r>
     </w:p>
     <w:p>
       <w:pPr>
-        <w:numPr>
-          <w:ilvl w:val="2"/>
-          <w:numId w:val="10"/>
-        </w:numPr>
-        <w:rPr>
-          <w:b/>
-        </w:rPr>
-      </w:pPr>
-      <w:r>
-        <w:rPr>
-          <w:b/>
-        </w:rPr>
+        <w:pStyle w:val="Heading4"/>
+      </w:pPr>
+      <w:r>
         <w:t>Observed Results</w:t>
       </w:r>
     </w:p>
@@ -8033,12 +9319,7 @@
         </w:numPr>
       </w:pPr>
       <w:r>
-        <w:t xml:space="preserve">All </w:t>
-      </w:r>
-      <w:bookmarkStart w:id="26" w:name="_GoBack"/>
-      <w:bookmarkEnd w:id="26"/>
-      <w:r>
-        <w:t>tests passed as expected</w:t>
+        <w:t>All tests passed as expected</w:t>
       </w:r>
     </w:p>
     <w:p/>
@@ -8048,6 +9329,556 @@
       </w:pPr>
       <w:r>
         <w:t xml:space="preserve">Passed test cases percentage </w:t>
+      </w:r>
+    </w:p>
+    <w:p/>
+    <w:tbl>
+      <w:tblPr>
+        <w:tblStyle w:val="GridTable2"/>
+        <w:tblW w:w="0" w:type="auto"/>
+        <w:tblLook w:val="04A0" w:firstRow="1" w:lastRow="0" w:firstColumn="1" w:lastColumn="0" w:noHBand="0" w:noVBand="1"/>
+      </w:tblPr>
+      <w:tblGrid>
+        <w:gridCol w:w="3330"/>
+        <w:gridCol w:w="1440"/>
+        <w:gridCol w:w="1440"/>
+        <w:gridCol w:w="1440"/>
+      </w:tblGrid>
+      <w:tr>
+        <w:trPr>
+          <w:cnfStyle w:val="100000000000" w:firstRow="1" w:lastRow="0" w:firstColumn="0" w:lastColumn="0" w:oddVBand="0" w:evenVBand="0" w:oddHBand="0" w:evenHBand="0" w:firstRowFirstColumn="0" w:firstRowLastColumn="0" w:lastRowFirstColumn="0" w:lastRowLastColumn="0"/>
+        </w:trPr>
+        <w:tc>
+          <w:tcPr>
+            <w:cnfStyle w:val="001000000000" w:firstRow="0" w:lastRow="0" w:firstColumn="1" w:lastColumn="0" w:oddVBand="0" w:evenVBand="0" w:oddHBand="0" w:evenHBand="0" w:firstRowFirstColumn="0" w:firstRowLastColumn="0" w:lastRowFirstColumn="0" w:lastRowLastColumn="0"/>
+            <w:tcW w:w="3330" w:type="dxa"/>
+          </w:tcPr>
+          <w:p>
+            <w:pPr>
+              <w:rPr>
+                <w:lang w:val="nl-NL"/>
+              </w:rPr>
+            </w:pPr>
+            <w:r>
+              <w:rPr>
+                <w:lang w:val="nl-NL"/>
+              </w:rPr>
+              <w:t>Name</w:t>
+            </w:r>
+          </w:p>
+        </w:tc>
+        <w:tc>
+          <w:tcPr>
+            <w:tcW w:w="1440" w:type="dxa"/>
+          </w:tcPr>
+          <w:p>
+            <w:pPr>
+              <w:cnfStyle w:val="100000000000" w:firstRow="1" w:lastRow="0" w:firstColumn="0" w:lastColumn="0" w:oddVBand="0" w:evenVBand="0" w:oddHBand="0" w:evenHBand="0" w:firstRowFirstColumn="0" w:firstRowLastColumn="0" w:lastRowFirstColumn="0" w:lastRowLastColumn="0"/>
+              <w:rPr>
+                <w:lang w:val="nl-NL"/>
+              </w:rPr>
+            </w:pPr>
+            <w:r>
+              <w:rPr>
+                <w:lang w:val="nl-NL"/>
+              </w:rPr>
+              <w:t>First Run</w:t>
+            </w:r>
+          </w:p>
+        </w:tc>
+        <w:tc>
+          <w:tcPr>
+            <w:tcW w:w="1440" w:type="dxa"/>
+          </w:tcPr>
+          <w:p>
+            <w:pPr>
+              <w:cnfStyle w:val="100000000000" w:firstRow="1" w:lastRow="0" w:firstColumn="0" w:lastColumn="0" w:oddVBand="0" w:evenVBand="0" w:oddHBand="0" w:evenHBand="0" w:firstRowFirstColumn="0" w:firstRowLastColumn="0" w:lastRowFirstColumn="0" w:lastRowLastColumn="0"/>
+              <w:rPr>
+                <w:lang w:val="nl-NL"/>
+              </w:rPr>
+            </w:pPr>
+            <w:r>
+              <w:rPr>
+                <w:lang w:val="nl-NL"/>
+              </w:rPr>
+              <w:t>Second Run</w:t>
+            </w:r>
+          </w:p>
+        </w:tc>
+        <w:tc>
+          <w:tcPr>
+            <w:tcW w:w="1440" w:type="dxa"/>
+          </w:tcPr>
+          <w:p>
+            <w:pPr>
+              <w:cnfStyle w:val="100000000000" w:firstRow="1" w:lastRow="0" w:firstColumn="0" w:lastColumn="0" w:oddVBand="0" w:evenVBand="0" w:oddHBand="0" w:evenHBand="0" w:firstRowFirstColumn="0" w:firstRowLastColumn="0" w:lastRowFirstColumn="0" w:lastRowLastColumn="0"/>
+              <w:rPr>
+                <w:lang w:val="nl-NL"/>
+              </w:rPr>
+            </w:pPr>
+            <w:r>
+              <w:rPr>
+                <w:lang w:val="nl-NL"/>
+              </w:rPr>
+              <w:t>Defect Fixed</w:t>
+            </w:r>
+          </w:p>
+        </w:tc>
+      </w:tr>
+      <w:tr>
+        <w:trPr>
+          <w:cnfStyle w:val="000000100000" w:firstRow="0" w:lastRow="0" w:firstColumn="0" w:lastColumn="0" w:oddVBand="0" w:evenVBand="0" w:oddHBand="1" w:evenHBand="0" w:firstRowFirstColumn="0" w:firstRowLastColumn="0" w:lastRowFirstColumn="0" w:lastRowLastColumn="0"/>
+        </w:trPr>
+        <w:tc>
+          <w:tcPr>
+            <w:cnfStyle w:val="001000000000" w:firstRow="0" w:lastRow="0" w:firstColumn="1" w:lastColumn="0" w:oddVBand="0" w:evenVBand="0" w:oddHBand="0" w:evenHBand="0" w:firstRowFirstColumn="0" w:firstRowLastColumn="0" w:lastRowFirstColumn="0" w:lastRowLastColumn="0"/>
+            <w:tcW w:w="3330" w:type="dxa"/>
+            <w:shd w:val="clear" w:color="auto" w:fill="A6A6A6" w:themeFill="background1" w:themeFillShade="A6"/>
+          </w:tcPr>
+          <w:p>
+            <w:pPr>
+              <w:rPr>
+                <w:i/>
+                <w:lang w:val="nl-NL"/>
+              </w:rPr>
+            </w:pPr>
+            <w:r>
+              <w:rPr>
+                <w:i/>
+                <w:lang w:val="en-US"/>
+              </w:rPr>
+              <w:t>Check Leader B</w:t>
+            </w:r>
+            <w:r>
+              <w:rPr>
+                <w:i/>
+                <w:lang w:val="en-US"/>
+              </w:rPr>
+              <w:t>oard</w:t>
+            </w:r>
+          </w:p>
+        </w:tc>
+        <w:tc>
+          <w:tcPr>
+            <w:tcW w:w="1440" w:type="dxa"/>
+            <w:shd w:val="clear" w:color="auto" w:fill="A6A6A6" w:themeFill="background1" w:themeFillShade="A6"/>
+          </w:tcPr>
+          <w:p>
+            <w:pPr>
+              <w:cnfStyle w:val="000000100000" w:firstRow="0" w:lastRow="0" w:firstColumn="0" w:lastColumn="0" w:oddVBand="0" w:evenVBand="0" w:oddHBand="1" w:evenHBand="0" w:firstRowFirstColumn="0" w:firstRowLastColumn="0" w:lastRowFirstColumn="0" w:lastRowLastColumn="0"/>
+              <w:rPr>
+                <w:lang w:val="nl-NL"/>
+              </w:rPr>
+            </w:pPr>
+            <w:r>
+              <w:rPr>
+                <w:lang w:val="nl-NL"/>
+              </w:rPr>
+              <w:t>Pass</w:t>
+            </w:r>
+          </w:p>
+        </w:tc>
+        <w:tc>
+          <w:tcPr>
+            <w:tcW w:w="1440" w:type="dxa"/>
+            <w:shd w:val="clear" w:color="auto" w:fill="A6A6A6" w:themeFill="background1" w:themeFillShade="A6"/>
+          </w:tcPr>
+          <w:p>
+            <w:pPr>
+              <w:cnfStyle w:val="000000100000" w:firstRow="0" w:lastRow="0" w:firstColumn="0" w:lastColumn="0" w:oddVBand="0" w:evenVBand="0" w:oddHBand="1" w:evenHBand="0" w:firstRowFirstColumn="0" w:firstRowLastColumn="0" w:lastRowFirstColumn="0" w:lastRowLastColumn="0"/>
+              <w:rPr>
+                <w:lang w:val="nl-NL"/>
+              </w:rPr>
+            </w:pPr>
+            <w:r>
+              <w:rPr>
+                <w:lang w:val="nl-NL"/>
+              </w:rPr>
+              <w:t>Pass</w:t>
+            </w:r>
+          </w:p>
+        </w:tc>
+        <w:tc>
+          <w:tcPr>
+            <w:tcW w:w="1440" w:type="dxa"/>
+            <w:shd w:val="clear" w:color="auto" w:fill="A6A6A6" w:themeFill="background1" w:themeFillShade="A6"/>
+          </w:tcPr>
+          <w:p>
+            <w:pPr>
+              <w:cnfStyle w:val="000000100000" w:firstRow="0" w:lastRow="0" w:firstColumn="0" w:lastColumn="0" w:oddVBand="0" w:evenVBand="0" w:oddHBand="1" w:evenHBand="0" w:firstRowFirstColumn="0" w:firstRowLastColumn="0" w:lastRowFirstColumn="0" w:lastRowLastColumn="0"/>
+              <w:rPr>
+                <w:lang w:val="nl-NL"/>
+              </w:rPr>
+            </w:pPr>
+            <w:r>
+              <w:rPr>
+                <w:lang w:val="nl-NL"/>
+              </w:rPr>
+              <w:t>N/A</w:t>
+            </w:r>
+          </w:p>
+        </w:tc>
+      </w:tr>
+      <w:tr>
+        <w:tc>
+          <w:tcPr>
+            <w:cnfStyle w:val="001000000000" w:firstRow="0" w:lastRow="0" w:firstColumn="1" w:lastColumn="0" w:oddVBand="0" w:evenVBand="0" w:oddHBand="0" w:evenHBand="0" w:firstRowFirstColumn="0" w:firstRowLastColumn="0" w:lastRowFirstColumn="0" w:lastRowLastColumn="0"/>
+            <w:tcW w:w="3330" w:type="dxa"/>
+          </w:tcPr>
+          <w:p>
+            <w:pPr>
+              <w:rPr>
+                <w:i/>
+                <w:lang w:val="nl-NL"/>
+              </w:rPr>
+            </w:pPr>
+            <w:r>
+              <w:rPr>
+                <w:i/>
+                <w:lang w:val="nl-NL"/>
+              </w:rPr>
+              <w:t>Passed tests</w:t>
+            </w:r>
+          </w:p>
+        </w:tc>
+        <w:tc>
+          <w:tcPr>
+            <w:tcW w:w="1440" w:type="dxa"/>
+          </w:tcPr>
+          <w:p>
+            <w:pPr>
+              <w:cnfStyle w:val="000000000000" w:firstRow="0" w:lastRow="0" w:firstColumn="0" w:lastColumn="0" w:oddVBand="0" w:evenVBand="0" w:oddHBand="0" w:evenHBand="0" w:firstRowFirstColumn="0" w:firstRowLastColumn="0" w:lastRowFirstColumn="0" w:lastRowLastColumn="0"/>
+              <w:rPr>
+                <w:lang w:val="nl-NL"/>
+              </w:rPr>
+            </w:pPr>
+            <w:r>
+              <w:t>1</w:t>
+            </w:r>
+          </w:p>
+        </w:tc>
+        <w:tc>
+          <w:tcPr>
+            <w:tcW w:w="1440" w:type="dxa"/>
+          </w:tcPr>
+          <w:p>
+            <w:pPr>
+              <w:cnfStyle w:val="000000000000" w:firstRow="0" w:lastRow="0" w:firstColumn="0" w:lastColumn="0" w:oddVBand="0" w:evenVBand="0" w:oddHBand="0" w:evenHBand="0" w:firstRowFirstColumn="0" w:firstRowLastColumn="0" w:lastRowFirstColumn="0" w:lastRowLastColumn="0"/>
+            </w:pPr>
+            <w:r>
+              <w:t>1</w:t>
+            </w:r>
+          </w:p>
+        </w:tc>
+        <w:tc>
+          <w:tcPr>
+            <w:tcW w:w="1440" w:type="dxa"/>
+          </w:tcPr>
+          <w:p>
+            <w:pPr>
+              <w:cnfStyle w:val="000000000000" w:firstRow="0" w:lastRow="0" w:firstColumn="0" w:lastColumn="0" w:oddVBand="0" w:evenVBand="0" w:oddHBand="0" w:evenHBand="0" w:firstRowFirstColumn="0" w:firstRowLastColumn="0" w:lastRowFirstColumn="0" w:lastRowLastColumn="0"/>
+            </w:pPr>
+          </w:p>
+        </w:tc>
+      </w:tr>
+      <w:tr>
+        <w:trPr>
+          <w:cnfStyle w:val="000000100000" w:firstRow="0" w:lastRow="0" w:firstColumn="0" w:lastColumn="0" w:oddVBand="0" w:evenVBand="0" w:oddHBand="1" w:evenHBand="0" w:firstRowFirstColumn="0" w:firstRowLastColumn="0" w:lastRowFirstColumn="0" w:lastRowLastColumn="0"/>
+        </w:trPr>
+        <w:tc>
+          <w:tcPr>
+            <w:cnfStyle w:val="001000000000" w:firstRow="0" w:lastRow="0" w:firstColumn="1" w:lastColumn="0" w:oddVBand="0" w:evenVBand="0" w:oddHBand="0" w:evenHBand="0" w:firstRowFirstColumn="0" w:firstRowLastColumn="0" w:lastRowFirstColumn="0" w:lastRowLastColumn="0"/>
+            <w:tcW w:w="3330" w:type="dxa"/>
+            <w:shd w:val="clear" w:color="auto" w:fill="A6A6A6" w:themeFill="background1" w:themeFillShade="A6"/>
+          </w:tcPr>
+          <w:p>
+            <w:pPr>
+              <w:rPr>
+                <w:i/>
+                <w:lang w:val="nl-NL"/>
+              </w:rPr>
+            </w:pPr>
+            <w:r>
+              <w:rPr>
+                <w:i/>
+                <w:lang w:val="nl-NL"/>
+              </w:rPr>
+              <w:t>Failed tests</w:t>
+            </w:r>
+          </w:p>
+        </w:tc>
+        <w:tc>
+          <w:tcPr>
+            <w:tcW w:w="1440" w:type="dxa"/>
+            <w:shd w:val="clear" w:color="auto" w:fill="A6A6A6" w:themeFill="background1" w:themeFillShade="A6"/>
+          </w:tcPr>
+          <w:p>
+            <w:pPr>
+              <w:cnfStyle w:val="000000100000" w:firstRow="0" w:lastRow="0" w:firstColumn="0" w:lastColumn="0" w:oddVBand="0" w:evenVBand="0" w:oddHBand="1" w:evenHBand="0" w:firstRowFirstColumn="0" w:firstRowLastColumn="0" w:lastRowFirstColumn="0" w:lastRowLastColumn="0"/>
+              <w:rPr>
+                <w:lang w:val="nl-NL"/>
+              </w:rPr>
+            </w:pPr>
+            <w:r>
+              <w:t>0</w:t>
+            </w:r>
+            <w:r>
+              <w:rPr>
+                <w:lang w:val="nl-NL"/>
+              </w:rPr>
+              <w:t xml:space="preserve"> </w:t>
+            </w:r>
+          </w:p>
+        </w:tc>
+        <w:tc>
+          <w:tcPr>
+            <w:tcW w:w="1440" w:type="dxa"/>
+            <w:shd w:val="clear" w:color="auto" w:fill="A6A6A6" w:themeFill="background1" w:themeFillShade="A6"/>
+          </w:tcPr>
+          <w:p>
+            <w:pPr>
+              <w:cnfStyle w:val="000000100000" w:firstRow="0" w:lastRow="0" w:firstColumn="0" w:lastColumn="0" w:oddVBand="0" w:evenVBand="0" w:oddHBand="1" w:evenHBand="0" w:firstRowFirstColumn="0" w:firstRowLastColumn="0" w:lastRowFirstColumn="0" w:lastRowLastColumn="0"/>
+            </w:pPr>
+            <w:r>
+              <w:t>0</w:t>
+            </w:r>
+          </w:p>
+        </w:tc>
+        <w:tc>
+          <w:tcPr>
+            <w:tcW w:w="1440" w:type="dxa"/>
+            <w:shd w:val="clear" w:color="auto" w:fill="A6A6A6" w:themeFill="background1" w:themeFillShade="A6"/>
+          </w:tcPr>
+          <w:p>
+            <w:pPr>
+              <w:cnfStyle w:val="000000100000" w:firstRow="0" w:lastRow="0" w:firstColumn="0" w:lastColumn="0" w:oddVBand="0" w:evenVBand="0" w:oddHBand="1" w:evenHBand="0" w:firstRowFirstColumn="0" w:firstRowLastColumn="0" w:lastRowFirstColumn="0" w:lastRowLastColumn="0"/>
+            </w:pPr>
+          </w:p>
+        </w:tc>
+      </w:tr>
+      <w:tr>
+        <w:tc>
+          <w:tcPr>
+            <w:cnfStyle w:val="001000000000" w:firstRow="0" w:lastRow="0" w:firstColumn="1" w:lastColumn="0" w:oddVBand="0" w:evenVBand="0" w:oddHBand="0" w:evenHBand="0" w:firstRowFirstColumn="0" w:firstRowLastColumn="0" w:lastRowFirstColumn="0" w:lastRowLastColumn="0"/>
+            <w:tcW w:w="3330" w:type="dxa"/>
+          </w:tcPr>
+          <w:p>
+            <w:pPr>
+              <w:rPr>
+                <w:i/>
+                <w:lang w:val="nl-NL"/>
+              </w:rPr>
+            </w:pPr>
+            <w:r>
+              <w:rPr>
+                <w:i/>
+                <w:lang w:val="nl-NL"/>
+              </w:rPr>
+              <w:t>Tests passed</w:t>
+            </w:r>
+          </w:p>
+        </w:tc>
+        <w:tc>
+          <w:tcPr>
+            <w:tcW w:w="1440" w:type="dxa"/>
+          </w:tcPr>
+          <w:p>
+            <w:pPr>
+              <w:cnfStyle w:val="000000000000" w:firstRow="0" w:lastRow="0" w:firstColumn="0" w:lastColumn="0" w:oddVBand="0" w:evenVBand="0" w:oddHBand="0" w:evenHBand="0" w:firstRowFirstColumn="0" w:firstRowLastColumn="0" w:lastRowFirstColumn="0" w:lastRowLastColumn="0"/>
+              <w:rPr>
+                <w:lang w:val="nl-NL"/>
+              </w:rPr>
+            </w:pPr>
+            <w:r>
+              <w:t>100%</w:t>
+            </w:r>
+          </w:p>
+        </w:tc>
+        <w:tc>
+          <w:tcPr>
+            <w:tcW w:w="1440" w:type="dxa"/>
+          </w:tcPr>
+          <w:p>
+            <w:pPr>
+              <w:cnfStyle w:val="000000000000" w:firstRow="0" w:lastRow="0" w:firstColumn="0" w:lastColumn="0" w:oddVBand="0" w:evenVBand="0" w:oddHBand="0" w:evenHBand="0" w:firstRowFirstColumn="0" w:firstRowLastColumn="0" w:lastRowFirstColumn="0" w:lastRowLastColumn="0"/>
+            </w:pPr>
+            <w:r>
+              <w:t>100%</w:t>
+            </w:r>
+          </w:p>
+        </w:tc>
+        <w:tc>
+          <w:tcPr>
+            <w:tcW w:w="1440" w:type="dxa"/>
+          </w:tcPr>
+          <w:p>
+            <w:pPr>
+              <w:cnfStyle w:val="000000000000" w:firstRow="0" w:lastRow="0" w:firstColumn="0" w:lastColumn="0" w:oddVBand="0" w:evenVBand="0" w:oddHBand="0" w:evenHBand="0" w:firstRowFirstColumn="0" w:firstRowLastColumn="0" w:lastRowFirstColumn="0" w:lastRowLastColumn="0"/>
+            </w:pPr>
+            <w:r>
+              <w:t>100%</w:t>
+            </w:r>
+          </w:p>
+        </w:tc>
+      </w:tr>
+      <w:tr>
+        <w:trPr>
+          <w:cnfStyle w:val="000000100000" w:firstRow="0" w:lastRow="0" w:firstColumn="0" w:lastColumn="0" w:oddVBand="0" w:evenVBand="0" w:oddHBand="1" w:evenHBand="0" w:firstRowFirstColumn="0" w:firstRowLastColumn="0" w:lastRowFirstColumn="0" w:lastRowLastColumn="0"/>
+        </w:trPr>
+        <w:tc>
+          <w:tcPr>
+            <w:cnfStyle w:val="001000000000" w:firstRow="0" w:lastRow="0" w:firstColumn="1" w:lastColumn="0" w:oddVBand="0" w:evenVBand="0" w:oddHBand="0" w:evenHBand="0" w:firstRowFirstColumn="0" w:firstRowLastColumn="0" w:lastRowFirstColumn="0" w:lastRowLastColumn="0"/>
+            <w:tcW w:w="3330" w:type="dxa"/>
+          </w:tcPr>
+          <w:p>
+            <w:pPr>
+              <w:rPr>
+                <w:i/>
+                <w:lang w:val="nl-NL"/>
+              </w:rPr>
+            </w:pPr>
+            <w:r>
+              <w:rPr>
+                <w:i/>
+              </w:rPr>
+              <w:t>Executed percentage of tests run</w:t>
+            </w:r>
+          </w:p>
+        </w:tc>
+        <w:tc>
+          <w:tcPr>
+            <w:tcW w:w="1440" w:type="dxa"/>
+          </w:tcPr>
+          <w:p>
+            <w:pPr>
+              <w:cnfStyle w:val="000000100000" w:firstRow="0" w:lastRow="0" w:firstColumn="0" w:lastColumn="0" w:oddVBand="0" w:evenVBand="0" w:oddHBand="1" w:evenHBand="0" w:firstRowFirstColumn="0" w:firstRowLastColumn="0" w:lastRowFirstColumn="0" w:lastRowLastColumn="0"/>
+            </w:pPr>
+            <w:r>
+              <w:t>100%</w:t>
+            </w:r>
+          </w:p>
+        </w:tc>
+        <w:tc>
+          <w:tcPr>
+            <w:tcW w:w="1440" w:type="dxa"/>
+          </w:tcPr>
+          <w:p>
+            <w:pPr>
+              <w:cnfStyle w:val="000000100000" w:firstRow="0" w:lastRow="0" w:firstColumn="0" w:lastColumn="0" w:oddVBand="0" w:evenVBand="0" w:oddHBand="1" w:evenHBand="0" w:firstRowFirstColumn="0" w:firstRowLastColumn="0" w:lastRowFirstColumn="0" w:lastRowLastColumn="0"/>
+            </w:pPr>
+            <w:r>
+              <w:t>100%</w:t>
+            </w:r>
+          </w:p>
+        </w:tc>
+        <w:tc>
+          <w:tcPr>
+            <w:tcW w:w="1440" w:type="dxa"/>
+          </w:tcPr>
+          <w:p>
+            <w:pPr>
+              <w:cnfStyle w:val="000000100000" w:firstRow="0" w:lastRow="0" w:firstColumn="0" w:lastColumn="0" w:oddVBand="0" w:evenVBand="0" w:oddHBand="1" w:evenHBand="0" w:firstRowFirstColumn="0" w:firstRowLastColumn="0" w:lastRowFirstColumn="0" w:lastRowLastColumn="0"/>
+            </w:pPr>
+          </w:p>
+        </w:tc>
+      </w:tr>
+    </w:tbl>
+    <w:p>
+      <w:pPr>
+        <w:pStyle w:val="Heading2"/>
+      </w:pPr>
+      <w:bookmarkStart w:id="36" w:name="_Toc516391635"/>
+      <w:r>
+        <w:lastRenderedPageBreak/>
+        <w:t>Exception Server Error</w:t>
+      </w:r>
+      <w:bookmarkEnd w:id="36"/>
+    </w:p>
+    <w:p>
+      <w:pPr>
+        <w:pStyle w:val="Heading3"/>
+      </w:pPr>
+      <w:bookmarkStart w:id="37" w:name="_Toc516391636"/>
+      <w:r>
+        <w:t>Report</w:t>
+      </w:r>
+      <w:bookmarkEnd w:id="37"/>
+    </w:p>
+    <w:p>
+      <w:r>
+        <w:t xml:space="preserve">One test was run as can be seen by test script and screenshots seen in </w:t>
+      </w:r>
+      <w:r>
+        <w:t>Exception Server UATS</w:t>
+      </w:r>
+      <w:r>
+        <w:t xml:space="preserve">. This test </w:t>
+      </w:r>
+      <w:r>
+        <w:t>ran as expected and showed that an error was displayed when the application could not reach the server.</w:t>
+      </w:r>
+    </w:p>
+    <w:p>
+      <w:pPr>
+        <w:pStyle w:val="Heading3"/>
+      </w:pPr>
+      <w:bookmarkStart w:id="38" w:name="_Toc516391637"/>
+      <w:r>
+        <w:rPr>
+          <w:rStyle w:val="Heading3Char"/>
+          <w:b/>
+          <w:bCs/>
+        </w:rPr>
+        <w:t>Analysis Tracking</w:t>
+      </w:r>
+      <w:bookmarkEnd w:id="38"/>
+    </w:p>
+    <w:p>
+      <w:pPr>
+        <w:pStyle w:val="Heading4"/>
+        <w:rPr>
+          <w:rStyle w:val="Heading4Char"/>
+          <w:b/>
+          <w:bCs/>
+          <w:i/>
+          <w:iCs/>
+        </w:rPr>
+      </w:pPr>
+      <w:r>
+        <w:rPr>
+          <w:rStyle w:val="Heading4Char"/>
+          <w:b/>
+          <w:bCs/>
+          <w:i/>
+          <w:iCs/>
+        </w:rPr>
+        <w:t>Expected Results</w:t>
+      </w:r>
+    </w:p>
+    <w:p>
+      <w:r>
+        <w:t>•</w:t>
+      </w:r>
+      <w:r>
+        <w:tab/>
+        <w:t xml:space="preserve">A user can check the leader board </w:t>
+      </w:r>
+    </w:p>
+    <w:p>
+      <w:pPr>
+        <w:pStyle w:val="Heading4"/>
+      </w:pPr>
+      <w:r>
+        <w:t>Observed Results</w:t>
+      </w:r>
+    </w:p>
+    <w:p>
+      <w:r>
+        <w:t>•</w:t>
+      </w:r>
+      <w:r>
+        <w:tab/>
+        <w:t>All tests passed as expected</w:t>
       </w:r>
     </w:p>
     <w:tbl>
@@ -8165,14 +9996,7 @@
                 <w:i/>
                 <w:lang w:val="en-US"/>
               </w:rPr>
-              <w:t>Check Leader B</w:t>
-            </w:r>
-            <w:r>
-              <w:rPr>
-                <w:i/>
-                <w:lang w:val="en-US"/>
-              </w:rPr>
-              <w:t>oard</w:t>
+              <w:t>Exception-Server Error</w:t>
             </w:r>
           </w:p>
         </w:tc>
@@ -8501,43 +10325,47 @@
         </w:tc>
       </w:tr>
     </w:tbl>
+    <w:p/>
     <w:p>
       <w:pPr>
         <w:pStyle w:val="Heading1"/>
       </w:pPr>
-      <w:bookmarkStart w:id="27" w:name="_Toc515955839"/>
+      <w:bookmarkStart w:id="39" w:name="_Toc516391638"/>
       <w:r>
         <w:t>Over All</w:t>
       </w:r>
-      <w:bookmarkEnd w:id="27"/>
+      <w:bookmarkEnd w:id="39"/>
+    </w:p>
+    <w:p/>
+    <w:p>
+      <w:r>
+        <w:t>On completion of all tests we found that the CCRD architecture of the game ran as it was supposed to, the game is playable in single mode</w:t>
+      </w:r>
+      <w:r>
+        <w:t>,</w:t>
+      </w:r>
+      <w:r>
+        <w:t xml:space="preserve"> the user can register, login, skip either of these as well as submit their score and answer questions and check the global leader board.</w:t>
+      </w:r>
+      <w:r>
+        <w:t xml:space="preserve"> We also saw that all exceptions displayed error messages alerting the users to the problem.</w:t>
+      </w:r>
+      <w:r>
+        <w:t xml:space="preserve"> </w:t>
+      </w:r>
+      <w:r>
+        <w:t>All necessary submissions to the data base submitted and saved as was expected and stayed persistent throughout play.</w:t>
+      </w:r>
     </w:p>
     <w:p>
-      <w:r>
-        <w:t>On completion of all tests we found that the CCRD architecture of the game ran as it was supposed to, the game is playable in single mode</w:t>
-      </w:r>
-      <w:r>
-        <w:t>,</w:t>
-      </w:r>
-      <w:r>
-        <w:t xml:space="preserve"> the user can register, login, skip either of these as well as submit their score and answer questions and check the global leader board. </w:t>
-      </w:r>
-      <w:r>
-        <w:t xml:space="preserve">All necessary </w:t>
-      </w:r>
-      <w:r>
-        <w:lastRenderedPageBreak/>
-        <w:t>submissions to the data base submitted and saved as was expected and stayed persistent throughout play.</w:t>
-      </w:r>
-    </w:p>
-    <w:p>
       <w:pPr>
         <w:pStyle w:val="Heading1"/>
       </w:pPr>
-      <w:bookmarkStart w:id="28" w:name="_Toc515955840"/>
+      <w:bookmarkStart w:id="40" w:name="_Toc516391639"/>
       <w:r>
         <w:t>Sign Off</w:t>
       </w:r>
-      <w:bookmarkEnd w:id="28"/>
+      <w:bookmarkEnd w:id="40"/>
     </w:p>
     <w:p>
       <w:pPr>
@@ -8645,13 +10473,8 @@
               </w:tabs>
               <w:jc w:val="left"/>
             </w:pPr>
-            <w:proofErr w:type="spellStart"/>
-            <w:r>
-              <w:t>Charnes</w:t>
-            </w:r>
-            <w:proofErr w:type="spellEnd"/>
-            <w:r>
-              <w:t xml:space="preserve"> Nell</w:t>
+            <w:r>
+              <w:t>Charnes Nell</w:t>
             </w:r>
             <w:r>
               <w:tab/>
@@ -8689,13 +10512,8 @@
               <w:jc w:val="left"/>
             </w:pPr>
             <w:r>
-              <w:t xml:space="preserve">Collin </w:t>
-            </w:r>
-            <w:proofErr w:type="spellStart"/>
-            <w:r>
-              <w:t>Mckeahnie</w:t>
-            </w:r>
-            <w:proofErr w:type="spellEnd"/>
+              <w:t>Collin Mckeahnie</w:t>
+            </w:r>
           </w:p>
         </w:tc>
         <w:tc>
@@ -8726,13 +10544,8 @@
               <w:jc w:val="left"/>
             </w:pPr>
             <w:r>
-              <w:t xml:space="preserve">Michelle </w:t>
-            </w:r>
-            <w:proofErr w:type="spellStart"/>
-            <w:r>
-              <w:t>Vinall</w:t>
-            </w:r>
-            <w:proofErr w:type="spellEnd"/>
+              <w:t>Michelle Vinall</w:t>
+            </w:r>
           </w:p>
         </w:tc>
         <w:tc>
@@ -8770,8 +10583,8 @@
     <w:p/>
     <w:p/>
     <w:sectPr>
-      <w:headerReference w:type="default" r:id="rId11"/>
-      <w:footerReference w:type="default" r:id="rId12"/>
+      <w:headerReference w:type="default" r:id="rId8"/>
+      <w:footerReference w:type="default" r:id="rId9"/>
       <w:pgSz w:w="11906" w:h="16838"/>
       <w:pgMar w:top="1440" w:right="1440" w:bottom="1440" w:left="1440" w:header="720" w:footer="720" w:gutter="0"/>
       <w:pgNumType w:start="0"/>
@@ -8782,101 +10595,20 @@
 </w:document>
 </file>
 
-<file path=word/comments.xml><?xml version="1.0" encoding="utf-8"?>
-<w:comments xmlns:wpc="http://schemas.microsoft.com/office/word/2010/wordprocessingCanvas" xmlns:cx="http://schemas.microsoft.com/office/drawing/2014/chartex" xmlns:cx1="http://schemas.microsoft.com/office/drawing/2015/9/8/chartex" xmlns:cx2="http://schemas.microsoft.com/office/drawing/2015/10/21/chartex" xmlns:cx3="http://schemas.microsoft.com/office/drawing/2016/5/9/chartex" xmlns:cx4="http://schemas.microsoft.com/office/drawing/2016/5/10/chartex" xmlns:cx5="http://schemas.microsoft.com/office/drawing/2016/5/11/chartex" xmlns:cx6="http://schemas.microsoft.com/office/drawing/2016/5/12/chartex" xmlns:cx7="http://schemas.microsoft.com/office/drawing/2016/5/13/chartex" xmlns:cx8="http://schemas.microsoft.com/office/drawing/2016/5/14/chartex" xmlns:mc="http://schemas.openxmlformats.org/markup-compatibility/2006" xmlns:aink="http://schemas.microsoft.com/office/drawing/2016/ink" xmlns:am3d="http://schemas.microsoft.com/office/drawing/2017/model3d" xmlns:o="urn:schemas-microsoft-com:office:office" xmlns:r="http://schemas.openxmlformats.org/officeDocument/2006/relationships" xmlns:m="http://schemas.openxmlformats.org/officeDocument/2006/math" xmlns:v="urn:schemas-microsoft-com:vml" xmlns:wp14="http://schemas.microsoft.com/office/word/2010/wordprocessingDrawing" xmlns:wp="http://schemas.openxmlformats.org/drawingml/2006/wordprocessingDrawing" xmlns:w10="urn:schemas-microsoft-com:office:word" xmlns:w="http://schemas.openxmlformats.org/wordprocessingml/2006/main" xmlns:w14="http://schemas.microsoft.com/office/word/2010/wordml" xmlns:w15="http://schemas.microsoft.com/office/word/2012/wordml" xmlns:w16cid="http://schemas.microsoft.com/office/word/2016/wordml/cid" xmlns:w16se="http://schemas.microsoft.com/office/word/2015/wordml/symex" xmlns:wpg="http://schemas.microsoft.com/office/word/2010/wordprocessingGroup" xmlns:wpi="http://schemas.microsoft.com/office/word/2010/wordprocessingInk" xmlns:wne="http://schemas.microsoft.com/office/word/2006/wordml" xmlns:wps="http://schemas.microsoft.com/office/word/2010/wordprocessingShape" mc:Ignorable="w14 w15 w16se w16cid wp14">
-  <w:comment w:id="4" w:author="Michelle Vinall" w:date="2018-06-01T17:32:00Z" w:initials="MV">
-    <w:p>
-      <w:pPr>
-        <w:pStyle w:val="CommentText"/>
-      </w:pPr>
-      <w:r>
-        <w:rPr>
-          <w:rStyle w:val="CommentReference"/>
-        </w:rPr>
-        <w:annotationRef/>
-      </w:r>
-      <w:r>
-        <w:t xml:space="preserve">Will add link </w:t>
-      </w:r>
-    </w:p>
-  </w:comment>
-  <w:comment w:id="9" w:author="Michelle Vinall" w:date="2018-06-01T18:07:00Z" w:initials="MV">
-    <w:p>
-      <w:pPr>
-        <w:pStyle w:val="CommentText"/>
-      </w:pPr>
-      <w:r>
-        <w:rPr>
-          <w:rStyle w:val="CommentReference"/>
-        </w:rPr>
-        <w:annotationRef/>
-      </w:r>
-      <w:r>
-        <w:t>Insert link</w:t>
-      </w:r>
-    </w:p>
-  </w:comment>
-  <w:comment w:id="12" w:author="Collin McKeahnie" w:date="2018-06-09T11:04:00Z" w:initials="CM">
-    <w:p>
-      <w:pPr>
-        <w:pStyle w:val="CommentText"/>
-      </w:pPr>
-      <w:r>
-        <w:rPr>
-          <w:rStyle w:val="CommentReference"/>
-        </w:rPr>
-        <w:annotationRef/>
-      </w:r>
-      <w:r>
-        <w:t xml:space="preserve">Not sure if this is necessary, you mention in your summary report that we fixed all the defects  </w:t>
-      </w:r>
-    </w:p>
-  </w:comment>
-  <w:comment w:id="13" w:author="Michelle Vinall" w:date="2018-06-09T16:40:00Z" w:initials="MV">
-    <w:p>
-      <w:pPr>
-        <w:pStyle w:val="CommentText"/>
-      </w:pPr>
-      <w:r>
-        <w:rPr>
-          <w:rStyle w:val="CommentReference"/>
-        </w:rPr>
-        <w:annotationRef/>
-      </w:r>
-      <w:r>
-        <w:br/>
-      </w:r>
-      <w:r>
-        <w:t>I’ve</w:t>
-      </w:r>
-      <w:r>
-        <w:t xml:space="preserve"> left in in</w:t>
-      </w:r>
-    </w:p>
-  </w:comment>
-</w:comments>
-</file>
-
-<file path=word/commentsExtended.xml><?xml version="1.0" encoding="utf-8"?>
-<w15:commentsEx xmlns:wpc="http://schemas.microsoft.com/office/word/2010/wordprocessingCanvas" xmlns:cx="http://schemas.microsoft.com/office/drawing/2014/chartex" xmlns:cx1="http://schemas.microsoft.com/office/drawing/2015/9/8/chartex" xmlns:cx2="http://schemas.microsoft.com/office/drawing/2015/10/21/chartex" xmlns:cx3="http://schemas.microsoft.com/office/drawing/2016/5/9/chartex" xmlns:cx4="http://schemas.microsoft.com/office/drawing/2016/5/10/chartex" xmlns:cx5="http://schemas.microsoft.com/office/drawing/2016/5/11/chartex" xmlns:cx6="http://schemas.microsoft.com/office/drawing/2016/5/12/chartex" xmlns:cx7="http://schemas.microsoft.com/office/drawing/2016/5/13/chartex" xmlns:cx8="http://schemas.microsoft.com/office/drawing/2016/5/14/chartex" xmlns:mc="http://schemas.openxmlformats.org/markup-compatibility/2006" xmlns:aink="http://schemas.microsoft.com/office/drawing/2016/ink" xmlns:am3d="http://schemas.microsoft.com/office/drawing/2017/model3d" xmlns:o="urn:schemas-microsoft-com:office:office" xmlns:r="http://schemas.openxmlformats.org/officeDocument/2006/relationships" xmlns:m="http://schemas.openxmlformats.org/officeDocument/2006/math" xmlns:v="urn:schemas-microsoft-com:vml" xmlns:wp14="http://schemas.microsoft.com/office/word/2010/wordprocessingDrawing" xmlns:wp="http://schemas.openxmlformats.org/drawingml/2006/wordprocessingDrawing" xmlns:w10="urn:schemas-microsoft-com:office:word" xmlns:w="http://schemas.openxmlformats.org/wordprocessingml/2006/main" xmlns:w14="http://schemas.microsoft.com/office/word/2010/wordml" xmlns:w15="http://schemas.microsoft.com/office/word/2012/wordml" xmlns:w16cid="http://schemas.microsoft.com/office/word/2016/wordml/cid" xmlns:w16se="http://schemas.microsoft.com/office/word/2015/wordml/symex" xmlns:wpg="http://schemas.microsoft.com/office/word/2010/wordprocessingGroup" xmlns:wpi="http://schemas.microsoft.com/office/word/2010/wordprocessingInk" xmlns:wne="http://schemas.microsoft.com/office/word/2006/wordml" xmlns:wps="http://schemas.microsoft.com/office/word/2010/wordprocessingShape" mc:Ignorable="w14 w15 w16se w16cid wp14">
-  <w15:commentEx w15:paraId="6C62C67B" w15:done="0"/>
-  <w15:commentEx w15:paraId="24655805" w15:done="0"/>
-  <w15:commentEx w15:paraId="46A61ECE" w15:done="0"/>
-  <w15:commentEx w15:paraId="7806EFDB" w15:paraIdParent="46A61ECE" w15:done="0"/>
-</w15:commentsEx>
-</file>
-
 <file path=word/commentsIds.xml><?xml version="1.0" encoding="utf-8"?>
 <w16cid:commentsIds xmlns:wpc="http://schemas.microsoft.com/office/word/2010/wordprocessingCanvas" xmlns:cx="http://schemas.microsoft.com/office/drawing/2014/chartex" xmlns:cx1="http://schemas.microsoft.com/office/drawing/2015/9/8/chartex" xmlns:cx2="http://schemas.microsoft.com/office/drawing/2015/10/21/chartex" xmlns:cx3="http://schemas.microsoft.com/office/drawing/2016/5/9/chartex" xmlns:cx4="http://schemas.microsoft.com/office/drawing/2016/5/10/chartex" xmlns:cx5="http://schemas.microsoft.com/office/drawing/2016/5/11/chartex" xmlns:cx6="http://schemas.microsoft.com/office/drawing/2016/5/12/chartex" xmlns:cx7="http://schemas.microsoft.com/office/drawing/2016/5/13/chartex" xmlns:cx8="http://schemas.microsoft.com/office/drawing/2016/5/14/chartex" xmlns:mc="http://schemas.openxmlformats.org/markup-compatibility/2006" xmlns:aink="http://schemas.microsoft.com/office/drawing/2016/ink" xmlns:am3d="http://schemas.microsoft.com/office/drawing/2017/model3d" xmlns:o="urn:schemas-microsoft-com:office:office" xmlns:r="http://schemas.openxmlformats.org/officeDocument/2006/relationships" xmlns:m="http://schemas.openxmlformats.org/officeDocument/2006/math" xmlns:v="urn:schemas-microsoft-com:vml" xmlns:wp14="http://schemas.microsoft.com/office/word/2010/wordprocessingDrawing" xmlns:wp="http://schemas.openxmlformats.org/drawingml/2006/wordprocessingDrawing" xmlns:w10="urn:schemas-microsoft-com:office:word" xmlns:w="http://schemas.openxmlformats.org/wordprocessingml/2006/main" xmlns:w14="http://schemas.microsoft.com/office/word/2010/wordml" xmlns:w15="http://schemas.microsoft.com/office/word/2012/wordml" xmlns:w16cid="http://schemas.microsoft.com/office/word/2016/wordml/cid" xmlns:w16se="http://schemas.microsoft.com/office/word/2015/wordml/symex" xmlns:wpg="http://schemas.microsoft.com/office/word/2010/wordprocessingGroup" xmlns:wpi="http://schemas.microsoft.com/office/word/2010/wordprocessingInk" xmlns:wne="http://schemas.microsoft.com/office/word/2006/wordml" xmlns:wps="http://schemas.microsoft.com/office/word/2010/wordprocessingShape" mc:Ignorable="w14 w15 w16se w16cid wp14">
+  <w16cid:commentId w16cid:paraId="1051AA20" w16cid:durableId="1EBFF418"/>
+  <w16cid:commentId w16cid:paraId="69E48EB7" w16cid:durableId="1EC0043B"/>
   <w16cid:commentId w16cid:paraId="6C62C67B" w16cid:durableId="1EBFF419"/>
+  <w16cid:commentId w16cid:paraId="53116C46" w16cid:durableId="1EBFF41A"/>
   <w16cid:commentId w16cid:paraId="24655805" w16cid:durableId="1EBFF421"/>
+  <w16cid:commentId w16cid:paraId="5FED5D1D" w16cid:durableId="1EC62DB7"/>
   <w16cid:commentId w16cid:paraId="46A61ECE" w16cid:durableId="1EC632C1"/>
-  <w16cid:commentId w16cid:paraId="7806EFDB" w16cid:durableId="1EC6A930"/>
 </w16cid:commentsIds>
 </file>
 
 <file path=word/endnotes.xml><?xml version="1.0" encoding="utf-8"?>
-<w:endnotes xmlns:wpc="http://schemas.microsoft.com/office/word/2010/wordprocessingCanvas" xmlns:cx="http://schemas.microsoft.com/office/drawing/2014/chartex" xmlns:cx1="http://schemas.microsoft.com/office/drawing/2015/9/8/chartex" xmlns:cx2="http://schemas.microsoft.com/office/drawing/2015/10/21/chartex" xmlns:cx3="http://schemas.microsoft.com/office/drawing/2016/5/9/chartex" xmlns:cx4="http://schemas.microsoft.com/office/drawing/2016/5/10/chartex" xmlns:cx5="http://schemas.microsoft.com/office/drawing/2016/5/11/chartex" xmlns:cx6="http://schemas.microsoft.com/office/drawing/2016/5/12/chartex" xmlns:cx7="http://schemas.microsoft.com/office/drawing/2016/5/13/chartex" xmlns:cx8="http://schemas.microsoft.com/office/drawing/2016/5/14/chartex" xmlns:mc="http://schemas.openxmlformats.org/markup-compatibility/2006" xmlns:aink="http://schemas.microsoft.com/office/drawing/2016/ink" xmlns:am3d="http://schemas.microsoft.com/office/drawing/2017/model3d" xmlns:o="urn:schemas-microsoft-com:office:office" xmlns:r="http://schemas.openxmlformats.org/officeDocument/2006/relationships" xmlns:m="http://schemas.openxmlformats.org/officeDocument/2006/math" xmlns:v="urn:schemas-microsoft-com:vml" xmlns:wp14="http://schemas.microsoft.com/office/word/2010/wordprocessingDrawing" xmlns:wp="http://schemas.openxmlformats.org/drawingml/2006/wordprocessingDrawing" xmlns:w10="urn:schemas-microsoft-com:office:word" xmlns:w="http://schemas.openxmlformats.org/wordprocessingml/2006/main" xmlns:w14="http://schemas.microsoft.com/office/word/2010/wordml" xmlns:w15="http://schemas.microsoft.com/office/word/2012/wordml" xmlns:w16cid="http://schemas.microsoft.com/office/word/2016/wordml/cid" xmlns:w16se="http://schemas.microsoft.com/office/word/2015/wordml/symex" xmlns:wpg="http://schemas.microsoft.com/office/word/2010/wordprocessingGroup" xmlns:wpi="http://schemas.microsoft.com/office/word/2010/wordprocessingInk" xmlns:wne="http://schemas.microsoft.com/office/word/2006/wordml" xmlns:wps="http://schemas.microsoft.com/office/word/2010/wordprocessingShape" mc:Ignorable="w14 w15 w16se w16cid wp14">
+<w:endnotes xmlns:wpc="http://schemas.microsoft.com/office/word/2010/wordprocessingCanvas" xmlns:mc="http://schemas.openxmlformats.org/markup-compatibility/2006" xmlns:o="urn:schemas-microsoft-com:office:office" xmlns:r="http://schemas.openxmlformats.org/officeDocument/2006/relationships" xmlns:m="http://schemas.openxmlformats.org/officeDocument/2006/math" xmlns:v="urn:schemas-microsoft-com:vml" xmlns:wp14="http://schemas.microsoft.com/office/word/2010/wordprocessingDrawing" xmlns:wp="http://schemas.openxmlformats.org/drawingml/2006/wordprocessingDrawing" xmlns:w10="urn:schemas-microsoft-com:office:word" xmlns:w="http://schemas.openxmlformats.org/wordprocessingml/2006/main" xmlns:w14="http://schemas.microsoft.com/office/word/2010/wordml" xmlns:w15="http://schemas.microsoft.com/office/word/2012/wordml" xmlns:wpg="http://schemas.microsoft.com/office/word/2010/wordprocessingGroup" xmlns:wpi="http://schemas.microsoft.com/office/word/2010/wordprocessingInk" xmlns:wne="http://schemas.microsoft.com/office/word/2006/wordml" xmlns:wps="http://schemas.microsoft.com/office/word/2010/wordprocessingShape" mc:Ignorable="w14 w15 wp14">
   <w:endnote w:type="separator" w:id="-1">
     <w:p>
       <w:pPr>
@@ -8901,7 +10633,7 @@
 </file>
 
 <file path=word/footer1.xml><?xml version="1.0" encoding="utf-8"?>
-<w:ftr xmlns:wpc="http://schemas.microsoft.com/office/word/2010/wordprocessingCanvas" xmlns:cx="http://schemas.microsoft.com/office/drawing/2014/chartex" xmlns:cx1="http://schemas.microsoft.com/office/drawing/2015/9/8/chartex" xmlns:cx2="http://schemas.microsoft.com/office/drawing/2015/10/21/chartex" xmlns:cx3="http://schemas.microsoft.com/office/drawing/2016/5/9/chartex" xmlns:cx4="http://schemas.microsoft.com/office/drawing/2016/5/10/chartex" xmlns:cx5="http://schemas.microsoft.com/office/drawing/2016/5/11/chartex" xmlns:cx6="http://schemas.microsoft.com/office/drawing/2016/5/12/chartex" xmlns:cx7="http://schemas.microsoft.com/office/drawing/2016/5/13/chartex" xmlns:cx8="http://schemas.microsoft.com/office/drawing/2016/5/14/chartex" xmlns:mc="http://schemas.openxmlformats.org/markup-compatibility/2006" xmlns:aink="http://schemas.microsoft.com/office/drawing/2016/ink" xmlns:am3d="http://schemas.microsoft.com/office/drawing/2017/model3d" xmlns:o="urn:schemas-microsoft-com:office:office" xmlns:r="http://schemas.openxmlformats.org/officeDocument/2006/relationships" xmlns:m="http://schemas.openxmlformats.org/officeDocument/2006/math" xmlns:v="urn:schemas-microsoft-com:vml" xmlns:wp14="http://schemas.microsoft.com/office/word/2010/wordprocessingDrawing" xmlns:wp="http://schemas.openxmlformats.org/drawingml/2006/wordprocessingDrawing" xmlns:w10="urn:schemas-microsoft-com:office:word" xmlns:w="http://schemas.openxmlformats.org/wordprocessingml/2006/main" xmlns:w14="http://schemas.microsoft.com/office/word/2010/wordml" xmlns:w15="http://schemas.microsoft.com/office/word/2012/wordml" xmlns:w16cid="http://schemas.microsoft.com/office/word/2016/wordml/cid" xmlns:w16se="http://schemas.microsoft.com/office/word/2015/wordml/symex" xmlns:wpg="http://schemas.microsoft.com/office/word/2010/wordprocessingGroup" xmlns:wpi="http://schemas.microsoft.com/office/word/2010/wordprocessingInk" xmlns:wne="http://schemas.microsoft.com/office/word/2006/wordml" xmlns:wps="http://schemas.microsoft.com/office/word/2010/wordprocessingShape" mc:Ignorable="w14 w15 w16se w16cid wp14">
+<w:ftr xmlns:wpc="http://schemas.microsoft.com/office/word/2010/wordprocessingCanvas" xmlns:mc="http://schemas.openxmlformats.org/markup-compatibility/2006" xmlns:o="urn:schemas-microsoft-com:office:office" xmlns:r="http://schemas.openxmlformats.org/officeDocument/2006/relationships" xmlns:m="http://schemas.openxmlformats.org/officeDocument/2006/math" xmlns:v="urn:schemas-microsoft-com:vml" xmlns:wp14="http://schemas.microsoft.com/office/word/2010/wordprocessingDrawing" xmlns:wp="http://schemas.openxmlformats.org/drawingml/2006/wordprocessingDrawing" xmlns:w10="urn:schemas-microsoft-com:office:word" xmlns:w="http://schemas.openxmlformats.org/wordprocessingml/2006/main" xmlns:w14="http://schemas.microsoft.com/office/word/2010/wordml" xmlns:w15="http://schemas.microsoft.com/office/word/2012/wordml" xmlns:wpg="http://schemas.microsoft.com/office/word/2010/wordprocessingGroup" xmlns:wpi="http://schemas.microsoft.com/office/word/2010/wordprocessingInk" xmlns:wne="http://schemas.microsoft.com/office/word/2006/wordml" xmlns:wps="http://schemas.microsoft.com/office/word/2010/wordprocessingShape" mc:Ignorable="w14 w15 wp14">
   <w:sdt>
     <w:sdtPr>
       <w:id w:val="-1582824065"/>
@@ -8934,7 +10666,7 @@
           <w:rPr>
             <w:noProof/>
           </w:rPr>
-          <w:t>4</w:t>
+          <w:t>2</w:t>
         </w:r>
         <w:r>
           <w:rPr>
@@ -8954,7 +10686,7 @@
 </file>
 
 <file path=word/footnotes.xml><?xml version="1.0" encoding="utf-8"?>
-<w:footnotes xmlns:wpc="http://schemas.microsoft.com/office/word/2010/wordprocessingCanvas" xmlns:cx="http://schemas.microsoft.com/office/drawing/2014/chartex" xmlns:cx1="http://schemas.microsoft.com/office/drawing/2015/9/8/chartex" xmlns:cx2="http://schemas.microsoft.com/office/drawing/2015/10/21/chartex" xmlns:cx3="http://schemas.microsoft.com/office/drawing/2016/5/9/chartex" xmlns:cx4="http://schemas.microsoft.com/office/drawing/2016/5/10/chartex" xmlns:cx5="http://schemas.microsoft.com/office/drawing/2016/5/11/chartex" xmlns:cx6="http://schemas.microsoft.com/office/drawing/2016/5/12/chartex" xmlns:cx7="http://schemas.microsoft.com/office/drawing/2016/5/13/chartex" xmlns:cx8="http://schemas.microsoft.com/office/drawing/2016/5/14/chartex" xmlns:mc="http://schemas.openxmlformats.org/markup-compatibility/2006" xmlns:aink="http://schemas.microsoft.com/office/drawing/2016/ink" xmlns:am3d="http://schemas.microsoft.com/office/drawing/2017/model3d" xmlns:o="urn:schemas-microsoft-com:office:office" xmlns:r="http://schemas.openxmlformats.org/officeDocument/2006/relationships" xmlns:m="http://schemas.openxmlformats.org/officeDocument/2006/math" xmlns:v="urn:schemas-microsoft-com:vml" xmlns:wp14="http://schemas.microsoft.com/office/word/2010/wordprocessingDrawing" xmlns:wp="http://schemas.openxmlformats.org/drawingml/2006/wordprocessingDrawing" xmlns:w10="urn:schemas-microsoft-com:office:word" xmlns:w="http://schemas.openxmlformats.org/wordprocessingml/2006/main" xmlns:w14="http://schemas.microsoft.com/office/word/2010/wordml" xmlns:w15="http://schemas.microsoft.com/office/word/2012/wordml" xmlns:w16cid="http://schemas.microsoft.com/office/word/2016/wordml/cid" xmlns:w16se="http://schemas.microsoft.com/office/word/2015/wordml/symex" xmlns:wpg="http://schemas.microsoft.com/office/word/2010/wordprocessingGroup" xmlns:wpi="http://schemas.microsoft.com/office/word/2010/wordprocessingInk" xmlns:wne="http://schemas.microsoft.com/office/word/2006/wordml" xmlns:wps="http://schemas.microsoft.com/office/word/2010/wordprocessingShape" mc:Ignorable="w14 w15 w16se w16cid wp14">
+<w:footnotes xmlns:wpc="http://schemas.microsoft.com/office/word/2010/wordprocessingCanvas" xmlns:mc="http://schemas.openxmlformats.org/markup-compatibility/2006" xmlns:o="urn:schemas-microsoft-com:office:office" xmlns:r="http://schemas.openxmlformats.org/officeDocument/2006/relationships" xmlns:m="http://schemas.openxmlformats.org/officeDocument/2006/math" xmlns:v="urn:schemas-microsoft-com:vml" xmlns:wp14="http://schemas.microsoft.com/office/word/2010/wordprocessingDrawing" xmlns:wp="http://schemas.openxmlformats.org/drawingml/2006/wordprocessingDrawing" xmlns:w10="urn:schemas-microsoft-com:office:word" xmlns:w="http://schemas.openxmlformats.org/wordprocessingml/2006/main" xmlns:w14="http://schemas.microsoft.com/office/word/2010/wordml" xmlns:w15="http://schemas.microsoft.com/office/word/2012/wordml" xmlns:wpg="http://schemas.microsoft.com/office/word/2010/wordprocessingGroup" xmlns:wpi="http://schemas.microsoft.com/office/word/2010/wordprocessingInk" xmlns:wne="http://schemas.microsoft.com/office/word/2006/wordml" xmlns:wps="http://schemas.microsoft.com/office/word/2010/wordprocessingShape" mc:Ignorable="w14 w15 wp14">
   <w:footnote w:type="separator" w:id="-1">
     <w:p>
       <w:pPr>
@@ -8979,28 +10711,20 @@
 </file>
 
 <file path=word/header1.xml><?xml version="1.0" encoding="utf-8"?>
-<w:hdr xmlns:wpc="http://schemas.microsoft.com/office/word/2010/wordprocessingCanvas" xmlns:cx="http://schemas.microsoft.com/office/drawing/2014/chartex" xmlns:cx1="http://schemas.microsoft.com/office/drawing/2015/9/8/chartex" xmlns:cx2="http://schemas.microsoft.com/office/drawing/2015/10/21/chartex" xmlns:cx3="http://schemas.microsoft.com/office/drawing/2016/5/9/chartex" xmlns:cx4="http://schemas.microsoft.com/office/drawing/2016/5/10/chartex" xmlns:cx5="http://schemas.microsoft.com/office/drawing/2016/5/11/chartex" xmlns:cx6="http://schemas.microsoft.com/office/drawing/2016/5/12/chartex" xmlns:cx7="http://schemas.microsoft.com/office/drawing/2016/5/13/chartex" xmlns:cx8="http://schemas.microsoft.com/office/drawing/2016/5/14/chartex" xmlns:mc="http://schemas.openxmlformats.org/markup-compatibility/2006" xmlns:aink="http://schemas.microsoft.com/office/drawing/2016/ink" xmlns:am3d="http://schemas.microsoft.com/office/drawing/2017/model3d" xmlns:o="urn:schemas-microsoft-com:office:office" xmlns:r="http://schemas.openxmlformats.org/officeDocument/2006/relationships" xmlns:m="http://schemas.openxmlformats.org/officeDocument/2006/math" xmlns:v="urn:schemas-microsoft-com:vml" xmlns:wp14="http://schemas.microsoft.com/office/word/2010/wordprocessingDrawing" xmlns:wp="http://schemas.openxmlformats.org/drawingml/2006/wordprocessingDrawing" xmlns:w10="urn:schemas-microsoft-com:office:word" xmlns:w="http://schemas.openxmlformats.org/wordprocessingml/2006/main" xmlns:w14="http://schemas.microsoft.com/office/word/2010/wordml" xmlns:w15="http://schemas.microsoft.com/office/word/2012/wordml" xmlns:w16cid="http://schemas.microsoft.com/office/word/2016/wordml/cid" xmlns:w16se="http://schemas.microsoft.com/office/word/2015/wordml/symex" xmlns:wpg="http://schemas.microsoft.com/office/word/2010/wordprocessingGroup" xmlns:wpi="http://schemas.microsoft.com/office/word/2010/wordprocessingInk" xmlns:wne="http://schemas.microsoft.com/office/word/2006/wordml" xmlns:wps="http://schemas.microsoft.com/office/word/2010/wordprocessingShape" mc:Ignorable="w14 w15 w16se w16cid wp14">
+<w:hdr xmlns:wpc="http://schemas.microsoft.com/office/word/2010/wordprocessingCanvas" xmlns:mc="http://schemas.openxmlformats.org/markup-compatibility/2006" xmlns:o="urn:schemas-microsoft-com:office:office" xmlns:r="http://schemas.openxmlformats.org/officeDocument/2006/relationships" xmlns:m="http://schemas.openxmlformats.org/officeDocument/2006/math" xmlns:v="urn:schemas-microsoft-com:vml" xmlns:wp14="http://schemas.microsoft.com/office/word/2010/wordprocessingDrawing" xmlns:wp="http://schemas.openxmlformats.org/drawingml/2006/wordprocessingDrawing" xmlns:w10="urn:schemas-microsoft-com:office:word" xmlns:w="http://schemas.openxmlformats.org/wordprocessingml/2006/main" xmlns:w14="http://schemas.microsoft.com/office/word/2010/wordml" xmlns:w15="http://schemas.microsoft.com/office/word/2012/wordml" xmlns:wpg="http://schemas.microsoft.com/office/word/2010/wordprocessingGroup" xmlns:wpi="http://schemas.microsoft.com/office/word/2010/wordprocessingInk" xmlns:wne="http://schemas.microsoft.com/office/word/2006/wordml" xmlns:wps="http://schemas.microsoft.com/office/word/2010/wordprocessingShape" mc:Ignorable="w14 w15 wp14">
   <w:p>
     <w:pPr>
       <w:pStyle w:val="Header"/>
     </w:pPr>
     <w:r>
-      <w:t xml:space="preserve">Software Development Team | Michelle </w:t>
-    </w:r>
-    <w:proofErr w:type="spellStart"/>
-    <w:r>
-      <w:t>Vinall</w:t>
-    </w:r>
-    <w:proofErr w:type="spellEnd"/>
-    <w:r>
-      <w:t xml:space="preserve">                                              Let’s Quiz | UAT Test Report</w:t>
+      <w:t>Software Development Team | Michelle Vinall                                              Let’s Quiz | UAT Test Report</w:t>
     </w:r>
   </w:p>
 </w:hdr>
 </file>
 
 <file path=word/numbering.xml><?xml version="1.0" encoding="utf-8"?>
-<w:numbering xmlns:wpc="http://schemas.microsoft.com/office/word/2010/wordprocessingCanvas" xmlns:cx="http://schemas.microsoft.com/office/drawing/2014/chartex" xmlns:cx1="http://schemas.microsoft.com/office/drawing/2015/9/8/chartex" xmlns:cx2="http://schemas.microsoft.com/office/drawing/2015/10/21/chartex" xmlns:cx3="http://schemas.microsoft.com/office/drawing/2016/5/9/chartex" xmlns:cx4="http://schemas.microsoft.com/office/drawing/2016/5/10/chartex" xmlns:cx5="http://schemas.microsoft.com/office/drawing/2016/5/11/chartex" xmlns:cx6="http://schemas.microsoft.com/office/drawing/2016/5/12/chartex" xmlns:cx7="http://schemas.microsoft.com/office/drawing/2016/5/13/chartex" xmlns:cx8="http://schemas.microsoft.com/office/drawing/2016/5/14/chartex" xmlns:mc="http://schemas.openxmlformats.org/markup-compatibility/2006" xmlns:aink="http://schemas.microsoft.com/office/drawing/2016/ink" xmlns:am3d="http://schemas.microsoft.com/office/drawing/2017/model3d" xmlns:o="urn:schemas-microsoft-com:office:office" xmlns:r="http://schemas.openxmlformats.org/officeDocument/2006/relationships" xmlns:m="http://schemas.openxmlformats.org/officeDocument/2006/math" xmlns:v="urn:schemas-microsoft-com:vml" xmlns:wp14="http://schemas.microsoft.com/office/word/2010/wordprocessingDrawing" xmlns:wp="http://schemas.openxmlformats.org/drawingml/2006/wordprocessingDrawing" xmlns:w10="urn:schemas-microsoft-com:office:word" xmlns:w="http://schemas.openxmlformats.org/wordprocessingml/2006/main" xmlns:w14="http://schemas.microsoft.com/office/word/2010/wordml" xmlns:w15="http://schemas.microsoft.com/office/word/2012/wordml" xmlns:w16cid="http://schemas.microsoft.com/office/word/2016/wordml/cid" xmlns:w16se="http://schemas.microsoft.com/office/word/2015/wordml/symex" xmlns:wpg="http://schemas.microsoft.com/office/word/2010/wordprocessingGroup" xmlns:wpi="http://schemas.microsoft.com/office/word/2010/wordprocessingInk" xmlns:wne="http://schemas.microsoft.com/office/word/2006/wordml" xmlns:wps="http://schemas.microsoft.com/office/word/2010/wordprocessingShape" mc:Ignorable="w14 w15 w16se w16cid wp14">
+<w:numbering xmlns:wpc="http://schemas.microsoft.com/office/word/2010/wordprocessingCanvas" xmlns:mc="http://schemas.openxmlformats.org/markup-compatibility/2006" xmlns:o="urn:schemas-microsoft-com:office:office" xmlns:r="http://schemas.openxmlformats.org/officeDocument/2006/relationships" xmlns:m="http://schemas.openxmlformats.org/officeDocument/2006/math" xmlns:v="urn:schemas-microsoft-com:vml" xmlns:wp14="http://schemas.microsoft.com/office/word/2010/wordprocessingDrawing" xmlns:wp="http://schemas.openxmlformats.org/drawingml/2006/wordprocessingDrawing" xmlns:w10="urn:schemas-microsoft-com:office:word" xmlns:w="http://schemas.openxmlformats.org/wordprocessingml/2006/main" xmlns:w14="http://schemas.microsoft.com/office/word/2010/wordml" xmlns:w15="http://schemas.microsoft.com/office/word/2012/wordml" xmlns:wpg="http://schemas.microsoft.com/office/word/2010/wordprocessingGroup" xmlns:wpi="http://schemas.microsoft.com/office/word/2010/wordprocessingInk" xmlns:wne="http://schemas.microsoft.com/office/word/2006/wordml" xmlns:wps="http://schemas.microsoft.com/office/word/2010/wordprocessingShape" mc:Ignorable="w14 w15 wp14">
   <w:abstractNum w:abstractNumId="0" w15:restartNumberingAfterBreak="0">
     <w:nsid w:val="0728284E"/>
     <w:multiLevelType w:val="hybridMultilevel"/>
@@ -10063,19 +11787,8 @@
 </w:numbering>
 </file>
 
-<file path=word/people.xml><?xml version="1.0" encoding="utf-8"?>
-<w15:people xmlns:wpc="http://schemas.microsoft.com/office/word/2010/wordprocessingCanvas" xmlns:cx="http://schemas.microsoft.com/office/drawing/2014/chartex" xmlns:cx1="http://schemas.microsoft.com/office/drawing/2015/9/8/chartex" xmlns:cx2="http://schemas.microsoft.com/office/drawing/2015/10/21/chartex" xmlns:cx3="http://schemas.microsoft.com/office/drawing/2016/5/9/chartex" xmlns:cx4="http://schemas.microsoft.com/office/drawing/2016/5/10/chartex" xmlns:cx5="http://schemas.microsoft.com/office/drawing/2016/5/11/chartex" xmlns:cx6="http://schemas.microsoft.com/office/drawing/2016/5/12/chartex" xmlns:cx7="http://schemas.microsoft.com/office/drawing/2016/5/13/chartex" xmlns:cx8="http://schemas.microsoft.com/office/drawing/2016/5/14/chartex" xmlns:mc="http://schemas.openxmlformats.org/markup-compatibility/2006" xmlns:aink="http://schemas.microsoft.com/office/drawing/2016/ink" xmlns:am3d="http://schemas.microsoft.com/office/drawing/2017/model3d" xmlns:o="urn:schemas-microsoft-com:office:office" xmlns:r="http://schemas.openxmlformats.org/officeDocument/2006/relationships" xmlns:m="http://schemas.openxmlformats.org/officeDocument/2006/math" xmlns:v="urn:schemas-microsoft-com:vml" xmlns:wp14="http://schemas.microsoft.com/office/word/2010/wordprocessingDrawing" xmlns:wp="http://schemas.openxmlformats.org/drawingml/2006/wordprocessingDrawing" xmlns:w10="urn:schemas-microsoft-com:office:word" xmlns:w="http://schemas.openxmlformats.org/wordprocessingml/2006/main" xmlns:w14="http://schemas.microsoft.com/office/word/2010/wordml" xmlns:w15="http://schemas.microsoft.com/office/word/2012/wordml" xmlns:w16cid="http://schemas.microsoft.com/office/word/2016/wordml/cid" xmlns:w16se="http://schemas.microsoft.com/office/word/2015/wordml/symex" xmlns:wpg="http://schemas.microsoft.com/office/word/2010/wordprocessingGroup" xmlns:wpi="http://schemas.microsoft.com/office/word/2010/wordprocessingInk" xmlns:wne="http://schemas.microsoft.com/office/word/2006/wordml" xmlns:wps="http://schemas.microsoft.com/office/word/2010/wordprocessingShape" mc:Ignorable="w14 w15 w16se w16cid wp14">
-  <w15:person w15:author="Michelle Vinall">
-    <w15:presenceInfo w15:providerId="Windows Live" w15:userId="9d56696d303c8ffa"/>
-  </w15:person>
-  <w15:person w15:author="Collin McKeahnie">
-    <w15:presenceInfo w15:providerId="Windows Live" w15:userId="e5f670dae1136c23"/>
-  </w15:person>
-</w15:people>
-</file>
-
 <file path=word/styles.xml><?xml version="1.0" encoding="utf-8"?>
-<w:styles xmlns:mc="http://schemas.openxmlformats.org/markup-compatibility/2006" xmlns:r="http://schemas.openxmlformats.org/officeDocument/2006/relationships" xmlns:w="http://schemas.openxmlformats.org/wordprocessingml/2006/main" xmlns:w14="http://schemas.microsoft.com/office/word/2010/wordml" xmlns:w15="http://schemas.microsoft.com/office/word/2012/wordml" xmlns:w16cid="http://schemas.microsoft.com/office/word/2016/wordml/cid" xmlns:w16se="http://schemas.microsoft.com/office/word/2015/wordml/symex" mc:Ignorable="w14 w15 w16se w16cid">
+<w:styles xmlns:mc="http://schemas.openxmlformats.org/markup-compatibility/2006" xmlns:r="http://schemas.openxmlformats.org/officeDocument/2006/relationships" xmlns:w="http://schemas.openxmlformats.org/wordprocessingml/2006/main" xmlns:w14="http://schemas.microsoft.com/office/word/2010/wordml" xmlns:w15="http://schemas.microsoft.com/office/word/2012/wordml" mc:Ignorable="w14 w15">
   <w:docDefaults>
     <w:rPrDefault>
       <w:rPr>
@@ -10091,7 +11804,7 @@
       </w:pPr>
     </w:pPrDefault>
   </w:docDefaults>
-  <w:latentStyles w:defLockedState="0" w:defUIPriority="99" w:defSemiHidden="0" w:defUnhideWhenUsed="0" w:defQFormat="0" w:count="375">
+  <w:latentStyles w:defLockedState="0" w:defUIPriority="99" w:defSemiHidden="0" w:defUnhideWhenUsed="0" w:defQFormat="0" w:count="371">
     <w:lsdException w:name="Normal" w:uiPriority="0" w:qFormat="1"/>
     <w:lsdException w:name="heading 1" w:uiPriority="9" w:qFormat="1"/>
     <w:lsdException w:name="heading 2" w:semiHidden="1" w:uiPriority="9" w:unhideWhenUsed="1" w:qFormat="1"/>
@@ -10197,6 +11910,7 @@
     <w:lsdException w:name="HTML Sample" w:semiHidden="1" w:unhideWhenUsed="1"/>
     <w:lsdException w:name="HTML Typewriter" w:semiHidden="1" w:unhideWhenUsed="1"/>
     <w:lsdException w:name="HTML Variable" w:semiHidden="1" w:unhideWhenUsed="1"/>
+    <w:lsdException w:name="Normal Table" w:semiHidden="1" w:unhideWhenUsed="1"/>
     <w:lsdException w:name="annotation subject" w:semiHidden="1" w:unhideWhenUsed="1"/>
     <w:lsdException w:name="No List" w:semiHidden="1" w:unhideWhenUsed="1"/>
     <w:lsdException w:name="Outline List 1" w:semiHidden="1" w:unhideWhenUsed="1"/>
@@ -10240,8 +11954,10 @@
     <w:lsdException w:name="Table Elegant" w:semiHidden="1" w:unhideWhenUsed="1"/>
     <w:lsdException w:name="Table Professional" w:semiHidden="1" w:unhideWhenUsed="1"/>
     <w:lsdException w:name="Table Subtle 1" w:semiHidden="1" w:unhideWhenUsed="1"/>
+    <w:lsdException w:name="Table Subtle 2" w:semiHidden="1" w:unhideWhenUsed="1"/>
     <w:lsdException w:name="Table Web 1" w:semiHidden="1" w:unhideWhenUsed="1"/>
     <w:lsdException w:name="Table Web 2" w:semiHidden="1" w:unhideWhenUsed="1"/>
+    <w:lsdException w:name="Table Web 3" w:semiHidden="1" w:unhideWhenUsed="1"/>
     <w:lsdException w:name="Balloon Text" w:semiHidden="1" w:unhideWhenUsed="1"/>
     <w:lsdException w:name="Table Grid" w:uiPriority="39"/>
     <w:lsdException w:name="Table Theme" w:semiHidden="1" w:unhideWhenUsed="1"/>
@@ -10460,15 +12176,11 @@
     <w:lsdException w:name="List Table 5 Dark Accent 6" w:uiPriority="50"/>
     <w:lsdException w:name="List Table 6 Colorful Accent 6" w:uiPriority="51"/>
     <w:lsdException w:name="List Table 7 Colorful Accent 6" w:uiPriority="52"/>
-    <w:lsdException w:name="Mention" w:semiHidden="1" w:unhideWhenUsed="1"/>
-    <w:lsdException w:name="Smart Hyperlink" w:semiHidden="1" w:unhideWhenUsed="1"/>
-    <w:lsdException w:name="Hashtag" w:semiHidden="1" w:unhideWhenUsed="1"/>
-    <w:lsdException w:name="Unresolved Mention" w:semiHidden="1" w:unhideWhenUsed="1"/>
   </w:latentStyles>
   <w:style w:type="paragraph" w:default="1" w:styleId="Normal">
     <w:name w:val="Normal"/>
     <w:qFormat/>
-    <w:rsid w:val="00F24482"/>
+    <w:rsid w:val="006E54E4"/>
   </w:style>
   <w:style w:type="paragraph" w:styleId="Heading1">
     <w:name w:val="heading 1"/>
@@ -11952,7 +13664,7 @@
 </file>
 
 <file path=word/glossary/document.xml><?xml version="1.0" encoding="utf-8"?>
-<w:glossaryDocument xmlns:wpc="http://schemas.microsoft.com/office/word/2010/wordprocessingCanvas" xmlns:cx="http://schemas.microsoft.com/office/drawing/2014/chartex" xmlns:cx1="http://schemas.microsoft.com/office/drawing/2015/9/8/chartex" xmlns:cx2="http://schemas.microsoft.com/office/drawing/2015/10/21/chartex" xmlns:cx3="http://schemas.microsoft.com/office/drawing/2016/5/9/chartex" xmlns:cx4="http://schemas.microsoft.com/office/drawing/2016/5/10/chartex" xmlns:cx5="http://schemas.microsoft.com/office/drawing/2016/5/11/chartex" xmlns:cx6="http://schemas.microsoft.com/office/drawing/2016/5/12/chartex" xmlns:cx7="http://schemas.microsoft.com/office/drawing/2016/5/13/chartex" xmlns:cx8="http://schemas.microsoft.com/office/drawing/2016/5/14/chartex" xmlns:mc="http://schemas.openxmlformats.org/markup-compatibility/2006" xmlns:aink="http://schemas.microsoft.com/office/drawing/2016/ink" xmlns:am3d="http://schemas.microsoft.com/office/drawing/2017/model3d" xmlns:o="urn:schemas-microsoft-com:office:office" xmlns:r="http://schemas.openxmlformats.org/officeDocument/2006/relationships" xmlns:m="http://schemas.openxmlformats.org/officeDocument/2006/math" xmlns:v="urn:schemas-microsoft-com:vml" xmlns:wp14="http://schemas.microsoft.com/office/word/2010/wordprocessingDrawing" xmlns:wp="http://schemas.openxmlformats.org/drawingml/2006/wordprocessingDrawing" xmlns:w10="urn:schemas-microsoft-com:office:word" xmlns:w="http://schemas.openxmlformats.org/wordprocessingml/2006/main" xmlns:w14="http://schemas.microsoft.com/office/word/2010/wordml" xmlns:w15="http://schemas.microsoft.com/office/word/2012/wordml" xmlns:w16cid="http://schemas.microsoft.com/office/word/2016/wordml/cid" xmlns:w16se="http://schemas.microsoft.com/office/word/2015/wordml/symex" xmlns:wpg="http://schemas.microsoft.com/office/word/2010/wordprocessingGroup" xmlns:wpi="http://schemas.microsoft.com/office/word/2010/wordprocessingInk" xmlns:wne="http://schemas.microsoft.com/office/word/2006/wordml" xmlns:wps="http://schemas.microsoft.com/office/word/2010/wordprocessingShape" mc:Ignorable="w14 w15 w16se w16cid wp14">
+<w:glossaryDocument xmlns:wpc="http://schemas.microsoft.com/office/word/2010/wordprocessingCanvas" xmlns:mc="http://schemas.openxmlformats.org/markup-compatibility/2006" xmlns:o="urn:schemas-microsoft-com:office:office" xmlns:r="http://schemas.openxmlformats.org/officeDocument/2006/relationships" xmlns:m="http://schemas.openxmlformats.org/officeDocument/2006/math" xmlns:v="urn:schemas-microsoft-com:vml" xmlns:wp14="http://schemas.microsoft.com/office/word/2010/wordprocessingDrawing" xmlns:wp="http://schemas.openxmlformats.org/drawingml/2006/wordprocessingDrawing" xmlns:w10="urn:schemas-microsoft-com:office:word" xmlns:w="http://schemas.openxmlformats.org/wordprocessingml/2006/main" xmlns:w14="http://schemas.microsoft.com/office/word/2010/wordml" xmlns:w15="http://schemas.microsoft.com/office/word/2012/wordml" xmlns:wpg="http://schemas.microsoft.com/office/word/2010/wordprocessingGroup" xmlns:wpi="http://schemas.microsoft.com/office/word/2010/wordprocessingInk" xmlns:wne="http://schemas.microsoft.com/office/word/2006/wordml" xmlns:wps="http://schemas.microsoft.com/office/word/2010/wordprocessingShape" mc:Ignorable="w14 w15 wp14">
   <w:docParts>
     <w:docPart>
       <w:docPartPr>
@@ -11976,7 +13688,7 @@
           </w:pPr>
           <w:r>
             <w:rPr>
-              <w:color w:val="2F5496" w:themeColor="accent1" w:themeShade="BF"/>
+              <w:color w:val="2E74B5" w:themeColor="accent1" w:themeShade="BF"/>
             </w:rPr>
             <w:t>[Company name]</w:t>
           </w:r>
@@ -12006,7 +13718,7 @@
           <w:r>
             <w:rPr>
               <w:rFonts w:asciiTheme="majorHAnsi" w:eastAsiaTheme="majorEastAsia" w:hAnsiTheme="majorHAnsi" w:cstheme="majorBidi"/>
-              <w:color w:val="4472C4" w:themeColor="accent1"/>
+              <w:color w:val="5B9BD5" w:themeColor="accent1"/>
               <w:sz w:val="88"/>
               <w:szCs w:val="88"/>
             </w:rPr>
@@ -12037,7 +13749,7 @@
           </w:pPr>
           <w:r>
             <w:rPr>
-              <w:color w:val="2F5496" w:themeColor="accent1" w:themeShade="BF"/>
+              <w:color w:val="2E74B5" w:themeColor="accent1" w:themeShade="BF"/>
             </w:rPr>
             <w:t>[Document subtitle]</w:t>
           </w:r>
@@ -12078,7 +13790,7 @@
 </file>
 
 <file path=word/glossary/fontTable.xml><?xml version="1.0" encoding="utf-8"?>
-<w:fonts xmlns:mc="http://schemas.openxmlformats.org/markup-compatibility/2006" xmlns:r="http://schemas.openxmlformats.org/officeDocument/2006/relationships" xmlns:w="http://schemas.openxmlformats.org/wordprocessingml/2006/main" xmlns:w14="http://schemas.microsoft.com/office/word/2010/wordml" xmlns:w15="http://schemas.microsoft.com/office/word/2012/wordml" xmlns:w16cid="http://schemas.microsoft.com/office/word/2016/wordml/cid" xmlns:w16se="http://schemas.microsoft.com/office/word/2015/wordml/symex" mc:Ignorable="w14 w15 w16se w16cid">
+<w:fonts xmlns:mc="http://schemas.openxmlformats.org/markup-compatibility/2006" xmlns:r="http://schemas.openxmlformats.org/officeDocument/2006/relationships" xmlns:w="http://schemas.openxmlformats.org/wordprocessingml/2006/main" xmlns:w14="http://schemas.microsoft.com/office/word/2010/wordml" xmlns:w15="http://schemas.microsoft.com/office/word/2012/wordml" mc:Ignorable="w14 w15">
   <w:font w:name="Symbol">
     <w:panose1 w:val="05050102010706020507"/>
     <w:charset w:val="02"/>
@@ -12132,7 +13844,7 @@
 </file>
 
 <file path=word/glossary/settings.xml><?xml version="1.0" encoding="utf-8"?>
-<w:settings xmlns:mc="http://schemas.openxmlformats.org/markup-compatibility/2006" xmlns:o="urn:schemas-microsoft-com:office:office" xmlns:r="http://schemas.openxmlformats.org/officeDocument/2006/relationships" xmlns:m="http://schemas.openxmlformats.org/officeDocument/2006/math" xmlns:v="urn:schemas-microsoft-com:vml" xmlns:w10="urn:schemas-microsoft-com:office:word" xmlns:w="http://schemas.openxmlformats.org/wordprocessingml/2006/main" xmlns:w14="http://schemas.microsoft.com/office/word/2010/wordml" xmlns:w15="http://schemas.microsoft.com/office/word/2012/wordml" xmlns:w16cid="http://schemas.microsoft.com/office/word/2016/wordml/cid" xmlns:w16se="http://schemas.microsoft.com/office/word/2015/wordml/symex" xmlns:sl="http://schemas.openxmlformats.org/schemaLibrary/2006/main" mc:Ignorable="w14 w15 w16se w16cid">
+<w:settings xmlns:mc="http://schemas.openxmlformats.org/markup-compatibility/2006" xmlns:o="urn:schemas-microsoft-com:office:office" xmlns:r="http://schemas.openxmlformats.org/officeDocument/2006/relationships" xmlns:m="http://schemas.openxmlformats.org/officeDocument/2006/math" xmlns:v="urn:schemas-microsoft-com:vml" xmlns:w10="urn:schemas-microsoft-com:office:word" xmlns:w="http://schemas.openxmlformats.org/wordprocessingml/2006/main" xmlns:w14="http://schemas.microsoft.com/office/word/2010/wordml" xmlns:w15="http://schemas.microsoft.com/office/word/2012/wordml" xmlns:sl="http://schemas.openxmlformats.org/schemaLibrary/2006/main" mc:Ignorable="w14 w15">
   <w:view w:val="normal"/>
   <w:defaultTabStop w:val="720"/>
   <w:characterSpacingControl w:val="doNotCompress"/>
@@ -12143,15 +13855,15 @@
     <w:compatSetting w:name="enableOpenTypeFeatures" w:uri="http://schemas.microsoft.com/office/word" w:val="1"/>
     <w:compatSetting w:name="doNotFlipMirrorIndents" w:uri="http://schemas.microsoft.com/office/word" w:val="1"/>
     <w:compatSetting w:name="differentiateMultirowTableHeaders" w:uri="http://schemas.microsoft.com/office/word" w:val="1"/>
-    <w:compatSetting w:name="useWord2013TrackBottomHyphenation" w:uri="http://schemas.microsoft.com/office/word" w:val="1"/>
   </w:compat>
   <w:rsids>
     <w:rsidRoot w:val="002813A8"/>
     <w:rsid w:val="00070392"/>
     <w:rsid w:val="000A7DC4"/>
     <w:rsid w:val="002813A8"/>
-    <w:rsid w:val="00677F93"/>
+    <w:rsid w:val="00532C44"/>
     <w:rsid w:val="008035DC"/>
+    <w:rsid w:val="00823A38"/>
     <w:rsid w:val="00BC699D"/>
   </w:rsids>
   <m:mathPr>
@@ -12176,7 +13888,7 @@
 </file>
 
 <file path=word/glossary/styles.xml><?xml version="1.0" encoding="utf-8"?>
-<w:styles xmlns:mc="http://schemas.openxmlformats.org/markup-compatibility/2006" xmlns:r="http://schemas.openxmlformats.org/officeDocument/2006/relationships" xmlns:w="http://schemas.openxmlformats.org/wordprocessingml/2006/main" xmlns:w14="http://schemas.microsoft.com/office/word/2010/wordml" xmlns:w15="http://schemas.microsoft.com/office/word/2012/wordml" xmlns:w16cid="http://schemas.microsoft.com/office/word/2016/wordml/cid" xmlns:w16se="http://schemas.microsoft.com/office/word/2015/wordml/symex" mc:Ignorable="w14 w15 w16se w16cid">
+<w:styles xmlns:mc="http://schemas.openxmlformats.org/markup-compatibility/2006" xmlns:r="http://schemas.openxmlformats.org/officeDocument/2006/relationships" xmlns:w="http://schemas.openxmlformats.org/wordprocessingml/2006/main" xmlns:w14="http://schemas.microsoft.com/office/word/2010/wordml" xmlns:w15="http://schemas.microsoft.com/office/word/2012/wordml" mc:Ignorable="w14 w15">
   <w:docDefaults>
     <w:rPrDefault>
       <w:rPr>
@@ -12192,7 +13904,7 @@
       </w:pPr>
     </w:pPrDefault>
   </w:docDefaults>
-  <w:latentStyles w:defLockedState="0" w:defUIPriority="99" w:defSemiHidden="0" w:defUnhideWhenUsed="0" w:defQFormat="0" w:count="375">
+  <w:latentStyles w:defLockedState="0" w:defUIPriority="99" w:defSemiHidden="0" w:defUnhideWhenUsed="0" w:defQFormat="0" w:count="371">
     <w:lsdException w:name="Normal" w:uiPriority="0" w:qFormat="1"/>
     <w:lsdException w:name="heading 1" w:uiPriority="9" w:qFormat="1"/>
     <w:lsdException w:name="heading 2" w:semiHidden="1" w:uiPriority="9" w:unhideWhenUsed="1" w:qFormat="1"/>
@@ -12298,6 +14010,7 @@
     <w:lsdException w:name="HTML Sample" w:semiHidden="1" w:unhideWhenUsed="1"/>
     <w:lsdException w:name="HTML Typewriter" w:semiHidden="1" w:unhideWhenUsed="1"/>
     <w:lsdException w:name="HTML Variable" w:semiHidden="1" w:unhideWhenUsed="1"/>
+    <w:lsdException w:name="Normal Table" w:semiHidden="1" w:unhideWhenUsed="1"/>
     <w:lsdException w:name="annotation subject" w:semiHidden="1" w:unhideWhenUsed="1"/>
     <w:lsdException w:name="No List" w:semiHidden="1" w:unhideWhenUsed="1"/>
     <w:lsdException w:name="Outline List 1" w:semiHidden="1" w:unhideWhenUsed="1"/>
@@ -12341,8 +14054,10 @@
     <w:lsdException w:name="Table Elegant" w:semiHidden="1" w:unhideWhenUsed="1"/>
     <w:lsdException w:name="Table Professional" w:semiHidden="1" w:unhideWhenUsed="1"/>
     <w:lsdException w:name="Table Subtle 1" w:semiHidden="1" w:unhideWhenUsed="1"/>
+    <w:lsdException w:name="Table Subtle 2" w:semiHidden="1" w:unhideWhenUsed="1"/>
     <w:lsdException w:name="Table Web 1" w:semiHidden="1" w:unhideWhenUsed="1"/>
     <w:lsdException w:name="Table Web 2" w:semiHidden="1" w:unhideWhenUsed="1"/>
+    <w:lsdException w:name="Table Web 3" w:semiHidden="1" w:unhideWhenUsed="1"/>
     <w:lsdException w:name="Balloon Text" w:semiHidden="1" w:unhideWhenUsed="1"/>
     <w:lsdException w:name="Table Grid" w:uiPriority="39"/>
     <w:lsdException w:name="Table Theme" w:semiHidden="1" w:unhideWhenUsed="1"/>
@@ -12561,10 +14276,6 @@
     <w:lsdException w:name="List Table 5 Dark Accent 6" w:uiPriority="50"/>
     <w:lsdException w:name="List Table 6 Colorful Accent 6" w:uiPriority="51"/>
     <w:lsdException w:name="List Table 7 Colorful Accent 6" w:uiPriority="52"/>
-    <w:lsdException w:name="Mention" w:semiHidden="1" w:unhideWhenUsed="1"/>
-    <w:lsdException w:name="Smart Hyperlink" w:semiHidden="1" w:unhideWhenUsed="1"/>
-    <w:lsdException w:name="Hashtag" w:semiHidden="1" w:unhideWhenUsed="1"/>
-    <w:lsdException w:name="Unresolved Mention" w:semiHidden="1" w:unhideWhenUsed="1"/>
   </w:latentStyles>
   <w:style w:type="paragraph" w:default="1" w:styleId="Normal">
     <w:name w:val="Normal"/>
@@ -12659,7 +14370,7 @@
 </file>
 
 <file path=word/glossary/webSettings.xml><?xml version="1.0" encoding="utf-8"?>
-<w:webSettings xmlns:mc="http://schemas.openxmlformats.org/markup-compatibility/2006" xmlns:r="http://schemas.openxmlformats.org/officeDocument/2006/relationships" xmlns:w="http://schemas.openxmlformats.org/wordprocessingml/2006/main" xmlns:w14="http://schemas.microsoft.com/office/word/2010/wordml" xmlns:w15="http://schemas.microsoft.com/office/word/2012/wordml" xmlns:w16cid="http://schemas.microsoft.com/office/word/2016/wordml/cid" xmlns:w16se="http://schemas.microsoft.com/office/word/2015/wordml/symex" mc:Ignorable="w14 w15 w16se w16cid">
+<w:webSettings xmlns:mc="http://schemas.openxmlformats.org/markup-compatibility/2006" xmlns:r="http://schemas.openxmlformats.org/officeDocument/2006/relationships" xmlns:w="http://schemas.openxmlformats.org/wordprocessingml/2006/main" xmlns:w14="http://schemas.microsoft.com/office/word/2010/wordml" xmlns:w15="http://schemas.microsoft.com/office/word/2012/wordml" mc:Ignorable="w14 w15">
   <w:optimizeForBrowser/>
   <w:allowPNG/>
 </w:webSettings>
@@ -12931,7 +14642,7 @@
 </file>
 
 <file path=customXml/itemProps1.xml><?xml version="1.0" encoding="utf-8"?>
-<ds:datastoreItem xmlns:ds="http://schemas.openxmlformats.org/officeDocument/2006/customXml" ds:itemID="{6917E76A-3E70-445C-A931-514FF3E5BC76}">
+<ds:datastoreItem xmlns:ds="http://schemas.openxmlformats.org/officeDocument/2006/customXml" ds:itemID="{689D63FE-6FD9-4A30-93D3-0247EDB58244}">
   <ds:schemaRefs>
     <ds:schemaRef ds:uri="http://schemas.openxmlformats.org/officeDocument/2006/bibliography"/>
   </ds:schemaRefs>

</xml_diff>